<commit_message>
New functionalities implemented + report updated
</commit_message>
<xml_diff>
--- a/Report.docx
+++ b/Report.docx
@@ -165,7 +165,7 @@
           <w:szCs w:val="24"/>
           <w:lang w:val="en-US"/>
         </w:rPr>
-        <w:t xml:space="preserve">By Thibaut Queney, </w:t>
+        <w:t xml:space="preserve">By Thibaut </w:t>
       </w:r>
       <w:proofErr w:type="spellStart"/>
       <w:r>
@@ -176,7 +176,7 @@
           <w:szCs w:val="24"/>
           <w:lang w:val="en-US"/>
         </w:rPr>
-        <w:t>Théo</w:t>
+        <w:t>Queney</w:t>
       </w:r>
       <w:proofErr w:type="spellEnd"/>
       <w:r>
@@ -187,7 +187,7 @@
           <w:szCs w:val="24"/>
           <w:lang w:val="en-US"/>
         </w:rPr>
-        <w:t xml:space="preserve"> </w:t>
+        <w:t xml:space="preserve">, </w:t>
       </w:r>
       <w:proofErr w:type="spellStart"/>
       <w:r>
@@ -198,7 +198,7 @@
           <w:szCs w:val="24"/>
           <w:lang w:val="en-US"/>
         </w:rPr>
-        <w:t>Pennerat</w:t>
+        <w:t>Théo</w:t>
       </w:r>
       <w:proofErr w:type="spellEnd"/>
       <w:r>
@@ -209,12 +209,10 @@
           <w:szCs w:val="24"/>
           <w:lang w:val="en-US"/>
         </w:rPr>
-        <w:t xml:space="preserve"> &amp; Arthur Dumoulin</w:t>
-      </w:r>
-    </w:p>
-    <w:p>
-      <w:pPr>
-        <w:jc w:val="center"/>
+        <w:t xml:space="preserve"> </w:t>
+      </w:r>
+      <w:proofErr w:type="spellStart"/>
+      <w:r>
         <w:rPr>
           <w:i/>
           <w:iCs/>
@@ -222,11 +220,10 @@
           <w:szCs w:val="24"/>
           <w:lang w:val="en-US"/>
         </w:rPr>
-      </w:pPr>
-    </w:p>
-    <w:p>
-      <w:pPr>
-        <w:jc w:val="center"/>
+        <w:t>Pennerat</w:t>
+      </w:r>
+      <w:proofErr w:type="spellEnd"/>
+      <w:r>
         <w:rPr>
           <w:i/>
           <w:iCs/>
@@ -234,7 +231,8 @@
           <w:szCs w:val="24"/>
           <w:lang w:val="en-US"/>
         </w:rPr>
-      </w:pPr>
+        <w:t xml:space="preserve"> &amp; Arthur Dumoulin</w:t>
+      </w:r>
     </w:p>
     <w:p>
       <w:pPr>
@@ -322,6 +320,30 @@
     </w:p>
     <w:p>
       <w:pPr>
+        <w:jc w:val="center"/>
+        <w:rPr>
+          <w:i/>
+          <w:iCs/>
+          <w:sz w:val="24"/>
+          <w:szCs w:val="24"/>
+          <w:lang w:val="en-US"/>
+        </w:rPr>
+      </w:pPr>
+    </w:p>
+    <w:p>
+      <w:pPr>
+        <w:jc w:val="center"/>
+        <w:rPr>
+          <w:i/>
+          <w:iCs/>
+          <w:sz w:val="24"/>
+          <w:szCs w:val="24"/>
+          <w:lang w:val="en-US"/>
+        </w:rPr>
+      </w:pPr>
+    </w:p>
+    <w:p>
+      <w:pPr>
         <w:rPr>
           <w:lang w:val="en-US"/>
         </w:rPr>
@@ -334,7 +356,7 @@
           <w:color w:val="auto"/>
           <w:sz w:val="22"/>
           <w:szCs w:val="22"/>
-          <w:lang w:eastAsia="en-US"/>
+          <w:lang w:val="en-US" w:eastAsia="en-US"/>
         </w:rPr>
         <w:id w:val="1501540164"/>
         <w:docPartObj>
@@ -352,39 +374,75 @@
         <w:p>
           <w:pPr>
             <w:pStyle w:val="En-ttedetabledesmatires"/>
+            <w:rPr>
+              <w:lang w:val="en-US"/>
+            </w:rPr>
           </w:pPr>
           <w:r>
-            <w:t>Table des matières</w:t>
+            <w:rPr>
+              <w:lang w:val="en-US"/>
+            </w:rPr>
+            <w:t>Table of contents</w:t>
           </w:r>
         </w:p>
         <w:p>
           <w:pPr>
             <w:pStyle w:val="TM1"/>
             <w:tabs>
+              <w:tab w:val="left" w:pos="480"/>
               <w:tab w:val="right" w:leader="dot" w:pos="9062"/>
             </w:tabs>
             <w:rPr>
               <w:rFonts w:eastAsiaTheme="minorEastAsia"/>
               <w:noProof/>
+              <w:sz w:val="24"/>
+              <w:szCs w:val="24"/>
               <w:lang w:eastAsia="fr-FR"/>
             </w:rPr>
           </w:pPr>
           <w:r>
+            <w:rPr>
+              <w:lang w:val="en-US"/>
+            </w:rPr>
             <w:fldChar w:fldCharType="begin"/>
           </w:r>
           <w:r>
+            <w:rPr>
+              <w:lang w:val="en-US"/>
+            </w:rPr>
             <w:instrText xml:space="preserve"> TOC \o "1-3" \h \z \u </w:instrText>
           </w:r>
           <w:r>
+            <w:rPr>
+              <w:lang w:val="en-US"/>
+            </w:rPr>
             <w:fldChar w:fldCharType="separate"/>
           </w:r>
-          <w:hyperlink w:anchor="_Toc98328737" w:history="1">
+          <w:hyperlink w:anchor="_Toc98689629" w:history="1">
             <w:r>
               <w:rPr>
                 <w:rStyle w:val="Lienhypertexte"/>
                 <w:noProof/>
                 <w:lang w:val="en-US"/>
               </w:rPr>
+              <w:t>I.</w:t>
+            </w:r>
+            <w:r>
+              <w:rPr>
+                <w:rFonts w:eastAsiaTheme="minorEastAsia"/>
+                <w:noProof/>
+                <w:sz w:val="24"/>
+                <w:szCs w:val="24"/>
+                <w:lang w:eastAsia="fr-FR"/>
+              </w:rPr>
+              <w:tab/>
+            </w:r>
+            <w:r>
+              <w:rPr>
+                <w:rStyle w:val="Lienhypertexte"/>
+                <w:noProof/>
+                <w:lang w:val="en-US"/>
+              </w:rPr>
               <w:t>System Architecture</w:t>
             </w:r>
             <w:r>
@@ -406,7 +464,7 @@
                 <w:noProof/>
                 <w:webHidden/>
               </w:rPr>
-              <w:instrText xml:space="preserve"> PAGEREF _Toc98328737 \h </w:instrText>
+              <w:instrText xml:space="preserve"> PAGEREF _Toc98689629 \h </w:instrText>
             </w:r>
             <w:r>
               <w:rPr>
@@ -426,7 +484,559 @@
                 <w:noProof/>
                 <w:webHidden/>
               </w:rPr>
-              <w:t>4</w:t>
+              <w:t>3</w:t>
+            </w:r>
+            <w:r>
+              <w:rPr>
+                <w:noProof/>
+                <w:webHidden/>
+              </w:rPr>
+              <w:fldChar w:fldCharType="end"/>
+            </w:r>
+          </w:hyperlink>
+        </w:p>
+        <w:p>
+          <w:pPr>
+            <w:pStyle w:val="TM1"/>
+            <w:tabs>
+              <w:tab w:val="left" w:pos="480"/>
+              <w:tab w:val="right" w:leader="dot" w:pos="9062"/>
+            </w:tabs>
+            <w:rPr>
+              <w:rFonts w:eastAsiaTheme="minorEastAsia"/>
+              <w:noProof/>
+              <w:sz w:val="24"/>
+              <w:szCs w:val="24"/>
+              <w:lang w:eastAsia="fr-FR"/>
+            </w:rPr>
+          </w:pPr>
+          <w:hyperlink w:anchor="_Toc98689630" w:history="1">
+            <w:r>
+              <w:rPr>
+                <w:rStyle w:val="Lienhypertexte"/>
+                <w:noProof/>
+                <w:lang w:val="en-US"/>
+              </w:rPr>
+              <w:t>II.</w:t>
+            </w:r>
+            <w:r>
+              <w:rPr>
+                <w:rFonts w:eastAsiaTheme="minorEastAsia"/>
+                <w:noProof/>
+                <w:sz w:val="24"/>
+                <w:szCs w:val="24"/>
+                <w:lang w:eastAsia="fr-FR"/>
+              </w:rPr>
+              <w:tab/>
+            </w:r>
+            <w:r>
+              <w:rPr>
+                <w:rStyle w:val="Lienhypertexte"/>
+                <w:noProof/>
+                <w:lang w:val="en-US"/>
+              </w:rPr>
+              <w:t>Design</w:t>
+            </w:r>
+            <w:r>
+              <w:rPr>
+                <w:noProof/>
+                <w:webHidden/>
+              </w:rPr>
+              <w:tab/>
+            </w:r>
+            <w:r>
+              <w:rPr>
+                <w:noProof/>
+                <w:webHidden/>
+              </w:rPr>
+              <w:fldChar w:fldCharType="begin"/>
+            </w:r>
+            <w:r>
+              <w:rPr>
+                <w:noProof/>
+                <w:webHidden/>
+              </w:rPr>
+              <w:instrText xml:space="preserve"> PAGEREF _Toc98689630 \h </w:instrText>
+            </w:r>
+            <w:r>
+              <w:rPr>
+                <w:noProof/>
+                <w:webHidden/>
+              </w:rPr>
+            </w:r>
+            <w:r>
+              <w:rPr>
+                <w:noProof/>
+                <w:webHidden/>
+              </w:rPr>
+              <w:fldChar w:fldCharType="separate"/>
+            </w:r>
+            <w:r>
+              <w:rPr>
+                <w:noProof/>
+                <w:webHidden/>
+              </w:rPr>
+              <w:t>5</w:t>
+            </w:r>
+            <w:r>
+              <w:rPr>
+                <w:noProof/>
+                <w:webHidden/>
+              </w:rPr>
+              <w:fldChar w:fldCharType="end"/>
+            </w:r>
+          </w:hyperlink>
+        </w:p>
+        <w:p>
+          <w:pPr>
+            <w:pStyle w:val="TM2"/>
+            <w:tabs>
+              <w:tab w:val="left" w:pos="720"/>
+              <w:tab w:val="right" w:leader="dot" w:pos="9062"/>
+            </w:tabs>
+            <w:rPr>
+              <w:rFonts w:eastAsiaTheme="minorEastAsia"/>
+              <w:noProof/>
+              <w:sz w:val="24"/>
+              <w:szCs w:val="24"/>
+              <w:lang w:eastAsia="fr-FR"/>
+            </w:rPr>
+          </w:pPr>
+          <w:hyperlink w:anchor="_Toc98689631" w:history="1">
+            <w:r>
+              <w:rPr>
+                <w:rStyle w:val="Lienhypertexte"/>
+                <w:noProof/>
+                <w:lang w:val="en-US"/>
+              </w:rPr>
+              <w:t>a.</w:t>
+            </w:r>
+            <w:r>
+              <w:rPr>
+                <w:rFonts w:eastAsiaTheme="minorEastAsia"/>
+                <w:noProof/>
+                <w:sz w:val="24"/>
+                <w:szCs w:val="24"/>
+                <w:lang w:eastAsia="fr-FR"/>
+              </w:rPr>
+              <w:tab/>
+            </w:r>
+            <w:r>
+              <w:rPr>
+                <w:rStyle w:val="Lienhypertexte"/>
+                <w:noProof/>
+                <w:lang w:val="en-US"/>
+              </w:rPr>
+              <w:t>Messages definition and format</w:t>
+            </w:r>
+            <w:r>
+              <w:rPr>
+                <w:noProof/>
+                <w:webHidden/>
+              </w:rPr>
+              <w:tab/>
+            </w:r>
+            <w:r>
+              <w:rPr>
+                <w:noProof/>
+                <w:webHidden/>
+              </w:rPr>
+              <w:fldChar w:fldCharType="begin"/>
+            </w:r>
+            <w:r>
+              <w:rPr>
+                <w:noProof/>
+                <w:webHidden/>
+              </w:rPr>
+              <w:instrText xml:space="preserve"> PAGEREF _Toc98689631 \h </w:instrText>
+            </w:r>
+            <w:r>
+              <w:rPr>
+                <w:noProof/>
+                <w:webHidden/>
+              </w:rPr>
+            </w:r>
+            <w:r>
+              <w:rPr>
+                <w:noProof/>
+                <w:webHidden/>
+              </w:rPr>
+              <w:fldChar w:fldCharType="separate"/>
+            </w:r>
+            <w:r>
+              <w:rPr>
+                <w:noProof/>
+                <w:webHidden/>
+              </w:rPr>
+              <w:t>5</w:t>
+            </w:r>
+            <w:r>
+              <w:rPr>
+                <w:noProof/>
+                <w:webHidden/>
+              </w:rPr>
+              <w:fldChar w:fldCharType="end"/>
+            </w:r>
+          </w:hyperlink>
+        </w:p>
+        <w:p>
+          <w:pPr>
+            <w:pStyle w:val="TM2"/>
+            <w:tabs>
+              <w:tab w:val="left" w:pos="720"/>
+              <w:tab w:val="right" w:leader="dot" w:pos="9062"/>
+            </w:tabs>
+            <w:rPr>
+              <w:rFonts w:eastAsiaTheme="minorEastAsia"/>
+              <w:noProof/>
+              <w:sz w:val="24"/>
+              <w:szCs w:val="24"/>
+              <w:lang w:eastAsia="fr-FR"/>
+            </w:rPr>
+          </w:pPr>
+          <w:hyperlink w:anchor="_Toc98689632" w:history="1">
+            <w:r>
+              <w:rPr>
+                <w:rStyle w:val="Lienhypertexte"/>
+                <w:noProof/>
+                <w:lang w:val="en-US"/>
+              </w:rPr>
+              <w:t>b.</w:t>
+            </w:r>
+            <w:r>
+              <w:rPr>
+                <w:rFonts w:eastAsiaTheme="minorEastAsia"/>
+                <w:noProof/>
+                <w:sz w:val="24"/>
+                <w:szCs w:val="24"/>
+                <w:lang w:eastAsia="fr-FR"/>
+              </w:rPr>
+              <w:tab/>
+            </w:r>
+            <w:r>
+              <w:rPr>
+                <w:rStyle w:val="Lienhypertexte"/>
+                <w:noProof/>
+                <w:lang w:val="en-US"/>
+              </w:rPr>
+              <w:t>Sequence charts</w:t>
+            </w:r>
+            <w:r>
+              <w:rPr>
+                <w:noProof/>
+                <w:webHidden/>
+              </w:rPr>
+              <w:tab/>
+            </w:r>
+            <w:r>
+              <w:rPr>
+                <w:noProof/>
+                <w:webHidden/>
+              </w:rPr>
+              <w:fldChar w:fldCharType="begin"/>
+            </w:r>
+            <w:r>
+              <w:rPr>
+                <w:noProof/>
+                <w:webHidden/>
+              </w:rPr>
+              <w:instrText xml:space="preserve"> PAGEREF _Toc98689632 \h </w:instrText>
+            </w:r>
+            <w:r>
+              <w:rPr>
+                <w:noProof/>
+                <w:webHidden/>
+              </w:rPr>
+            </w:r>
+            <w:r>
+              <w:rPr>
+                <w:noProof/>
+                <w:webHidden/>
+              </w:rPr>
+              <w:fldChar w:fldCharType="separate"/>
+            </w:r>
+            <w:r>
+              <w:rPr>
+                <w:noProof/>
+                <w:webHidden/>
+              </w:rPr>
+              <w:t>6</w:t>
+            </w:r>
+            <w:r>
+              <w:rPr>
+                <w:noProof/>
+                <w:webHidden/>
+              </w:rPr>
+              <w:fldChar w:fldCharType="end"/>
+            </w:r>
+          </w:hyperlink>
+        </w:p>
+        <w:p>
+          <w:pPr>
+            <w:pStyle w:val="TM2"/>
+            <w:tabs>
+              <w:tab w:val="left" w:pos="720"/>
+              <w:tab w:val="right" w:leader="dot" w:pos="9062"/>
+            </w:tabs>
+            <w:rPr>
+              <w:rFonts w:eastAsiaTheme="minorEastAsia"/>
+              <w:noProof/>
+              <w:sz w:val="24"/>
+              <w:szCs w:val="24"/>
+              <w:lang w:eastAsia="fr-FR"/>
+            </w:rPr>
+          </w:pPr>
+          <w:hyperlink w:anchor="_Toc98689633" w:history="1">
+            <w:r>
+              <w:rPr>
+                <w:rStyle w:val="Lienhypertexte"/>
+                <w:noProof/>
+                <w:lang w:val="en-US"/>
+              </w:rPr>
+              <w:t>c.</w:t>
+            </w:r>
+            <w:r>
+              <w:rPr>
+                <w:rFonts w:eastAsiaTheme="minorEastAsia"/>
+                <w:noProof/>
+                <w:sz w:val="24"/>
+                <w:szCs w:val="24"/>
+                <w:lang w:eastAsia="fr-FR"/>
+              </w:rPr>
+              <w:tab/>
+            </w:r>
+            <w:r>
+              <w:rPr>
+                <w:rStyle w:val="Lienhypertexte"/>
+                <w:noProof/>
+                <w:lang w:val="en-US"/>
+              </w:rPr>
+              <w:t>State diagrams</w:t>
+            </w:r>
+            <w:r>
+              <w:rPr>
+                <w:noProof/>
+                <w:webHidden/>
+              </w:rPr>
+              <w:tab/>
+            </w:r>
+            <w:r>
+              <w:rPr>
+                <w:noProof/>
+                <w:webHidden/>
+              </w:rPr>
+              <w:fldChar w:fldCharType="begin"/>
+            </w:r>
+            <w:r>
+              <w:rPr>
+                <w:noProof/>
+                <w:webHidden/>
+              </w:rPr>
+              <w:instrText xml:space="preserve"> PAGEREF _Toc98689633 \h </w:instrText>
+            </w:r>
+            <w:r>
+              <w:rPr>
+                <w:noProof/>
+                <w:webHidden/>
+              </w:rPr>
+            </w:r>
+            <w:r>
+              <w:rPr>
+                <w:noProof/>
+                <w:webHidden/>
+              </w:rPr>
+              <w:fldChar w:fldCharType="separate"/>
+            </w:r>
+            <w:r>
+              <w:rPr>
+                <w:noProof/>
+                <w:webHidden/>
+              </w:rPr>
+              <w:t>6</w:t>
+            </w:r>
+            <w:r>
+              <w:rPr>
+                <w:noProof/>
+                <w:webHidden/>
+              </w:rPr>
+              <w:fldChar w:fldCharType="end"/>
+            </w:r>
+          </w:hyperlink>
+        </w:p>
+        <w:p>
+          <w:pPr>
+            <w:pStyle w:val="TM1"/>
+            <w:tabs>
+              <w:tab w:val="left" w:pos="480"/>
+              <w:tab w:val="right" w:leader="dot" w:pos="9062"/>
+            </w:tabs>
+            <w:rPr>
+              <w:rFonts w:eastAsiaTheme="minorEastAsia"/>
+              <w:noProof/>
+              <w:sz w:val="24"/>
+              <w:szCs w:val="24"/>
+              <w:lang w:eastAsia="fr-FR"/>
+            </w:rPr>
+          </w:pPr>
+          <w:hyperlink w:anchor="_Toc98689634" w:history="1">
+            <w:r>
+              <w:rPr>
+                <w:rStyle w:val="Lienhypertexte"/>
+                <w:noProof/>
+                <w:lang w:val="en-US"/>
+              </w:rPr>
+              <w:t>III.</w:t>
+            </w:r>
+            <w:r>
+              <w:rPr>
+                <w:rFonts w:eastAsiaTheme="minorEastAsia"/>
+                <w:noProof/>
+                <w:sz w:val="24"/>
+                <w:szCs w:val="24"/>
+                <w:lang w:eastAsia="fr-FR"/>
+              </w:rPr>
+              <w:tab/>
+            </w:r>
+            <w:r>
+              <w:rPr>
+                <w:rStyle w:val="Lienhypertexte"/>
+                <w:noProof/>
+                <w:lang w:val="en-US"/>
+              </w:rPr>
+              <w:t>Implementation &amp; Evaluation</w:t>
+            </w:r>
+            <w:r>
+              <w:rPr>
+                <w:noProof/>
+                <w:webHidden/>
+              </w:rPr>
+              <w:tab/>
+            </w:r>
+            <w:r>
+              <w:rPr>
+                <w:noProof/>
+                <w:webHidden/>
+              </w:rPr>
+              <w:fldChar w:fldCharType="begin"/>
+            </w:r>
+            <w:r>
+              <w:rPr>
+                <w:noProof/>
+                <w:webHidden/>
+              </w:rPr>
+              <w:instrText xml:space="preserve"> PAGEREF _Toc98689634 \h </w:instrText>
+            </w:r>
+            <w:r>
+              <w:rPr>
+                <w:noProof/>
+                <w:webHidden/>
+              </w:rPr>
+            </w:r>
+            <w:r>
+              <w:rPr>
+                <w:noProof/>
+                <w:webHidden/>
+              </w:rPr>
+              <w:fldChar w:fldCharType="separate"/>
+            </w:r>
+            <w:r>
+              <w:rPr>
+                <w:noProof/>
+                <w:webHidden/>
+              </w:rPr>
+              <w:t>8</w:t>
+            </w:r>
+            <w:r>
+              <w:rPr>
+                <w:noProof/>
+                <w:webHidden/>
+              </w:rPr>
+              <w:fldChar w:fldCharType="end"/>
+            </w:r>
+          </w:hyperlink>
+        </w:p>
+        <w:p>
+          <w:pPr>
+            <w:pStyle w:val="TM1"/>
+            <w:tabs>
+              <w:tab w:val="left" w:pos="480"/>
+              <w:tab w:val="right" w:leader="dot" w:pos="9062"/>
+            </w:tabs>
+            <w:rPr>
+              <w:rFonts w:eastAsiaTheme="minorEastAsia"/>
+              <w:noProof/>
+              <w:sz w:val="24"/>
+              <w:szCs w:val="24"/>
+              <w:lang w:eastAsia="fr-FR"/>
+            </w:rPr>
+          </w:pPr>
+          <w:hyperlink w:anchor="_Toc98689635" w:history="1">
+            <w:r>
+              <w:rPr>
+                <w:rStyle w:val="Lienhypertexte"/>
+                <w:noProof/>
+                <w:lang w:val="en-US"/>
+              </w:rPr>
+              <w:t>IV.</w:t>
+            </w:r>
+            <w:r>
+              <w:rPr>
+                <w:rFonts w:eastAsiaTheme="minorEastAsia"/>
+                <w:noProof/>
+                <w:sz w:val="24"/>
+                <w:szCs w:val="24"/>
+                <w:lang w:eastAsia="fr-FR"/>
+              </w:rPr>
+              <w:tab/>
+            </w:r>
+            <w:r>
+              <w:rPr>
+                <w:rStyle w:val="Lienhypertexte"/>
+                <w:noProof/>
+                <w:lang w:val="en-US"/>
+              </w:rPr>
+              <w:t>Team work</w:t>
+            </w:r>
+            <w:r>
+              <w:rPr>
+                <w:noProof/>
+                <w:webHidden/>
+              </w:rPr>
+              <w:tab/>
+            </w:r>
+            <w:r>
+              <w:rPr>
+                <w:noProof/>
+                <w:webHidden/>
+              </w:rPr>
+              <w:fldChar w:fldCharType="begin"/>
+            </w:r>
+            <w:r>
+              <w:rPr>
+                <w:noProof/>
+                <w:webHidden/>
+              </w:rPr>
+              <w:instrText xml:space="preserve"> PAGEREF _Toc98689635 \h </w:instrText>
+            </w:r>
+            <w:r>
+              <w:rPr>
+                <w:noProof/>
+                <w:webHidden/>
+              </w:rPr>
+            </w:r>
+            <w:r>
+              <w:rPr>
+                <w:noProof/>
+                <w:webHidden/>
+              </w:rPr>
+              <w:fldChar w:fldCharType="separate"/>
+            </w:r>
+            <w:r>
+              <w:rPr>
+                <w:noProof/>
+                <w:webHidden/>
+              </w:rPr>
+              <w:t>8</w:t>
             </w:r>
             <w:r>
               <w:rPr>
@@ -446,17 +1056,19 @@
             <w:rPr>
               <w:rFonts w:eastAsiaTheme="minorEastAsia"/>
               <w:noProof/>
+              <w:sz w:val="24"/>
+              <w:szCs w:val="24"/>
               <w:lang w:eastAsia="fr-FR"/>
             </w:rPr>
           </w:pPr>
-          <w:hyperlink w:anchor="_Toc98328738" w:history="1">
+          <w:hyperlink w:anchor="_Toc98689636" w:history="1">
             <w:r>
               <w:rPr>
                 <w:rStyle w:val="Lienhypertexte"/>
                 <w:noProof/>
                 <w:lang w:val="en-US"/>
               </w:rPr>
-              <w:t>Design</w:t>
+              <w:t>Table of figures</w:t>
             </w:r>
             <w:r>
               <w:rPr>
@@ -477,7 +1089,7 @@
                 <w:noProof/>
                 <w:webHidden/>
               </w:rPr>
-              <w:instrText xml:space="preserve"> PAGEREF _Toc98328738 \h </w:instrText>
+              <w:instrText xml:space="preserve"> PAGEREF _Toc98689636 \h </w:instrText>
             </w:r>
             <w:r>
               <w:rPr>
@@ -497,7 +1109,7 @@
                 <w:noProof/>
                 <w:webHidden/>
               </w:rPr>
-              <w:t>4</w:t>
+              <w:t>8</w:t>
             </w:r>
             <w:r>
               <w:rPr>
@@ -510,151 +1122,15 @@
         </w:p>
         <w:p>
           <w:pPr>
-            <w:pStyle w:val="TM1"/>
-            <w:tabs>
-              <w:tab w:val="right" w:leader="dot" w:pos="9062"/>
-            </w:tabs>
             <w:rPr>
-              <w:rFonts w:eastAsiaTheme="minorEastAsia"/>
-              <w:noProof/>
-              <w:lang w:eastAsia="fr-FR"/>
+              <w:lang w:val="en-US"/>
             </w:rPr>
           </w:pPr>
-          <w:hyperlink w:anchor="_Toc98328739" w:history="1">
-            <w:r>
-              <w:rPr>
-                <w:rStyle w:val="Lienhypertexte"/>
-                <w:noProof/>
-                <w:lang w:val="en-US"/>
-              </w:rPr>
-              <w:t>Implementation &amp; Evaluation</w:t>
-            </w:r>
-            <w:r>
-              <w:rPr>
-                <w:noProof/>
-                <w:webHidden/>
-              </w:rPr>
-              <w:tab/>
-            </w:r>
-            <w:r>
-              <w:rPr>
-                <w:noProof/>
-                <w:webHidden/>
-              </w:rPr>
-              <w:fldChar w:fldCharType="begin"/>
-            </w:r>
-            <w:r>
-              <w:rPr>
-                <w:noProof/>
-                <w:webHidden/>
-              </w:rPr>
-              <w:instrText xml:space="preserve"> PAGEREF _Toc98328739 \h </w:instrText>
-            </w:r>
-            <w:r>
-              <w:rPr>
-                <w:noProof/>
-                <w:webHidden/>
-              </w:rPr>
-            </w:r>
-            <w:r>
-              <w:rPr>
-                <w:noProof/>
-                <w:webHidden/>
-              </w:rPr>
-              <w:fldChar w:fldCharType="separate"/>
-            </w:r>
-            <w:r>
-              <w:rPr>
-                <w:noProof/>
-                <w:webHidden/>
-              </w:rPr>
-              <w:t>4</w:t>
-            </w:r>
-            <w:r>
-              <w:rPr>
-                <w:noProof/>
-                <w:webHidden/>
-              </w:rPr>
-              <w:fldChar w:fldCharType="end"/>
-            </w:r>
-          </w:hyperlink>
-        </w:p>
-        <w:p>
-          <w:pPr>
-            <w:pStyle w:val="TM1"/>
-            <w:tabs>
-              <w:tab w:val="right" w:leader="dot" w:pos="9062"/>
-            </w:tabs>
-            <w:rPr>
-              <w:rFonts w:eastAsiaTheme="minorEastAsia"/>
-              <w:noProof/>
-              <w:lang w:eastAsia="fr-FR"/>
-            </w:rPr>
-          </w:pPr>
-          <w:hyperlink w:anchor="_Toc98328740" w:history="1">
-            <w:r>
-              <w:rPr>
-                <w:rStyle w:val="Lienhypertexte"/>
-                <w:noProof/>
-                <w:lang w:val="en-US"/>
-              </w:rPr>
-              <w:t>Team work</w:t>
-            </w:r>
-            <w:r>
-              <w:rPr>
-                <w:noProof/>
-                <w:webHidden/>
-              </w:rPr>
-              <w:tab/>
-            </w:r>
-            <w:r>
-              <w:rPr>
-                <w:noProof/>
-                <w:webHidden/>
-              </w:rPr>
-              <w:fldChar w:fldCharType="begin"/>
-            </w:r>
-            <w:r>
-              <w:rPr>
-                <w:noProof/>
-                <w:webHidden/>
-              </w:rPr>
-              <w:instrText xml:space="preserve"> PAGEREF _Toc98328740 \h </w:instrText>
-            </w:r>
-            <w:r>
-              <w:rPr>
-                <w:noProof/>
-                <w:webHidden/>
-              </w:rPr>
-            </w:r>
-            <w:r>
-              <w:rPr>
-                <w:noProof/>
-                <w:webHidden/>
-              </w:rPr>
-              <w:fldChar w:fldCharType="separate"/>
-            </w:r>
-            <w:r>
-              <w:rPr>
-                <w:noProof/>
-                <w:webHidden/>
-              </w:rPr>
-              <w:t>4</w:t>
-            </w:r>
-            <w:r>
-              <w:rPr>
-                <w:noProof/>
-                <w:webHidden/>
-              </w:rPr>
-              <w:fldChar w:fldCharType="end"/>
-            </w:r>
-          </w:hyperlink>
-        </w:p>
-        <w:p>
           <w:r>
             <w:rPr>
               <w:b/>
               <w:bCs/>
+              <w:lang w:val="en-US"/>
             </w:rPr>
             <w:fldChar w:fldCharType="end"/>
           </w:r>
@@ -767,51 +1243,37 @@
     </w:p>
     <w:p>
       <w:pPr>
+        <w:rPr>
+          <w:lang w:val="en-US"/>
+        </w:rPr>
+      </w:pPr>
+    </w:p>
+    <w:p>
+      <w:pPr>
+        <w:rPr>
+          <w:lang w:val="en-US"/>
+        </w:rPr>
+      </w:pPr>
+    </w:p>
+    <w:p>
+      <w:pPr>
+        <w:rPr>
+          <w:lang w:val="en-US"/>
+        </w:rPr>
+      </w:pPr>
+    </w:p>
+    <w:p>
+      <w:pPr>
         <w:pStyle w:val="Titre1"/>
-        <w:rPr>
-          <w:lang w:val="en-US"/>
-        </w:rPr>
-      </w:pPr>
-    </w:p>
-    <w:p>
-      <w:pPr>
-        <w:pStyle w:val="Titre1"/>
-        <w:rPr>
-          <w:lang w:val="en-US"/>
-        </w:rPr>
-      </w:pPr>
-    </w:p>
-    <w:p>
-      <w:pPr>
-        <w:pStyle w:val="Titre1"/>
-        <w:rPr>
-          <w:lang w:val="en-US"/>
-        </w:rPr>
-      </w:pPr>
-    </w:p>
-    <w:p>
-      <w:pPr>
-        <w:pStyle w:val="Titre1"/>
-        <w:rPr>
-          <w:lang w:val="en-US"/>
-        </w:rPr>
-      </w:pPr>
-    </w:p>
-    <w:p>
-      <w:pPr>
-        <w:rPr>
-          <w:lang w:val="en-US"/>
-        </w:rPr>
-      </w:pPr>
-    </w:p>
-    <w:p>
-      <w:pPr>
-        <w:pStyle w:val="Titre1"/>
-        <w:rPr>
-          <w:lang w:val="en-US"/>
-        </w:rPr>
-      </w:pPr>
-      <w:bookmarkStart w:id="0" w:name="_Toc98328737"/>
+        <w:numPr>
+          <w:ilvl w:val="0"/>
+          <w:numId w:val="3"/>
+        </w:numPr>
+        <w:rPr>
+          <w:lang w:val="en-US"/>
+        </w:rPr>
+      </w:pPr>
+      <w:bookmarkStart w:id="0" w:name="_Toc98689629"/>
       <w:r>
         <w:rPr>
           <w:lang w:val="en-US"/>
@@ -823,10 +1285,51 @@
     </w:p>
     <w:p>
       <w:pPr>
-        <w:pStyle w:val="Paragraphedeliste"/>
+        <w:rPr>
+          <w:lang w:val="en-US"/>
+        </w:rPr>
+      </w:pPr>
+    </w:p>
+    <w:p>
+      <w:pPr>
+        <w:ind w:firstLine="360"/>
+        <w:rPr>
+          <w:lang w:val="en-US"/>
+        </w:rPr>
+      </w:pPr>
+      <w:r>
+        <w:rPr>
+          <w:lang w:val="en-US"/>
+        </w:rPr>
+        <w:t xml:space="preserve">In this section, we will first discuss the high-level representation of our architecture. We will then </w:t>
+      </w:r>
+      <w:r>
+        <w:rPr>
+          <w:lang w:val="en-US"/>
+        </w:rPr>
+        <w:t xml:space="preserve">discuss the protocol stack used </w:t>
+      </w:r>
+      <w:proofErr w:type="gramStart"/>
+      <w:r>
+        <w:rPr>
+          <w:lang w:val="en-US"/>
+        </w:rPr>
+        <w:t>in order to</w:t>
+      </w:r>
+      <w:proofErr w:type="gramEnd"/>
+      <w:r>
+        <w:rPr>
+          <w:lang w:val="en-US"/>
+        </w:rPr>
+        <w:t xml:space="preserve"> support our protocol. We will finish by listing the functional and non-functional requirements.</w:t>
+      </w:r>
+    </w:p>
+    <w:p>
+      <w:pPr>
+        <w:pStyle w:val="Titre2"/>
         <w:numPr>
           <w:ilvl w:val="0"/>
-          <w:numId w:val="2"/>
+          <w:numId w:val="9"/>
         </w:numPr>
         <w:rPr>
           <w:lang w:val="en-US"/>
@@ -836,81 +1339,8 @@
         <w:rPr>
           <w:lang w:val="en-US"/>
         </w:rPr>
-        <w:t>Draw a figure that illustrates the high-level architecture of the system. Add a brief</w:t>
-      </w:r>
-      <w:r>
-        <w:rPr>
-          <w:lang w:val="en-US"/>
-        </w:rPr>
-        <w:t xml:space="preserve"> </w:t>
-      </w:r>
-      <w:r>
-        <w:rPr>
-          <w:lang w:val="en-US"/>
-        </w:rPr>
-        <w:t>description of the figure.</w:t>
-      </w:r>
-    </w:p>
-    <w:p>
-      <w:pPr>
-        <w:pStyle w:val="Paragraphedeliste"/>
-        <w:numPr>
-          <w:ilvl w:val="0"/>
-          <w:numId w:val="2"/>
-        </w:numPr>
-        <w:rPr>
-          <w:lang w:val="en-US"/>
-        </w:rPr>
-      </w:pPr>
-      <w:r>
-        <w:rPr>
-          <w:lang w:val="en-US"/>
-        </w:rPr>
-        <w:t>List the functional requirements. If the architecture includes several layers of protocol,</w:t>
-      </w:r>
-    </w:p>
-    <w:p>
-      <w:pPr>
-        <w:pStyle w:val="Paragraphedeliste"/>
-        <w:numPr>
-          <w:ilvl w:val="0"/>
-          <w:numId w:val="2"/>
-        </w:numPr>
-        <w:rPr>
-          <w:lang w:val="en-US"/>
-        </w:rPr>
-      </w:pPr>
-      <w:r>
-        <w:rPr>
-          <w:lang w:val="en-US"/>
-        </w:rPr>
-        <w:t>You need to explain the functionality of each layer and the interfaces between adjacent layers.</w:t>
-      </w:r>
-    </w:p>
-    <w:p>
-      <w:pPr>
-        <w:pStyle w:val="Paragraphedeliste"/>
-        <w:numPr>
-          <w:ilvl w:val="0"/>
-          <w:numId w:val="2"/>
-        </w:numPr>
-        <w:rPr>
-          <w:lang w:val="en-US"/>
-        </w:rPr>
-      </w:pPr>
-      <w:r>
-        <w:rPr>
-          <w:lang w:val="en-US"/>
-        </w:rPr>
-        <w:t>List non-functional requirements.</w:t>
-      </w:r>
-    </w:p>
-    <w:p>
-      <w:pPr>
-        <w:rPr>
-          <w:lang w:val="en-US"/>
-        </w:rPr>
-      </w:pPr>
+        <w:t>High-level architecture &amp; its representation</w:t>
+      </w:r>
     </w:p>
     <w:p>
       <w:pPr>
@@ -1033,6 +1463,9 @@
         <w:keepNext/>
         <w:ind w:firstLine="360"/>
         <w:jc w:val="center"/>
+        <w:rPr>
+          <w:lang w:val="en-US"/>
+        </w:rPr>
       </w:pPr>
       <w:r>
         <w:rPr>
@@ -1097,6 +1530,7 @@
           <w:lang w:val="en-US"/>
         </w:rPr>
       </w:pPr>
+      <w:bookmarkStart w:id="1" w:name="_Toc98687963"/>
       <w:r>
         <w:rPr>
           <w:lang w:val="en-US"/>
@@ -1104,6 +1538,9 @@
         <w:t xml:space="preserve">Figure </w:t>
       </w:r>
       <w:r>
+        <w:rPr>
+          <w:lang w:val="en-US"/>
+        </w:rPr>
         <w:fldChar w:fldCharType="begin"/>
       </w:r>
       <w:r>
@@ -1113,6 +1550,9 @@
         <w:instrText xml:space="preserve"> SEQ Figure \* ARABIC </w:instrText>
       </w:r>
       <w:r>
+        <w:rPr>
+          <w:lang w:val="en-US"/>
+        </w:rPr>
         <w:fldChar w:fldCharType="separate"/>
       </w:r>
       <w:r>
@@ -1123,6 +1563,9 @@
         <w:t>1</w:t>
       </w:r>
       <w:r>
+        <w:rPr>
+          <w:lang w:val="en-US"/>
+        </w:rPr>
         <w:fldChar w:fldCharType="end"/>
       </w:r>
       <w:r>
@@ -1131,6 +1574,7 @@
         </w:rPr>
         <w:t>: Traditional client/server architecture used in our protocol</w:t>
       </w:r>
+      <w:bookmarkEnd w:id="1"/>
     </w:p>
     <w:p>
       <w:pPr>
@@ -1157,7 +1601,49 @@
         <w:rPr>
           <w:lang w:val="en-US"/>
         </w:rPr>
-        <w:t xml:space="preserve">The implementation of the protocol runs on top of a traditional TCP/IP stack. TCP has been chosen here, even though UDP would go faster. The reason for </w:t>
+        <w:t xml:space="preserve">The implementation of the protocol runs on top of a </w:t>
+      </w:r>
+      <w:r>
+        <w:rPr>
+          <w:b/>
+          <w:bCs/>
+          <w:lang w:val="en-US"/>
+        </w:rPr>
+        <w:t>traditional TCP/IP stack</w:t>
+      </w:r>
+      <w:r>
+        <w:rPr>
+          <w:lang w:val="en-US"/>
+        </w:rPr>
+        <w:t xml:space="preserve">. </w:t>
+      </w:r>
+      <w:r>
+        <w:rPr>
+          <w:b/>
+          <w:bCs/>
+          <w:lang w:val="en-US"/>
+        </w:rPr>
+        <w:t>TCP</w:t>
+      </w:r>
+      <w:r>
+        <w:rPr>
+          <w:lang w:val="en-US"/>
+        </w:rPr>
+        <w:t xml:space="preserve"> has been chosen here, even though </w:t>
+      </w:r>
+      <w:r>
+        <w:rPr>
+          <w:b/>
+          <w:bCs/>
+          <w:lang w:val="en-US"/>
+        </w:rPr>
+        <w:t>UDP</w:t>
+      </w:r>
+      <w:r>
+        <w:rPr>
+          <w:lang w:val="en-US"/>
+        </w:rPr>
+        <w:t xml:space="preserve"> would go faster. The reason for </w:t>
       </w:r>
       <w:r>
         <w:rPr>
@@ -1193,25 +1679,63 @@
         <w:rPr>
           <w:lang w:val="en-US"/>
         </w:rPr>
-        <w:t>in the code, which would have taken a lot of time for something that has already been done beautifully with TCP.</w:t>
-      </w:r>
-      <w:r>
-        <w:rPr>
-          <w:lang w:val="en-US"/>
-        </w:rPr>
-        <w:t xml:space="preserve"> On top of it, we chose WebSocket instead traditional sockets to have built-in security through </w:t>
-      </w:r>
-      <w:r>
-        <w:rPr>
+        <w:t xml:space="preserve">in the code, which would have taken a lot of time for something that has already been done beautifully with </w:t>
+      </w:r>
+      <w:r>
+        <w:rPr>
+          <w:b/>
+          <w:bCs/>
+          <w:lang w:val="en-US"/>
+        </w:rPr>
+        <w:t>TCP</w:t>
+      </w:r>
+      <w:r>
+        <w:rPr>
+          <w:lang w:val="en-US"/>
+        </w:rPr>
+        <w:t>.</w:t>
+      </w:r>
+      <w:r>
+        <w:rPr>
+          <w:lang w:val="en-US"/>
+        </w:rPr>
+        <w:t xml:space="preserve"> On top of it, we chose </w:t>
+      </w:r>
+      <w:r>
+        <w:rPr>
+          <w:b/>
+          <w:bCs/>
+          <w:lang w:val="en-US"/>
+        </w:rPr>
+        <w:t>WebSocket</w:t>
+      </w:r>
+      <w:r>
+        <w:rPr>
+          <w:lang w:val="en-US"/>
+        </w:rPr>
+        <w:t xml:space="preserve"> instead traditional sockets to have built-in security through </w:t>
+      </w:r>
+      <w:r>
+        <w:rPr>
+          <w:b/>
+          <w:bCs/>
           <w:lang w:val="en-US"/>
         </w:rPr>
         <w:t xml:space="preserve">WebSocket over TLS </w:t>
       </w:r>
       <w:r>
         <w:rPr>
-          <w:lang w:val="en-US"/>
-        </w:rPr>
-        <w:t>(WSS).</w:t>
+          <w:b/>
+          <w:bCs/>
+          <w:lang w:val="en-US"/>
+        </w:rPr>
+        <w:t>(WSS)</w:t>
+      </w:r>
+      <w:r>
+        <w:rPr>
+          <w:lang w:val="en-US"/>
+        </w:rPr>
+        <w:t>.</w:t>
       </w:r>
       <w:r>
         <w:rPr>
@@ -1229,7 +1753,21 @@
         <w:rPr>
           <w:lang w:val="en-US"/>
         </w:rPr>
-        <w:t xml:space="preserve"> used nowadays, WebSocket libraries already </w:t>
+        <w:t xml:space="preserve"> used nowadays, </w:t>
+      </w:r>
+      <w:r>
+        <w:rPr>
+          <w:b/>
+          <w:bCs/>
+          <w:lang w:val="en-US"/>
+        </w:rPr>
+        <w:t>WebSocket</w:t>
+      </w:r>
+      <w:r>
+        <w:rPr>
+          <w:lang w:val="en-US"/>
+        </w:rPr>
+        <w:t xml:space="preserve"> libraries already </w:t>
       </w:r>
       <w:proofErr w:type="gramStart"/>
       <w:r>
@@ -1283,6 +1821,9 @@
       <w:pPr>
         <w:keepNext/>
         <w:jc w:val="center"/>
+        <w:rPr>
+          <w:lang w:val="en-US"/>
+        </w:rPr>
       </w:pPr>
       <w:r>
         <w:rPr>
@@ -1347,6 +1888,7 @@
           <w:lang w:val="en-US"/>
         </w:rPr>
       </w:pPr>
+      <w:bookmarkStart w:id="2" w:name="_Toc98687964"/>
       <w:r>
         <w:rPr>
           <w:lang w:val="en-US"/>
@@ -1354,6 +1896,9 @@
         <w:t xml:space="preserve">Figure </w:t>
       </w:r>
       <w:r>
+        <w:rPr>
+          <w:lang w:val="en-US"/>
+        </w:rPr>
         <w:fldChar w:fldCharType="begin"/>
       </w:r>
       <w:r>
@@ -1363,6 +1908,9 @@
         <w:instrText xml:space="preserve"> SEQ Figure \* ARABIC </w:instrText>
       </w:r>
       <w:r>
+        <w:rPr>
+          <w:lang w:val="en-US"/>
+        </w:rPr>
         <w:fldChar w:fldCharType="separate"/>
       </w:r>
       <w:r>
@@ -1373,6 +1921,9 @@
         <w:t>2</w:t>
       </w:r>
       <w:r>
+        <w:rPr>
+          <w:lang w:val="en-US"/>
+        </w:rPr>
         <w:fldChar w:fldCharType="end"/>
       </w:r>
       <w:r>
@@ -1381,6 +1932,7 @@
         </w:rPr>
         <w:t>: Stack of protocols used for the implementation of our protocol</w:t>
       </w:r>
+      <w:bookmarkEnd w:id="2"/>
     </w:p>
     <w:p>
       <w:pPr>
@@ -1602,6 +2154,14 @@
     </w:p>
     <w:p>
       <w:pPr>
+        <w:jc w:val="both"/>
+        <w:rPr>
+          <w:lang w:val="en-US"/>
+        </w:rPr>
+      </w:pPr>
+    </w:p>
+    <w:p>
+      <w:pPr>
         <w:ind w:left="360"/>
         <w:jc w:val="both"/>
         <w:rPr>
@@ -1628,6 +2188,9 @@
       <w:pPr>
         <w:keepNext/>
         <w:jc w:val="center"/>
+        <w:rPr>
+          <w:lang w:val="en-US"/>
+        </w:rPr>
       </w:pPr>
       <w:r>
         <w:rPr>
@@ -1635,9 +2198,9 @@
           <w:lang w:val="en-US"/>
         </w:rPr>
         <w:drawing>
-          <wp:inline distT="0" distB="0" distL="0" distR="0" wp14:anchorId="71FB071D" wp14:editId="0727BA9C">
-            <wp:extent cx="3446585" cy="1299762"/>
-            <wp:effectExtent l="0" t="0" r="1905" b="0"/>
+          <wp:inline distT="0" distB="0" distL="0" distR="0" wp14:anchorId="71FB071D" wp14:editId="4D9F6609">
+            <wp:extent cx="4329545" cy="1632740"/>
+            <wp:effectExtent l="0" t="0" r="1270" b="5715"/>
             <wp:docPr id="5" name="Image 5"/>
             <wp:cNvGraphicFramePr>
               <a:graphicFrameLocks xmlns:a="http://schemas.openxmlformats.org/drawingml/2006/main" noChangeAspect="1"/>
@@ -1667,7 +2230,7 @@
                   <pic:spPr bwMode="auto">
                     <a:xfrm>
                       <a:off x="0" y="0"/>
-                      <a:ext cx="3460136" cy="1304872"/>
+                      <a:ext cx="4374957" cy="1649866"/>
                     </a:xfrm>
                     <a:prstGeom prst="rect">
                       <a:avLst/>
@@ -1692,6 +2255,7 @@
           <w:lang w:val="en-US"/>
         </w:rPr>
       </w:pPr>
+      <w:bookmarkStart w:id="3" w:name="_Toc98687965"/>
       <w:r>
         <w:rPr>
           <w:lang w:val="en-US"/>
@@ -1699,6 +2263,9 @@
         <w:t xml:space="preserve">Figure </w:t>
       </w:r>
       <w:r>
+        <w:rPr>
+          <w:lang w:val="en-US"/>
+        </w:rPr>
         <w:fldChar w:fldCharType="begin"/>
       </w:r>
       <w:r>
@@ -1708,6 +2275,9 @@
         <w:instrText xml:space="preserve"> SEQ Figure \* ARABIC </w:instrText>
       </w:r>
       <w:r>
+        <w:rPr>
+          <w:lang w:val="en-US"/>
+        </w:rPr>
         <w:fldChar w:fldCharType="separate"/>
       </w:r>
       <w:r>
@@ -1718,6 +2288,9 @@
         <w:t>3</w:t>
       </w:r>
       <w:r>
+        <w:rPr>
+          <w:lang w:val="en-US"/>
+        </w:rPr>
         <w:fldChar w:fldCharType="end"/>
       </w:r>
       <w:r>
@@ -1726,6 +2299,7 @@
         </w:rPr>
         <w:t>: Diagram showing the two components of the protocol implementation running on the server</w:t>
       </w:r>
+      <w:bookmarkEnd w:id="3"/>
     </w:p>
     <w:p>
       <w:pPr>
@@ -1738,7 +2312,6 @@
     </w:p>
     <w:p>
       <w:pPr>
-        <w:ind w:left="360"/>
         <w:jc w:val="both"/>
         <w:rPr>
           <w:lang w:val="en-US"/>
@@ -1747,30 +2320,16 @@
     </w:p>
     <w:p>
       <w:pPr>
-        <w:ind w:left="360"/>
-        <w:jc w:val="both"/>
-        <w:rPr>
-          <w:lang w:val="en-US"/>
-        </w:rPr>
-      </w:pPr>
-    </w:p>
-    <w:p>
-      <w:pPr>
-        <w:ind w:left="360"/>
-        <w:jc w:val="both"/>
-        <w:rPr>
-          <w:lang w:val="en-US"/>
-        </w:rPr>
-      </w:pPr>
-    </w:p>
-    <w:p>
-      <w:pPr>
         <w:pStyle w:val="Titre1"/>
-        <w:rPr>
-          <w:lang w:val="en-US"/>
-        </w:rPr>
-      </w:pPr>
-      <w:bookmarkStart w:id="1" w:name="_Toc98328738"/>
+        <w:numPr>
+          <w:ilvl w:val="0"/>
+          <w:numId w:val="3"/>
+        </w:numPr>
+        <w:rPr>
+          <w:lang w:val="en-US"/>
+        </w:rPr>
+      </w:pPr>
+      <w:bookmarkStart w:id="4" w:name="_Toc98689630"/>
       <w:r>
         <w:rPr>
           <w:lang w:val="en-US"/>
@@ -1778,7 +2337,1460 @@
         <w:lastRenderedPageBreak/>
         <w:t>Design</w:t>
       </w:r>
-      <w:bookmarkEnd w:id="1"/>
+      <w:bookmarkEnd w:id="4"/>
+    </w:p>
+    <w:p>
+      <w:pPr>
+        <w:ind w:firstLine="360"/>
+        <w:jc w:val="both"/>
+        <w:rPr>
+          <w:lang w:val="en-US"/>
+        </w:rPr>
+      </w:pPr>
+      <w:r>
+        <w:rPr>
+          <w:lang w:val="en-US"/>
+        </w:rPr>
+        <w:t>In this section, we will discuss the definition and the format of the messages exchanged between the communicating entities to make our protocol work. We will also cover the state-machine diagrams and sequence charts to explicit how these messages are exchanged.</w:t>
+      </w:r>
+    </w:p>
+    <w:p>
+      <w:pPr>
+        <w:pStyle w:val="Titre2"/>
+        <w:numPr>
+          <w:ilvl w:val="0"/>
+          <w:numId w:val="8"/>
+        </w:numPr>
+        <w:rPr>
+          <w:lang w:val="en-US"/>
+        </w:rPr>
+      </w:pPr>
+      <w:bookmarkStart w:id="5" w:name="_Toc98689631"/>
+      <w:r>
+        <w:rPr>
+          <w:lang w:val="en-US"/>
+        </w:rPr>
+        <w:t>Messages definition and format</w:t>
+      </w:r>
+      <w:bookmarkEnd w:id="5"/>
+    </w:p>
+    <w:p>
+      <w:pPr>
+        <w:autoSpaceDE w:val="0"/>
+        <w:autoSpaceDN w:val="0"/>
+        <w:adjustRightInd w:val="0"/>
+        <w:spacing w:after="0" w:line="240" w:lineRule="auto"/>
+        <w:ind w:firstLine="360"/>
+        <w:jc w:val="both"/>
+        <w:rPr>
+          <w:rFonts w:ascii="Calibri" w:hAnsi="Calibri" w:cs="Calibri"/>
+          <w:color w:val="000000"/>
+          <w:lang w:val="en-US"/>
+        </w:rPr>
+      </w:pPr>
+      <w:r>
+        <w:rPr>
+          <w:rFonts w:ascii="Calibri" w:hAnsi="Calibri" w:cs="Calibri"/>
+          <w:color w:val="000000"/>
+          <w:lang w:val="en-US"/>
+        </w:rPr>
+        <w:t xml:space="preserve">In protocol design, two different approaches are usually doable: binary-based messages, or text-based messages. Binary-based messages seemed to be quite hard to design, having no previous experience in the matter. We therefore decided at a very early stage of the project to go for a text-based approach, and we found that the option that would offer us the most flexibility would be JSON messages. In many programming languages, JSON parsing libraries already exist and work very well with object-oriented programming. Each message can be mapped to an object in the programming language used for the protocol implementation, offering a very flexible way of selecting, </w:t>
+      </w:r>
+      <w:proofErr w:type="gramStart"/>
+      <w:r>
+        <w:rPr>
+          <w:rFonts w:ascii="Calibri" w:hAnsi="Calibri" w:cs="Calibri"/>
+          <w:color w:val="000000"/>
+          <w:lang w:val="en-US"/>
+        </w:rPr>
+        <w:t>editing</w:t>
+      </w:r>
+      <w:proofErr w:type="gramEnd"/>
+      <w:r>
+        <w:rPr>
+          <w:rFonts w:ascii="Calibri" w:hAnsi="Calibri" w:cs="Calibri"/>
+          <w:color w:val="000000"/>
+          <w:lang w:val="en-US"/>
+        </w:rPr>
+        <w:t xml:space="preserve"> and storing objects.</w:t>
+      </w:r>
+    </w:p>
+    <w:p>
+      <w:pPr>
+        <w:autoSpaceDE w:val="0"/>
+        <w:autoSpaceDN w:val="0"/>
+        <w:adjustRightInd w:val="0"/>
+        <w:spacing w:after="0" w:line="240" w:lineRule="auto"/>
+        <w:jc w:val="both"/>
+        <w:rPr>
+          <w:rFonts w:ascii="Calibri" w:hAnsi="Calibri" w:cs="Calibri"/>
+          <w:color w:val="000000"/>
+          <w:lang w:val="en-US"/>
+        </w:rPr>
+      </w:pPr>
+    </w:p>
+    <w:p>
+      <w:pPr>
+        <w:autoSpaceDE w:val="0"/>
+        <w:autoSpaceDN w:val="0"/>
+        <w:adjustRightInd w:val="0"/>
+        <w:spacing w:after="0" w:line="240" w:lineRule="auto"/>
+        <w:ind w:firstLine="708"/>
+        <w:jc w:val="both"/>
+        <w:rPr>
+          <w:rFonts w:ascii="Calibri" w:hAnsi="Calibri" w:cs="Calibri"/>
+          <w:color w:val="000000"/>
+          <w:lang w:val="en-US"/>
+        </w:rPr>
+      </w:pPr>
+      <w:r>
+        <w:rPr>
+          <w:rFonts w:ascii="Calibri" w:hAnsi="Calibri" w:cs="Calibri"/>
+          <w:color w:val="000000"/>
+          <w:lang w:val="en-US"/>
+        </w:rPr>
+        <w:t>Parsing an object is quite easy, but there is no way of telling what kind of message it is once received on the client or the server - unless some additional fields are added in the message, or some wrappers are used to tell the distant entity how to decode the message. For these reasons, a combination of these two methods were used to define the messages exchanged between the clients and the server. A “superclass” is used as a wrapper, having two attributes: the type of message used, and the message itself. In the message itself, if it contains a whiteboard object, or some other kind of “sub-object”, an additional attribute is added to tell the computer what kind of message to expect.</w:t>
+      </w:r>
+    </w:p>
+    <w:p>
+      <w:pPr>
+        <w:autoSpaceDE w:val="0"/>
+        <w:autoSpaceDN w:val="0"/>
+        <w:adjustRightInd w:val="0"/>
+        <w:spacing w:after="0" w:line="240" w:lineRule="auto"/>
+        <w:ind w:firstLine="708"/>
+        <w:jc w:val="both"/>
+        <w:rPr>
+          <w:rFonts w:ascii="Calibri" w:hAnsi="Calibri" w:cs="Calibri"/>
+          <w:color w:val="000000"/>
+          <w:lang w:val="en-US"/>
+        </w:rPr>
+      </w:pPr>
+    </w:p>
+    <w:p>
+      <w:pPr>
+        <w:autoSpaceDE w:val="0"/>
+        <w:autoSpaceDN w:val="0"/>
+        <w:adjustRightInd w:val="0"/>
+        <w:spacing w:after="0" w:line="240" w:lineRule="auto"/>
+        <w:jc w:val="both"/>
+        <w:rPr>
+          <w:rFonts w:ascii="Calibri" w:hAnsi="Calibri" w:cs="Calibri"/>
+          <w:color w:val="000000"/>
+          <w:lang w:val="en-US"/>
+        </w:rPr>
+      </w:pPr>
+    </w:p>
+    <w:p>
+      <w:pPr>
+        <w:autoSpaceDE w:val="0"/>
+        <w:autoSpaceDN w:val="0"/>
+        <w:adjustRightInd w:val="0"/>
+        <w:spacing w:after="0" w:line="240" w:lineRule="auto"/>
+        <w:jc w:val="both"/>
+        <w:rPr>
+          <w:rFonts w:ascii="Calibri" w:hAnsi="Calibri" w:cs="Calibri"/>
+          <w:color w:val="000000"/>
+          <w:lang w:val="en-US"/>
+        </w:rPr>
+      </w:pPr>
+    </w:p>
+    <w:p>
+      <w:pPr>
+        <w:keepNext/>
+        <w:autoSpaceDE w:val="0"/>
+        <w:autoSpaceDN w:val="0"/>
+        <w:adjustRightInd w:val="0"/>
+        <w:spacing w:after="0" w:line="240" w:lineRule="auto"/>
+        <w:jc w:val="center"/>
+      </w:pPr>
+      <w:r>
+        <w:rPr>
+          <w:rFonts w:ascii="Calibri" w:hAnsi="Calibri" w:cs="Calibri"/>
+          <w:noProof/>
+          <w:color w:val="000000"/>
+          <w:lang w:val="en-US"/>
+        </w:rPr>
+        <w:drawing>
+          <wp:inline distT="0" distB="0" distL="0" distR="0" wp14:anchorId="03A67A6D" wp14:editId="0EF644FD">
+            <wp:extent cx="5432612" cy="3915880"/>
+            <wp:effectExtent l="0" t="0" r="3175" b="0"/>
+            <wp:docPr id="7" name="Image 7" descr="Une image contenant texte&#10;&#10;Description générée automatiquement"/>
+            <wp:cNvGraphicFramePr>
+              <a:graphicFrameLocks xmlns:a="http://schemas.openxmlformats.org/drawingml/2006/main" noChangeAspect="1"/>
+            </wp:cNvGraphicFramePr>
+            <a:graphic xmlns:a="http://schemas.openxmlformats.org/drawingml/2006/main">
+              <a:graphicData uri="http://schemas.openxmlformats.org/drawingml/2006/picture">
+                <pic:pic xmlns:pic="http://schemas.openxmlformats.org/drawingml/2006/picture">
+                  <pic:nvPicPr>
+                    <pic:cNvPr id="7" name="Image 7" descr="Une image contenant texte&#10;&#10;Description générée automatiquement"/>
+                    <pic:cNvPicPr/>
+                  </pic:nvPicPr>
+                  <pic:blipFill rotWithShape="1">
+                    <a:blip r:embed="rId11">
+                      <a:extLst>
+                        <a:ext uri="{28A0092B-C50C-407E-A947-70E740481C1C}">
+                          <a14:useLocalDpi xmlns:a14="http://schemas.microsoft.com/office/drawing/2010/main" val="0"/>
+                        </a:ext>
+                      </a:extLst>
+                    </a:blip>
+                    <a:srcRect l="2847" r="1058" b="51015"/>
+                    <a:stretch/>
+                  </pic:blipFill>
+                  <pic:spPr bwMode="auto">
+                    <a:xfrm>
+                      <a:off x="0" y="0"/>
+                      <a:ext cx="5526720" cy="3983714"/>
+                    </a:xfrm>
+                    <a:prstGeom prst="rect">
+                      <a:avLst/>
+                    </a:prstGeom>
+                    <a:ln>
+                      <a:noFill/>
+                    </a:ln>
+                    <a:extLst>
+                      <a:ext uri="{53640926-AAD7-44D8-BBD7-CCE9431645EC}">
+                        <a14:shadowObscured xmlns:a14="http://schemas.microsoft.com/office/drawing/2010/main"/>
+                      </a:ext>
+                    </a:extLst>
+                  </pic:spPr>
+                </pic:pic>
+              </a:graphicData>
+            </a:graphic>
+          </wp:inline>
+        </w:drawing>
+      </w:r>
+    </w:p>
+    <w:p>
+      <w:pPr>
+        <w:pStyle w:val="Lgende"/>
+        <w:jc w:val="center"/>
+        <w:rPr>
+          <w:rFonts w:ascii="Calibri" w:hAnsi="Calibri" w:cs="Calibri"/>
+          <w:color w:val="000000"/>
+          <w:lang w:val="en-US"/>
+        </w:rPr>
+      </w:pPr>
+      <w:r>
+        <w:rPr>
+          <w:lang w:val="en-US"/>
+        </w:rPr>
+        <w:t xml:space="preserve">Figure </w:t>
+      </w:r>
+      <w:r>
+        <w:fldChar w:fldCharType="begin"/>
+      </w:r>
+      <w:r>
+        <w:rPr>
+          <w:lang w:val="en-US"/>
+        </w:rPr>
+        <w:instrText xml:space="preserve"> SEQ Figure \* ARABIC </w:instrText>
+      </w:r>
+      <w:r>
+        <w:fldChar w:fldCharType="separate"/>
+      </w:r>
+      <w:r>
+        <w:rPr>
+          <w:noProof/>
+          <w:lang w:val="en-US"/>
+        </w:rPr>
+        <w:t>4</w:t>
+      </w:r>
+      <w:r>
+        <w:fldChar w:fldCharType="end"/>
+      </w:r>
+      <w:r>
+        <w:rPr>
+          <w:lang w:val="en-US"/>
+        </w:rPr>
+        <w:t>: UML representation of the messages</w:t>
+      </w:r>
+    </w:p>
+    <w:p>
+      <w:pPr>
+        <w:autoSpaceDE w:val="0"/>
+        <w:autoSpaceDN w:val="0"/>
+        <w:adjustRightInd w:val="0"/>
+        <w:spacing w:after="0" w:line="240" w:lineRule="auto"/>
+        <w:ind w:firstLine="708"/>
+        <w:jc w:val="both"/>
+        <w:rPr>
+          <w:rFonts w:ascii="Calibri" w:hAnsi="Calibri" w:cs="Calibri"/>
+          <w:color w:val="000000"/>
+          <w:lang w:val="en-US"/>
+        </w:rPr>
+      </w:pPr>
+      <w:r>
+        <w:rPr>
+          <w:rFonts w:ascii="Calibri" w:hAnsi="Calibri" w:cs="Calibri"/>
+          <w:color w:val="000000"/>
+          <w:lang w:val="en-US"/>
+        </w:rPr>
+        <w:lastRenderedPageBreak/>
+        <w:t xml:space="preserve">Two main types of messages were defined: </w:t>
+      </w:r>
+      <w:r>
+        <w:rPr>
+          <w:rFonts w:ascii="Calibri" w:hAnsi="Calibri" w:cs="Calibri"/>
+          <w:b/>
+          <w:bCs/>
+          <w:color w:val="000000"/>
+          <w:lang w:val="en-US"/>
+        </w:rPr>
+        <w:t>client-side messages</w:t>
+      </w:r>
+      <w:r>
+        <w:rPr>
+          <w:rFonts w:ascii="Calibri" w:hAnsi="Calibri" w:cs="Calibri"/>
+          <w:color w:val="000000"/>
+          <w:lang w:val="en-US"/>
+        </w:rPr>
+        <w:t xml:space="preserve"> and </w:t>
+      </w:r>
+      <w:r>
+        <w:rPr>
+          <w:rFonts w:ascii="Calibri" w:hAnsi="Calibri" w:cs="Calibri"/>
+          <w:b/>
+          <w:bCs/>
+          <w:color w:val="000000"/>
+          <w:lang w:val="en-US"/>
+        </w:rPr>
+        <w:t>server-side messages</w:t>
+      </w:r>
+      <w:r>
+        <w:rPr>
+          <w:rFonts w:ascii="Calibri" w:hAnsi="Calibri" w:cs="Calibri"/>
+          <w:color w:val="000000"/>
+          <w:lang w:val="en-US"/>
+        </w:rPr>
+        <w:t xml:space="preserve">. All messages here are represented with their corresponding class (a </w:t>
+      </w:r>
+      <w:r>
+        <w:rPr>
+          <w:rFonts w:ascii="Calibri" w:hAnsi="Calibri" w:cs="Calibri"/>
+          <w:i/>
+          <w:iCs/>
+          <w:color w:val="000000"/>
+          <w:lang w:val="en-US"/>
+        </w:rPr>
+        <w:t>LEAVE_MEETING</w:t>
+      </w:r>
+      <w:r>
+        <w:rPr>
+          <w:rFonts w:ascii="Calibri" w:hAnsi="Calibri" w:cs="Calibri"/>
+          <w:color w:val="000000"/>
+          <w:lang w:val="en-US"/>
+        </w:rPr>
+        <w:t xml:space="preserve"> message received by the server will be mapped, for example, to the </w:t>
+      </w:r>
+      <w:proofErr w:type="spellStart"/>
+      <w:r>
+        <w:rPr>
+          <w:rFonts w:ascii="Calibri" w:hAnsi="Calibri" w:cs="Calibri"/>
+          <w:b/>
+          <w:bCs/>
+          <w:color w:val="000000"/>
+          <w:lang w:val="en-US"/>
+        </w:rPr>
+        <w:t>LeaveMeeting</w:t>
+      </w:r>
+      <w:proofErr w:type="spellEnd"/>
+      <w:r>
+        <w:rPr>
+          <w:rFonts w:ascii="Calibri" w:hAnsi="Calibri" w:cs="Calibri"/>
+          <w:color w:val="000000"/>
+          <w:lang w:val="en-US"/>
+        </w:rPr>
+        <w:t xml:space="preserve"> class, and an object of that type will be instantiated on the server). All the messages inherit from a “parent message”: the Message class. </w:t>
+      </w:r>
+      <w:r>
+        <w:rPr>
+          <w:rFonts w:ascii="Calibri" w:hAnsi="Calibri" w:cs="Calibri"/>
+          <w:color w:val="000000"/>
+          <w:lang w:val="en-US"/>
+        </w:rPr>
+        <w:t>Whether</w:t>
+      </w:r>
+      <w:r>
+        <w:rPr>
+          <w:rFonts w:ascii="Calibri" w:hAnsi="Calibri" w:cs="Calibri"/>
+          <w:color w:val="000000"/>
+          <w:lang w:val="en-US"/>
+        </w:rPr>
+        <w:t xml:space="preserve"> it is a client or server-side message, they can both be seen - in the object-oriented programming paradigm - as a message of type Message. This is helpful to manipulate JSON keys and values, as we don’t need to search for values by looking each individual JSON fields. Instead, we can use traditional getters and setters, and therefore leverage the built-in functionalities and mechanisms provided by the programming language we use. The same is valid in the other </w:t>
+      </w:r>
+      <w:proofErr w:type="gramStart"/>
+      <w:r>
+        <w:rPr>
+          <w:rFonts w:ascii="Calibri" w:hAnsi="Calibri" w:cs="Calibri"/>
+          <w:color w:val="000000"/>
+          <w:lang w:val="en-US"/>
+        </w:rPr>
+        <w:t>way</w:t>
+      </w:r>
+      <w:r>
+        <w:rPr>
+          <w:rFonts w:ascii="Calibri" w:hAnsi="Calibri" w:cs="Calibri"/>
+          <w:color w:val="000000"/>
+          <w:lang w:val="en-US"/>
+        </w:rPr>
+        <w:t>:</w:t>
+      </w:r>
+      <w:proofErr w:type="gramEnd"/>
+      <w:r>
+        <w:rPr>
+          <w:rFonts w:ascii="Calibri" w:hAnsi="Calibri" w:cs="Calibri"/>
+          <w:color w:val="000000"/>
+          <w:lang w:val="en-US"/>
+        </w:rPr>
+        <w:t xml:space="preserve"> replies from the server to the clients</w:t>
+      </w:r>
+      <w:r>
+        <w:rPr>
+          <w:rFonts w:ascii="Calibri" w:hAnsi="Calibri" w:cs="Calibri"/>
+          <w:color w:val="000000"/>
+          <w:lang w:val="en-US"/>
+        </w:rPr>
+        <w:t xml:space="preserve"> </w:t>
+      </w:r>
+      <w:r>
+        <w:rPr>
+          <w:rFonts w:ascii="Calibri" w:hAnsi="Calibri" w:cs="Calibri"/>
+          <w:color w:val="000000"/>
+          <w:lang w:val="en-US"/>
+        </w:rPr>
+        <w:t xml:space="preserve">are first built creating an object of the appropriate type, and then </w:t>
+      </w:r>
+      <w:r>
+        <w:rPr>
+          <w:rFonts w:ascii="Calibri" w:hAnsi="Calibri" w:cs="Calibri"/>
+          <w:color w:val="000000"/>
+          <w:lang w:val="en-US"/>
+        </w:rPr>
+        <w:t>serialized</w:t>
+      </w:r>
+      <w:r>
+        <w:rPr>
+          <w:rFonts w:ascii="Calibri" w:hAnsi="Calibri" w:cs="Calibri"/>
+          <w:color w:val="000000"/>
+          <w:lang w:val="en-US"/>
+        </w:rPr>
+        <w:t xml:space="preserve"> into a JSON string that will be sent over the WebSocket.</w:t>
+      </w:r>
+    </w:p>
+    <w:p>
+      <w:pPr>
+        <w:autoSpaceDE w:val="0"/>
+        <w:autoSpaceDN w:val="0"/>
+        <w:adjustRightInd w:val="0"/>
+        <w:spacing w:after="0" w:line="240" w:lineRule="auto"/>
+        <w:jc w:val="both"/>
+        <w:rPr>
+          <w:rFonts w:ascii="Calibri" w:hAnsi="Calibri" w:cs="Calibri"/>
+          <w:color w:val="000000"/>
+          <w:lang w:val="en-US"/>
+        </w:rPr>
+      </w:pPr>
+    </w:p>
+    <w:p>
+      <w:pPr>
+        <w:pStyle w:val="Titre2"/>
+        <w:numPr>
+          <w:ilvl w:val="0"/>
+          <w:numId w:val="8"/>
+        </w:numPr>
+        <w:rPr>
+          <w:lang w:val="en-US"/>
+        </w:rPr>
+      </w:pPr>
+      <w:bookmarkStart w:id="6" w:name="_Toc98689632"/>
+      <w:r>
+        <w:rPr>
+          <w:lang w:val="en-US"/>
+        </w:rPr>
+        <w:t>Sequence charts</w:t>
+      </w:r>
+      <w:bookmarkEnd w:id="6"/>
+    </w:p>
+    <w:p>
+      <w:pPr>
+        <w:autoSpaceDE w:val="0"/>
+        <w:autoSpaceDN w:val="0"/>
+        <w:adjustRightInd w:val="0"/>
+        <w:spacing w:after="0" w:line="240" w:lineRule="auto"/>
+        <w:ind w:firstLine="708"/>
+        <w:jc w:val="both"/>
+        <w:rPr>
+          <w:rFonts w:ascii="Calibri" w:hAnsi="Calibri" w:cs="Calibri"/>
+          <w:color w:val="000000"/>
+          <w:lang w:val="en-US"/>
+        </w:rPr>
+      </w:pPr>
+      <w:r>
+        <w:rPr>
+          <w:rFonts w:ascii="Calibri" w:hAnsi="Calibri" w:cs="Calibri"/>
+          <w:color w:val="000000"/>
+          <w:lang w:val="en-US"/>
+        </w:rPr>
+        <w:t>Most of the communications between the client and the server are initiated by the client. The client requests to create a meeting, to join one, to create an object or delete one, etc. Therefore, the server needs to reply to these messages to acknowledge the request. Even though Ethernet tells us that no data was corrupted, and TCP ensures that no data was lost on the way, we still need to get some sort of confirmation from the server that the request was processed properly. Some error could happen on the server side, and therefore an error needs to be returned.</w:t>
+      </w:r>
+    </w:p>
+    <w:p>
+      <w:pPr>
+        <w:autoSpaceDE w:val="0"/>
+        <w:autoSpaceDN w:val="0"/>
+        <w:adjustRightInd w:val="0"/>
+        <w:spacing w:after="0" w:line="240" w:lineRule="auto"/>
+        <w:jc w:val="both"/>
+        <w:rPr>
+          <w:rFonts w:ascii="Calibri" w:hAnsi="Calibri" w:cs="Calibri"/>
+          <w:color w:val="000000"/>
+          <w:lang w:val="en-US"/>
+        </w:rPr>
+      </w:pPr>
+    </w:p>
+    <w:p>
+      <w:pPr>
+        <w:autoSpaceDE w:val="0"/>
+        <w:autoSpaceDN w:val="0"/>
+        <w:adjustRightInd w:val="0"/>
+        <w:spacing w:after="0" w:line="240" w:lineRule="auto"/>
+        <w:ind w:firstLine="708"/>
+        <w:jc w:val="both"/>
+        <w:rPr>
+          <w:rFonts w:ascii="Calibri" w:hAnsi="Calibri" w:cs="Calibri"/>
+          <w:color w:val="000000"/>
+          <w:lang w:val="en-US"/>
+        </w:rPr>
+      </w:pPr>
+      <w:r>
+        <w:rPr>
+          <w:rFonts w:ascii="Calibri" w:hAnsi="Calibri" w:cs="Calibri"/>
+          <w:color w:val="000000"/>
+          <w:lang w:val="en-US"/>
+        </w:rPr>
+        <w:t xml:space="preserve">In case of no error, we still made the choice to acknowledge the data by incrementing the </w:t>
+      </w:r>
+      <w:proofErr w:type="spellStart"/>
+      <w:r>
+        <w:rPr>
+          <w:rFonts w:ascii="Calibri" w:hAnsi="Calibri" w:cs="Calibri"/>
+          <w:b/>
+          <w:bCs/>
+          <w:color w:val="000000"/>
+          <w:lang w:val="en-US"/>
+        </w:rPr>
+        <w:t>messageId</w:t>
+      </w:r>
+      <w:proofErr w:type="spellEnd"/>
+      <w:r>
+        <w:rPr>
+          <w:rFonts w:ascii="Calibri" w:hAnsi="Calibri" w:cs="Calibri"/>
+          <w:color w:val="000000"/>
+          <w:lang w:val="en-US"/>
+        </w:rPr>
+        <w:t xml:space="preserve"> in the client request by one and returning it in the reply. In case the client request was to create, edit or delete a whiteboard object, a checksum of the new state of the object (or, in case of deletion, the checksum of the object before it was deleted) is generated and put inside the reply as well. This way, any inconsistency - for whatever reason - can be detected by comparing the checksum returned by the server with the one the client is expecting. If the state of the object is not the same as it should be, or if an object is missing, the client can request a transfer of all the currently existing objects from the server, and therefore update its local copy of the whiteboard with the correct version.</w:t>
+      </w:r>
+    </w:p>
+    <w:p>
+      <w:pPr>
+        <w:autoSpaceDE w:val="0"/>
+        <w:autoSpaceDN w:val="0"/>
+        <w:adjustRightInd w:val="0"/>
+        <w:spacing w:after="0" w:line="240" w:lineRule="auto"/>
+        <w:jc w:val="both"/>
+        <w:rPr>
+          <w:rFonts w:ascii="Calibri" w:hAnsi="Calibri" w:cs="Calibri"/>
+          <w:color w:val="000000"/>
+          <w:lang w:val="en-US"/>
+        </w:rPr>
+      </w:pPr>
+    </w:p>
+    <w:p>
+      <w:pPr>
+        <w:autoSpaceDE w:val="0"/>
+        <w:autoSpaceDN w:val="0"/>
+        <w:adjustRightInd w:val="0"/>
+        <w:spacing w:after="0" w:line="240" w:lineRule="auto"/>
+        <w:ind w:firstLine="708"/>
+        <w:jc w:val="both"/>
+        <w:rPr>
+          <w:rFonts w:ascii="Calibri" w:hAnsi="Calibri" w:cs="Calibri"/>
+          <w:color w:val="000000"/>
+          <w:lang w:val="en-US"/>
+        </w:rPr>
+      </w:pPr>
+      <w:r>
+        <w:rPr>
+          <w:rFonts w:ascii="Calibri" w:hAnsi="Calibri" w:cs="Calibri"/>
+          <w:color w:val="000000"/>
+          <w:lang w:val="en-US"/>
+        </w:rPr>
+        <w:t xml:space="preserve">In some cases, the server still needs to initiate a communication with the clients. This happens when an object is created, </w:t>
+      </w:r>
+      <w:proofErr w:type="gramStart"/>
+      <w:r>
+        <w:rPr>
+          <w:rFonts w:ascii="Calibri" w:hAnsi="Calibri" w:cs="Calibri"/>
+          <w:color w:val="000000"/>
+          <w:lang w:val="en-US"/>
+        </w:rPr>
+        <w:t>edited</w:t>
+      </w:r>
+      <w:proofErr w:type="gramEnd"/>
+      <w:r>
+        <w:rPr>
+          <w:rFonts w:ascii="Calibri" w:hAnsi="Calibri" w:cs="Calibri"/>
+          <w:color w:val="000000"/>
+          <w:lang w:val="en-US"/>
+        </w:rPr>
+        <w:t xml:space="preserve"> or deleted, as all the clients (apart from the one that requested the change) need to be updated regarding the new object’s state. This is done through a broadcasting </w:t>
+      </w:r>
+      <w:r>
+        <w:rPr>
+          <w:rFonts w:ascii="Calibri" w:hAnsi="Calibri" w:cs="Calibri"/>
+          <w:color w:val="000000"/>
+          <w:lang w:val="en-US"/>
+        </w:rPr>
+        <w:t>system and</w:t>
+      </w:r>
+      <w:r>
+        <w:rPr>
+          <w:rFonts w:ascii="Calibri" w:hAnsi="Calibri" w:cs="Calibri"/>
+          <w:color w:val="000000"/>
+          <w:lang w:val="en-US"/>
+        </w:rPr>
+        <w:t xml:space="preserve"> defined in a specific class of messages: the </w:t>
+      </w:r>
+      <w:proofErr w:type="spellStart"/>
+      <w:r>
+        <w:rPr>
+          <w:rFonts w:ascii="Calibri" w:hAnsi="Calibri" w:cs="Calibri"/>
+          <w:b/>
+          <w:bCs/>
+          <w:color w:val="000000"/>
+          <w:lang w:val="en-US"/>
+        </w:rPr>
+        <w:t>BoardUpdate</w:t>
+      </w:r>
+      <w:proofErr w:type="spellEnd"/>
+      <w:r>
+        <w:rPr>
+          <w:rFonts w:ascii="Calibri" w:hAnsi="Calibri" w:cs="Calibri"/>
+          <w:color w:val="000000"/>
+          <w:lang w:val="en-US"/>
+        </w:rPr>
+        <w:t xml:space="preserve"> class. The whole communication process is illustrated on the following figures.</w:t>
+      </w:r>
+    </w:p>
+    <w:p>
+      <w:pPr>
+        <w:autoSpaceDE w:val="0"/>
+        <w:autoSpaceDN w:val="0"/>
+        <w:adjustRightInd w:val="0"/>
+        <w:spacing w:after="0" w:line="240" w:lineRule="auto"/>
+        <w:jc w:val="both"/>
+        <w:rPr>
+          <w:rFonts w:ascii="Calibri" w:hAnsi="Calibri" w:cs="Calibri"/>
+          <w:color w:val="000000"/>
+          <w:lang w:val="en-US"/>
+        </w:rPr>
+      </w:pPr>
+    </w:p>
+    <w:p>
+      <w:pPr>
+        <w:pStyle w:val="Titre2"/>
+        <w:numPr>
+          <w:ilvl w:val="0"/>
+          <w:numId w:val="8"/>
+        </w:numPr>
+        <w:rPr>
+          <w:lang w:val="en-US"/>
+        </w:rPr>
+      </w:pPr>
+      <w:bookmarkStart w:id="7" w:name="_Toc98689633"/>
+      <w:r>
+        <w:rPr>
+          <w:lang w:val="en-US"/>
+        </w:rPr>
+        <w:t>State diagrams</w:t>
+      </w:r>
+      <w:bookmarkEnd w:id="7"/>
+    </w:p>
+    <w:p>
+      <w:pPr>
+        <w:jc w:val="both"/>
+        <w:rPr>
+          <w:lang w:val="en-US"/>
+        </w:rPr>
+      </w:pPr>
+      <w:r>
+        <w:rPr>
+          <w:lang w:val="en-US"/>
+        </w:rPr>
+        <w:tab/>
+        <w:t xml:space="preserve">As the server and the clients </w:t>
+      </w:r>
+      <w:r>
+        <w:rPr>
+          <w:lang w:val="en-US"/>
+        </w:rPr>
+        <w:t>operate in</w:t>
+      </w:r>
+      <w:r>
+        <w:rPr>
+          <w:lang w:val="en-US"/>
+        </w:rPr>
+        <w:t xml:space="preserve"> two completely different </w:t>
+      </w:r>
+      <w:r>
+        <w:rPr>
+          <w:lang w:val="en-US"/>
+        </w:rPr>
+        <w:t>manners</w:t>
+      </w:r>
+      <w:r>
+        <w:rPr>
+          <w:lang w:val="en-US"/>
+        </w:rPr>
+        <w:t>, we need to define their state</w:t>
+      </w:r>
+      <w:r>
+        <w:rPr>
+          <w:lang w:val="en-US"/>
+        </w:rPr>
+        <w:t xml:space="preserve">s independently. Their actions depend on </w:t>
+      </w:r>
+      <w:r>
+        <w:rPr>
+          <w:lang w:val="en-US"/>
+        </w:rPr>
+        <w:t>each other,</w:t>
+      </w:r>
+      <w:r>
+        <w:rPr>
+          <w:lang w:val="en-US"/>
+        </w:rPr>
+        <w:t xml:space="preserve"> but they don’t perform the same ones.</w:t>
+      </w:r>
+      <w:r>
+        <w:rPr>
+          <w:lang w:val="en-US"/>
+        </w:rPr>
+        <w:t xml:space="preserve"> In this report, we will focus on the states in which the client and the server can be once the client is identified and in a meeting. Other states can be defined – in especially when a client is requesting to join a meeting, or when a client wants to create one – but this represents a very small part of the overall traffic, and these types of exchanges are discussed further in the sequence charts.</w:t>
+      </w:r>
+    </w:p>
+    <w:p>
+      <w:pPr>
+        <w:jc w:val="both"/>
+        <w:rPr>
+          <w:lang w:val="en-US"/>
+        </w:rPr>
+      </w:pPr>
+    </w:p>
+    <w:p>
+      <w:pPr>
+        <w:jc w:val="center"/>
+        <w:rPr>
+          <w:lang w:val="en-US"/>
+        </w:rPr>
+      </w:pPr>
+      <w:r>
+        <w:rPr>
+          <w:noProof/>
+          <w:lang w:val="en-US"/>
+        </w:rPr>
+        <w:lastRenderedPageBreak/>
+        <w:drawing>
+          <wp:inline distT="0" distB="0" distL="0" distR="0" wp14:anchorId="179252DC" wp14:editId="334FE7D4">
+            <wp:extent cx="3619685" cy="1617306"/>
+            <wp:effectExtent l="0" t="0" r="0" b="0"/>
+            <wp:docPr id="3" name="Image 3"/>
+            <wp:cNvGraphicFramePr>
+              <a:graphicFrameLocks xmlns:a="http://schemas.openxmlformats.org/drawingml/2006/main" noChangeAspect="1"/>
+            </wp:cNvGraphicFramePr>
+            <a:graphic xmlns:a="http://schemas.openxmlformats.org/drawingml/2006/main">
+              <a:graphicData uri="http://schemas.openxmlformats.org/drawingml/2006/picture">
+                <pic:pic xmlns:pic="http://schemas.openxmlformats.org/drawingml/2006/picture">
+                  <pic:nvPicPr>
+                    <pic:cNvPr id="3" name="Image 3"/>
+                    <pic:cNvPicPr/>
+                  </pic:nvPicPr>
+                  <pic:blipFill>
+                    <a:blip r:embed="rId12">
+                      <a:extLst>
+                        <a:ext uri="{28A0092B-C50C-407E-A947-70E740481C1C}">
+                          <a14:useLocalDpi xmlns:a14="http://schemas.microsoft.com/office/drawing/2010/main" val="0"/>
+                        </a:ext>
+                      </a:extLst>
+                    </a:blip>
+                    <a:stretch>
+                      <a:fillRect/>
+                    </a:stretch>
+                  </pic:blipFill>
+                  <pic:spPr>
+                    <a:xfrm>
+                      <a:off x="0" y="0"/>
+                      <a:ext cx="3668377" cy="1639062"/>
+                    </a:xfrm>
+                    <a:prstGeom prst="rect">
+                      <a:avLst/>
+                    </a:prstGeom>
+                  </pic:spPr>
+                </pic:pic>
+              </a:graphicData>
+            </a:graphic>
+          </wp:inline>
+        </w:drawing>
+      </w:r>
+    </w:p>
+    <w:p>
+      <w:pPr>
+        <w:rPr>
+          <w:lang w:val="en-US"/>
+        </w:rPr>
+      </w:pPr>
+      <w:r>
+        <w:rPr>
+          <w:lang w:val="en-US"/>
+        </w:rPr>
+        <w:tab/>
+      </w:r>
+    </w:p>
+    <w:p>
+      <w:pPr>
+        <w:ind w:firstLine="360"/>
+        <w:jc w:val="both"/>
+        <w:rPr>
+          <w:lang w:val="en-US"/>
+        </w:rPr>
+      </w:pPr>
+      <w:r>
+        <w:rPr>
+          <w:lang w:val="en-US"/>
+        </w:rPr>
+        <w:t>On the figure above, we can see that 4 main states have been identified. We can describe the transitions between these states as followed:</w:t>
+      </w:r>
+    </w:p>
+    <w:p>
+      <w:pPr>
+        <w:pStyle w:val="Paragraphedeliste"/>
+        <w:numPr>
+          <w:ilvl w:val="0"/>
+          <w:numId w:val="5"/>
+        </w:numPr>
+        <w:jc w:val="both"/>
+        <w:rPr>
+          <w:lang w:val="en-US"/>
+        </w:rPr>
+      </w:pPr>
+      <w:r>
+        <w:rPr>
+          <w:lang w:val="en-US"/>
+        </w:rPr>
+        <w:t>The client waits for an action to be performed by the user.</w:t>
+      </w:r>
+    </w:p>
+    <w:p>
+      <w:pPr>
+        <w:pStyle w:val="Paragraphedeliste"/>
+        <w:numPr>
+          <w:ilvl w:val="0"/>
+          <w:numId w:val="5"/>
+        </w:numPr>
+        <w:jc w:val="both"/>
+        <w:rPr>
+          <w:lang w:val="en-US"/>
+        </w:rPr>
+      </w:pPr>
+      <w:r>
+        <w:rPr>
+          <w:lang w:val="en-US"/>
+        </w:rPr>
+        <w:t>Once an action has been performed, the client sends a request to the server with the appropriate action message</w:t>
+      </w:r>
+      <w:r>
+        <w:rPr>
+          <w:lang w:val="en-US"/>
+        </w:rPr>
+        <w:t>.</w:t>
+      </w:r>
+    </w:p>
+    <w:p>
+      <w:pPr>
+        <w:pStyle w:val="Paragraphedeliste"/>
+        <w:numPr>
+          <w:ilvl w:val="0"/>
+          <w:numId w:val="5"/>
+        </w:numPr>
+        <w:jc w:val="both"/>
+        <w:rPr>
+          <w:lang w:val="en-US"/>
+        </w:rPr>
+      </w:pPr>
+      <w:r>
+        <w:rPr>
+          <w:lang w:val="en-US"/>
+        </w:rPr>
+        <w:t>If the server ACKs the request, the client updates its local copy of the whiteboard.</w:t>
+      </w:r>
+    </w:p>
+    <w:p>
+      <w:pPr>
+        <w:pStyle w:val="Paragraphedeliste"/>
+        <w:numPr>
+          <w:ilvl w:val="0"/>
+          <w:numId w:val="5"/>
+        </w:numPr>
+        <w:jc w:val="both"/>
+        <w:rPr>
+          <w:lang w:val="en-US"/>
+        </w:rPr>
+      </w:pPr>
+      <w:r>
+        <w:rPr>
+          <w:lang w:val="en-US"/>
+        </w:rPr>
+        <w:t xml:space="preserve">Once the update has been performed, the client goes back into </w:t>
+      </w:r>
+      <w:r>
+        <w:rPr>
+          <w:b/>
+          <w:bCs/>
+          <w:lang w:val="en-US"/>
+        </w:rPr>
+        <w:t xml:space="preserve">waiting </w:t>
+      </w:r>
+      <w:r>
+        <w:rPr>
+          <w:b/>
+          <w:bCs/>
+          <w:lang w:val="en-US"/>
+        </w:rPr>
+        <w:t>state</w:t>
+      </w:r>
+      <w:r>
+        <w:rPr>
+          <w:lang w:val="en-US"/>
+        </w:rPr>
+        <w:t>.</w:t>
+      </w:r>
+    </w:p>
+    <w:p>
+      <w:pPr>
+        <w:pStyle w:val="Paragraphedeliste"/>
+        <w:numPr>
+          <w:ilvl w:val="0"/>
+          <w:numId w:val="5"/>
+        </w:numPr>
+        <w:jc w:val="both"/>
+        <w:rPr>
+          <w:lang w:val="en-US"/>
+        </w:rPr>
+      </w:pPr>
+      <w:r>
+        <w:rPr>
+          <w:lang w:val="en-US"/>
+        </w:rPr>
+        <w:t xml:space="preserve">After the client sent a request, the server can reply with an error and therefore the client can be in </w:t>
+      </w:r>
+      <w:r>
+        <w:rPr>
+          <w:b/>
+          <w:bCs/>
+          <w:lang w:val="en-US"/>
+        </w:rPr>
+        <w:t xml:space="preserve">error </w:t>
+      </w:r>
+      <w:r>
+        <w:rPr>
+          <w:b/>
+          <w:bCs/>
+          <w:lang w:val="en-US"/>
+        </w:rPr>
+        <w:t>state</w:t>
+      </w:r>
+      <w:r>
+        <w:rPr>
+          <w:lang w:val="en-US"/>
+        </w:rPr>
+        <w:t>.</w:t>
+      </w:r>
+    </w:p>
+    <w:p>
+      <w:pPr>
+        <w:pStyle w:val="Paragraphedeliste"/>
+        <w:numPr>
+          <w:ilvl w:val="0"/>
+          <w:numId w:val="5"/>
+        </w:numPr>
+        <w:jc w:val="both"/>
+        <w:rPr>
+          <w:lang w:val="en-US"/>
+        </w:rPr>
+      </w:pPr>
+      <w:r>
+        <w:rPr>
+          <w:lang w:val="en-US"/>
+        </w:rPr>
+        <w:t xml:space="preserve">If the client is required to perform additional requests to the server to fix the error (if the checksum of an object is not the one expected for example), it goes back into </w:t>
+      </w:r>
+      <w:r>
+        <w:rPr>
+          <w:b/>
+          <w:bCs/>
+          <w:lang w:val="en-US"/>
+        </w:rPr>
+        <w:t xml:space="preserve">sending request </w:t>
+      </w:r>
+      <w:r>
+        <w:rPr>
+          <w:b/>
+          <w:bCs/>
+          <w:lang w:val="en-US"/>
+        </w:rPr>
+        <w:t>state</w:t>
+      </w:r>
+      <w:r>
+        <w:rPr>
+          <w:lang w:val="en-US"/>
+        </w:rPr>
+        <w:t>.</w:t>
+      </w:r>
+    </w:p>
+    <w:p>
+      <w:pPr>
+        <w:pStyle w:val="Paragraphedeliste"/>
+        <w:numPr>
+          <w:ilvl w:val="0"/>
+          <w:numId w:val="5"/>
+        </w:numPr>
+        <w:jc w:val="both"/>
+        <w:rPr>
+          <w:lang w:val="en-US"/>
+        </w:rPr>
+      </w:pPr>
+      <w:r>
+        <w:rPr>
+          <w:lang w:val="en-US"/>
+        </w:rPr>
+        <w:t xml:space="preserve">If the error doesn't require the client to perform any additional actions, it goes back into </w:t>
+      </w:r>
+      <w:r>
+        <w:rPr>
+          <w:b/>
+          <w:bCs/>
+          <w:lang w:val="en-US"/>
+        </w:rPr>
+        <w:t>waiting</w:t>
+      </w:r>
+      <w:r>
+        <w:rPr>
+          <w:b/>
+          <w:bCs/>
+          <w:lang w:val="en-US"/>
+        </w:rPr>
+        <w:t xml:space="preserve"> state</w:t>
+      </w:r>
+      <w:r>
+        <w:rPr>
+          <w:lang w:val="en-US"/>
+        </w:rPr>
+        <w:t>.</w:t>
+      </w:r>
+    </w:p>
+    <w:p>
+      <w:pPr>
+        <w:ind w:firstLine="200"/>
+        <w:jc w:val="both"/>
+        <w:rPr>
+          <w:lang w:val="en-US"/>
+        </w:rPr>
+      </w:pPr>
+      <w:r>
+        <w:rPr>
+          <w:lang w:val="en-US"/>
+        </w:rPr>
+        <w:t xml:space="preserve">On </w:t>
+      </w:r>
+      <w:r>
+        <w:rPr>
+          <w:lang w:val="en-US"/>
+        </w:rPr>
+        <w:t>the server side, we can identify 6 different states. The transitions between these states can be described as followed:</w:t>
+      </w:r>
+    </w:p>
+    <w:p>
+      <w:pPr>
+        <w:jc w:val="both"/>
+        <w:rPr>
+          <w:lang w:val="en-US"/>
+        </w:rPr>
+      </w:pPr>
+    </w:p>
+    <w:p>
+      <w:pPr>
+        <w:ind w:left="200"/>
+        <w:jc w:val="center"/>
+        <w:rPr>
+          <w:lang w:val="en-US"/>
+        </w:rPr>
+      </w:pPr>
+      <w:r>
+        <w:rPr>
+          <w:noProof/>
+          <w:lang w:val="en-US"/>
+        </w:rPr>
+        <w:drawing>
+          <wp:inline distT="0" distB="0" distL="0" distR="0" wp14:anchorId="3D594925" wp14:editId="22E7A372">
+            <wp:extent cx="3672571" cy="2666145"/>
+            <wp:effectExtent l="0" t="0" r="0" b="1270"/>
+            <wp:docPr id="6" name="Image 6" descr="Une image contenant texte, équipement électronique&#10;&#10;Description générée automatiquement"/>
+            <wp:cNvGraphicFramePr>
+              <a:graphicFrameLocks xmlns:a="http://schemas.openxmlformats.org/drawingml/2006/main" noChangeAspect="1"/>
+            </wp:cNvGraphicFramePr>
+            <a:graphic xmlns:a="http://schemas.openxmlformats.org/drawingml/2006/main">
+              <a:graphicData uri="http://schemas.openxmlformats.org/drawingml/2006/picture">
+                <pic:pic xmlns:pic="http://schemas.openxmlformats.org/drawingml/2006/picture">
+                  <pic:nvPicPr>
+                    <pic:cNvPr id="6" name="Image 6" descr="Une image contenant texte, équipement électronique&#10;&#10;Description générée automatiquement"/>
+                    <pic:cNvPicPr/>
+                  </pic:nvPicPr>
+                  <pic:blipFill>
+                    <a:blip r:embed="rId13">
+                      <a:extLst>
+                        <a:ext uri="{28A0092B-C50C-407E-A947-70E740481C1C}">
+                          <a14:useLocalDpi xmlns:a14="http://schemas.microsoft.com/office/drawing/2010/main" val="0"/>
+                        </a:ext>
+                      </a:extLst>
+                    </a:blip>
+                    <a:stretch>
+                      <a:fillRect/>
+                    </a:stretch>
+                  </pic:blipFill>
+                  <pic:spPr>
+                    <a:xfrm>
+                      <a:off x="0" y="0"/>
+                      <a:ext cx="3682741" cy="2673528"/>
+                    </a:xfrm>
+                    <a:prstGeom prst="rect">
+                      <a:avLst/>
+                    </a:prstGeom>
+                  </pic:spPr>
+                </pic:pic>
+              </a:graphicData>
+            </a:graphic>
+          </wp:inline>
+        </w:drawing>
+      </w:r>
+    </w:p>
+    <w:p>
+      <w:pPr>
+        <w:ind w:left="200"/>
+        <w:jc w:val="both"/>
+        <w:rPr>
+          <w:lang w:val="en-US"/>
+        </w:rPr>
+      </w:pPr>
+    </w:p>
+    <w:p>
+      <w:pPr>
+        <w:ind w:left="200"/>
+        <w:jc w:val="both"/>
+        <w:rPr>
+          <w:lang w:val="en-US"/>
+        </w:rPr>
+      </w:pPr>
+    </w:p>
+    <w:p>
+      <w:pPr>
+        <w:ind w:left="200"/>
+        <w:jc w:val="both"/>
+        <w:rPr>
+          <w:lang w:val="en-US"/>
+        </w:rPr>
+      </w:pPr>
+    </w:p>
+    <w:p>
+      <w:pPr>
+        <w:pStyle w:val="Paragraphedeliste"/>
+        <w:numPr>
+          <w:ilvl w:val="0"/>
+          <w:numId w:val="6"/>
+        </w:numPr>
+        <w:jc w:val="both"/>
+        <w:rPr>
+          <w:lang w:val="en-US"/>
+        </w:rPr>
+      </w:pPr>
+      <w:r>
+        <w:rPr>
+          <w:lang w:val="en-US"/>
+        </w:rPr>
+        <w:t>The server is waiting for the queue to get a message by one of the clients.</w:t>
+      </w:r>
+    </w:p>
+    <w:p>
+      <w:pPr>
+        <w:pStyle w:val="Paragraphedeliste"/>
+        <w:numPr>
+          <w:ilvl w:val="0"/>
+          <w:numId w:val="6"/>
+        </w:numPr>
+        <w:jc w:val="both"/>
+        <w:rPr>
+          <w:lang w:val="en-US"/>
+        </w:rPr>
+      </w:pPr>
+      <w:r>
+        <w:rPr>
+          <w:lang w:val="en-US"/>
+        </w:rPr>
+        <w:t>The server gets a message and starts processing it.</w:t>
+      </w:r>
+    </w:p>
+    <w:p>
+      <w:pPr>
+        <w:pStyle w:val="Paragraphedeliste"/>
+        <w:numPr>
+          <w:ilvl w:val="0"/>
+          <w:numId w:val="6"/>
+        </w:numPr>
+        <w:jc w:val="both"/>
+        <w:rPr>
+          <w:lang w:val="en-US"/>
+        </w:rPr>
+      </w:pPr>
+      <w:r>
+        <w:rPr>
+          <w:lang w:val="en-US"/>
+        </w:rPr>
+        <w:t xml:space="preserve">The server checks the request and performs verifications </w:t>
+      </w:r>
+      <w:proofErr w:type="gramStart"/>
+      <w:r>
+        <w:rPr>
+          <w:lang w:val="en-US"/>
+        </w:rPr>
+        <w:t>in order to</w:t>
+      </w:r>
+      <w:proofErr w:type="gramEnd"/>
+      <w:r>
+        <w:rPr>
+          <w:lang w:val="en-US"/>
+        </w:rPr>
+        <w:t xml:space="preserve"> ACK the request or generate an error.</w:t>
+      </w:r>
+    </w:p>
+    <w:p>
+      <w:pPr>
+        <w:pStyle w:val="Paragraphedeliste"/>
+        <w:numPr>
+          <w:ilvl w:val="0"/>
+          <w:numId w:val="6"/>
+        </w:numPr>
+        <w:jc w:val="both"/>
+        <w:rPr>
+          <w:lang w:val="en-US"/>
+        </w:rPr>
+      </w:pPr>
+      <w:r>
+        <w:rPr>
+          <w:lang w:val="en-US"/>
+        </w:rPr>
+        <w:t>If the checking led to an error, the server sends it to the client.</w:t>
+      </w:r>
+    </w:p>
+    <w:p>
+      <w:pPr>
+        <w:pStyle w:val="Paragraphedeliste"/>
+        <w:numPr>
+          <w:ilvl w:val="0"/>
+          <w:numId w:val="6"/>
+        </w:numPr>
+        <w:jc w:val="both"/>
+        <w:rPr>
+          <w:lang w:val="en-US"/>
+        </w:rPr>
+      </w:pPr>
+      <w:r>
+        <w:rPr>
+          <w:lang w:val="en-US"/>
+        </w:rPr>
+        <w:t xml:space="preserve">If another message is available straight away, the server goes back to the </w:t>
+      </w:r>
+      <w:proofErr w:type="spellStart"/>
+      <w:r>
+        <w:rPr>
+          <w:b/>
+          <w:bCs/>
+          <w:lang w:val="en-US"/>
+        </w:rPr>
+        <w:t>OnMessage</w:t>
+      </w:r>
+      <w:proofErr w:type="spellEnd"/>
+      <w:r>
+        <w:rPr>
+          <w:lang w:val="en-US"/>
+        </w:rPr>
+        <w:t xml:space="preserve"> state where it start</w:t>
+      </w:r>
+      <w:r>
+        <w:rPr>
+          <w:lang w:val="en-US"/>
+        </w:rPr>
+        <w:t>s</w:t>
+      </w:r>
+      <w:r>
+        <w:rPr>
+          <w:lang w:val="en-US"/>
+        </w:rPr>
+        <w:t xml:space="preserve"> processing the incoming message.</w:t>
+      </w:r>
+    </w:p>
+    <w:p>
+      <w:pPr>
+        <w:pStyle w:val="Paragraphedeliste"/>
+        <w:numPr>
+          <w:ilvl w:val="0"/>
+          <w:numId w:val="6"/>
+        </w:numPr>
+        <w:jc w:val="both"/>
+        <w:rPr>
+          <w:lang w:val="en-US"/>
+        </w:rPr>
+      </w:pPr>
+      <w:r>
+        <w:rPr>
+          <w:lang w:val="en-US"/>
+        </w:rPr>
+        <w:t xml:space="preserve">If no message is available, the server goes back into </w:t>
+      </w:r>
+      <w:r>
+        <w:rPr>
+          <w:b/>
+          <w:bCs/>
+          <w:lang w:val="en-US"/>
+        </w:rPr>
+        <w:t xml:space="preserve">waiting </w:t>
+      </w:r>
+      <w:r>
+        <w:rPr>
+          <w:b/>
+          <w:bCs/>
+          <w:lang w:val="en-US"/>
+        </w:rPr>
+        <w:t>state</w:t>
+      </w:r>
+      <w:r>
+        <w:rPr>
+          <w:lang w:val="en-US"/>
+        </w:rPr>
+        <w:t>.</w:t>
+      </w:r>
+    </w:p>
+    <w:p>
+      <w:pPr>
+        <w:pStyle w:val="Paragraphedeliste"/>
+        <w:numPr>
+          <w:ilvl w:val="0"/>
+          <w:numId w:val="6"/>
+        </w:numPr>
+        <w:jc w:val="both"/>
+        <w:rPr>
+          <w:lang w:val="en-US"/>
+        </w:rPr>
+      </w:pPr>
+      <w:r>
+        <w:rPr>
+          <w:lang w:val="en-US"/>
+        </w:rPr>
+        <w:t>After the checking the request, if it is approved, the server ACKs the request by sending a confirmation to the client.</w:t>
+      </w:r>
+    </w:p>
+    <w:p>
+      <w:pPr>
+        <w:pStyle w:val="Paragraphedeliste"/>
+        <w:numPr>
+          <w:ilvl w:val="0"/>
+          <w:numId w:val="6"/>
+        </w:numPr>
+        <w:jc w:val="both"/>
+        <w:rPr>
+          <w:lang w:val="en-US"/>
+        </w:rPr>
+      </w:pPr>
+      <w:r>
+        <w:rPr>
+          <w:lang w:val="en-US"/>
+        </w:rPr>
+        <w:t>The server broadcasts the change to all the other clients so that they can update their local copy of the whiteboard.</w:t>
+      </w:r>
+    </w:p>
+    <w:p>
+      <w:pPr>
+        <w:pStyle w:val="Paragraphedeliste"/>
+        <w:numPr>
+          <w:ilvl w:val="0"/>
+          <w:numId w:val="6"/>
+        </w:numPr>
+        <w:jc w:val="both"/>
+        <w:rPr>
+          <w:lang w:val="en-US"/>
+        </w:rPr>
+      </w:pPr>
+      <w:r>
+        <w:rPr>
+          <w:lang w:val="en-US"/>
+        </w:rPr>
+        <w:t>Same as step 5, but after having broadcasted a message.</w:t>
+      </w:r>
+    </w:p>
+    <w:p>
+      <w:pPr>
+        <w:pStyle w:val="Paragraphedeliste"/>
+        <w:numPr>
+          <w:ilvl w:val="0"/>
+          <w:numId w:val="6"/>
+        </w:numPr>
+        <w:jc w:val="both"/>
+        <w:rPr>
+          <w:lang w:val="en-US"/>
+        </w:rPr>
+      </w:pPr>
+      <w:r>
+        <w:rPr>
+          <w:lang w:val="en-US"/>
+        </w:rPr>
+        <w:t>Same as step 6, but after having broadcasted a message.</w:t>
+      </w:r>
+    </w:p>
+    <w:p>
+      <w:pPr>
+        <w:rPr>
+          <w:lang w:val="en-US"/>
+        </w:rPr>
+      </w:pPr>
+    </w:p>
+    <w:p>
+      <w:pPr>
+        <w:pStyle w:val="Titre1"/>
+        <w:numPr>
+          <w:ilvl w:val="0"/>
+          <w:numId w:val="3"/>
+        </w:numPr>
+        <w:rPr>
+          <w:lang w:val="en-US"/>
+        </w:rPr>
+      </w:pPr>
+      <w:bookmarkStart w:id="8" w:name="_Toc98689634"/>
+      <w:r>
+        <w:rPr>
+          <w:lang w:val="en-US"/>
+        </w:rPr>
+        <w:t>Implementation &amp; Evaluation</w:t>
+      </w:r>
+      <w:bookmarkEnd w:id="8"/>
     </w:p>
     <w:p>
       <w:pPr>
@@ -1795,7 +3807,21 @@
         <w:rPr>
           <w:lang w:val="en-US"/>
         </w:rPr>
-        <w:t>State machines Messages and their formats</w:t>
+        <w:t>Briefly explain how you implement the app (</w:t>
+      </w:r>
+      <w:proofErr w:type="gramStart"/>
+      <w:r>
+        <w:rPr>
+          <w:lang w:val="en-US"/>
+        </w:rPr>
+        <w:t>e.g.</w:t>
+      </w:r>
+      <w:proofErr w:type="gramEnd"/>
+      <w:r>
+        <w:rPr>
+          <w:lang w:val="en-US"/>
+        </w:rPr>
+        <w:t xml:space="preserve"> SDKs, reusing source code of any existing software)</w:t>
       </w:r>
     </w:p>
     <w:p>
@@ -1813,7 +3839,7 @@
         <w:rPr>
           <w:lang w:val="en-US"/>
         </w:rPr>
-        <w:t>Message sequence charts</w:t>
+        <w:t>Experimental setup</w:t>
       </w:r>
     </w:p>
     <w:p>
@@ -1831,24 +3857,8 @@
         <w:rPr>
           <w:lang w:val="en-US"/>
         </w:rPr>
-        <w:t>Comparison with previous whiteboarding protocols (focusing on design)</w:t>
-      </w:r>
-    </w:p>
-    <w:p>
-      <w:pPr>
-        <w:pStyle w:val="Titre1"/>
-        <w:rPr>
-          <w:lang w:val="en-US"/>
-        </w:rPr>
-      </w:pPr>
-      <w:bookmarkStart w:id="2" w:name="_Toc98328739"/>
-      <w:r>
-        <w:rPr>
-          <w:lang w:val="en-US"/>
-        </w:rPr>
-        <w:t>Implementation &amp; Evaluation</w:t>
-      </w:r>
-      <w:bookmarkEnd w:id="2"/>
+        <w:t>Test cases (#client, different use cases, different network conditions)</w:t>
+      </w:r>
     </w:p>
     <w:p>
       <w:pPr>
@@ -1865,7 +3875,7 @@
         <w:rPr>
           <w:lang w:val="en-US"/>
         </w:rPr>
-        <w:t>Briefly explain how you implement the app (</w:t>
+        <w:t>Result analysis (</w:t>
       </w:r>
       <w:proofErr w:type="gramStart"/>
       <w:r>
@@ -1879,20 +3889,42 @@
         <w:rPr>
           <w:lang w:val="en-US"/>
         </w:rPr>
-        <w:t xml:space="preserve"> SDKs, reusing source code of any</w:t>
-      </w:r>
-      <w:r>
-        <w:rPr>
-          <w:lang w:val="en-US"/>
-        </w:rPr>
-        <w:t xml:space="preserve"> </w:t>
-      </w:r>
-      <w:r>
-        <w:rPr>
-          <w:lang w:val="en-US"/>
-        </w:rPr>
-        <w:t>existing software)</w:t>
-      </w:r>
+        <w:t xml:space="preserve"> latency, data size)</w:t>
+      </w:r>
+    </w:p>
+    <w:p>
+      <w:pPr>
+        <w:pStyle w:val="Titre1"/>
+        <w:numPr>
+          <w:ilvl w:val="0"/>
+          <w:numId w:val="3"/>
+        </w:numPr>
+        <w:rPr>
+          <w:lang w:val="en-US"/>
+        </w:rPr>
+      </w:pPr>
+      <w:bookmarkStart w:id="9" w:name="_Toc98689635"/>
+      <w:proofErr w:type="gramStart"/>
+      <w:r>
+        <w:rPr>
+          <w:lang w:val="en-US"/>
+        </w:rPr>
+        <w:t xml:space="preserve">Team </w:t>
+      </w:r>
+      <w:r>
+        <w:rPr>
+          <w:lang w:val="en-US"/>
+        </w:rPr>
+        <w:t>w</w:t>
+      </w:r>
+      <w:r>
+        <w:rPr>
+          <w:lang w:val="en-US"/>
+        </w:rPr>
+        <w:t>ork</w:t>
+      </w:r>
+      <w:bookmarkEnd w:id="9"/>
+      <w:proofErr w:type="gramEnd"/>
     </w:p>
     <w:p>
       <w:pPr>
@@ -1909,7 +3941,21 @@
         <w:rPr>
           <w:lang w:val="en-US"/>
         </w:rPr>
-        <w:t>Experimental setup</w:t>
+        <w:t>Describe how you have worked as a team (</w:t>
+      </w:r>
+      <w:proofErr w:type="gramStart"/>
+      <w:r>
+        <w:rPr>
+          <w:lang w:val="en-US"/>
+        </w:rPr>
+        <w:t>e.g.</w:t>
+      </w:r>
+      <w:proofErr w:type="gramEnd"/>
+      <w:r>
+        <w:rPr>
+          <w:lang w:val="en-US"/>
+        </w:rPr>
+        <w:t xml:space="preserve"> regular meetings, workshops, and etc.)</w:t>
       </w:r>
     </w:p>
     <w:p>
@@ -1927,25 +3973,7 @@
         <w:rPr>
           <w:lang w:val="en-US"/>
         </w:rPr>
-        <w:t>Test cases (#client, different use cases, different network conditions)</w:t>
-      </w:r>
-    </w:p>
-    <w:p>
-      <w:pPr>
-        <w:pStyle w:val="Paragraphedeliste"/>
-        <w:numPr>
-          <w:ilvl w:val="0"/>
-          <w:numId w:val="1"/>
-        </w:numPr>
-        <w:rPr>
-          <w:lang w:val="en-US"/>
-        </w:rPr>
-      </w:pPr>
-      <w:r>
-        <w:rPr>
-          <w:lang w:val="en-US"/>
-        </w:rPr>
-        <w:t>Result analysis (</w:t>
+        <w:t>State clearly the responsibilities of each team member (</w:t>
       </w:r>
       <w:proofErr w:type="gramStart"/>
       <w:r>
@@ -1959,8 +3987,56 @@
         <w:rPr>
           <w:lang w:val="en-US"/>
         </w:rPr>
-        <w:t xml:space="preserve"> latency, data size)</w:t>
-      </w:r>
+        <w:t xml:space="preserve"> literature survey, programming tasks, network measurement, report writing, </w:t>
+      </w:r>
+      <w:r>
+        <w:rPr>
+          <w:lang w:val="en-US"/>
+        </w:rPr>
+        <w:t>etc.)</w:t>
+      </w:r>
+    </w:p>
+    <w:p>
+      <w:pPr>
+        <w:rPr>
+          <w:lang w:val="en-US"/>
+        </w:rPr>
+      </w:pPr>
+    </w:p>
+    <w:p>
+      <w:pPr>
+        <w:rPr>
+          <w:lang w:val="en-US"/>
+        </w:rPr>
+      </w:pPr>
+    </w:p>
+    <w:p>
+      <w:pPr>
+        <w:rPr>
+          <w:lang w:val="en-US"/>
+        </w:rPr>
+      </w:pPr>
+    </w:p>
+    <w:p>
+      <w:pPr>
+        <w:rPr>
+          <w:lang w:val="en-US"/>
+        </w:rPr>
+      </w:pPr>
+    </w:p>
+    <w:p>
+      <w:pPr>
+        <w:rPr>
+          <w:lang w:val="en-US"/>
+        </w:rPr>
+      </w:pPr>
+    </w:p>
+    <w:p>
+      <w:pPr>
+        <w:rPr>
+          <w:lang w:val="en-US"/>
+        </w:rPr>
+      </w:pPr>
     </w:p>
     <w:p>
       <w:pPr>
@@ -1969,115 +4045,257 @@
           <w:lang w:val="en-US"/>
         </w:rPr>
       </w:pPr>
-      <w:bookmarkStart w:id="3" w:name="_Toc98328740"/>
-      <w:proofErr w:type="gramStart"/>
-      <w:r>
-        <w:rPr>
-          <w:lang w:val="en-US"/>
-        </w:rPr>
-        <w:t xml:space="preserve">Team </w:t>
-      </w:r>
-      <w:r>
-        <w:rPr>
-          <w:lang w:val="en-US"/>
-        </w:rPr>
-        <w:t>w</w:t>
-      </w:r>
-      <w:r>
-        <w:rPr>
-          <w:lang w:val="en-US"/>
-        </w:rPr>
-        <w:t>ork</w:t>
-      </w:r>
-      <w:bookmarkEnd w:id="3"/>
-      <w:proofErr w:type="gramEnd"/>
-    </w:p>
-    <w:p>
-      <w:pPr>
-        <w:pStyle w:val="Paragraphedeliste"/>
-        <w:numPr>
-          <w:ilvl w:val="0"/>
-          <w:numId w:val="1"/>
-        </w:numPr>
-        <w:rPr>
-          <w:lang w:val="en-US"/>
-        </w:rPr>
-      </w:pPr>
-      <w:r>
-        <w:rPr>
-          <w:lang w:val="en-US"/>
-        </w:rPr>
-        <w:t>Describe how you have worked as a team (</w:t>
-      </w:r>
-      <w:proofErr w:type="gramStart"/>
-      <w:r>
-        <w:rPr>
-          <w:lang w:val="en-US"/>
-        </w:rPr>
-        <w:t>e.g.</w:t>
-      </w:r>
-      <w:proofErr w:type="gramEnd"/>
-      <w:r>
-        <w:rPr>
-          <w:lang w:val="en-US"/>
-        </w:rPr>
-        <w:t xml:space="preserve"> regular meetings, workshops, and etc.)</w:t>
-      </w:r>
-    </w:p>
-    <w:p>
-      <w:pPr>
-        <w:pStyle w:val="Paragraphedeliste"/>
-        <w:numPr>
-          <w:ilvl w:val="0"/>
-          <w:numId w:val="1"/>
-        </w:numPr>
-        <w:rPr>
-          <w:lang w:val="en-US"/>
-        </w:rPr>
-      </w:pPr>
-      <w:r>
-        <w:rPr>
-          <w:lang w:val="en-US"/>
-        </w:rPr>
-        <w:t>State clearly the responsibilities of each team member</w:t>
-      </w:r>
-      <w:r>
-        <w:rPr>
-          <w:lang w:val="en-US"/>
-        </w:rPr>
-        <w:t xml:space="preserve"> </w:t>
-      </w:r>
-      <w:r>
-        <w:rPr>
-          <w:lang w:val="en-US"/>
-        </w:rPr>
-        <w:t>(</w:t>
-      </w:r>
-      <w:proofErr w:type="gramStart"/>
-      <w:r>
-        <w:rPr>
-          <w:lang w:val="en-US"/>
-        </w:rPr>
-        <w:t>e.g.</w:t>
-      </w:r>
-      <w:proofErr w:type="gramEnd"/>
-      <w:r>
-        <w:rPr>
-          <w:lang w:val="en-US"/>
-        </w:rPr>
-        <w:t xml:space="preserve"> literature survey, programming tasks, network measurement, report writing, </w:t>
-      </w:r>
-      <w:r>
-        <w:rPr>
-          <w:lang w:val="en-US"/>
-        </w:rPr>
-        <w:t>etc.)</w:t>
+      <w:bookmarkStart w:id="10" w:name="_Toc98689636"/>
+      <w:r>
+        <w:rPr>
+          <w:lang w:val="en-US"/>
+        </w:rPr>
+        <w:t>Table of figures</w:t>
+      </w:r>
+      <w:bookmarkEnd w:id="10"/>
+    </w:p>
+    <w:p>
+      <w:pPr>
+        <w:pStyle w:val="Tabledesillustrations"/>
+        <w:tabs>
+          <w:tab w:val="right" w:leader="dot" w:pos="9062"/>
+        </w:tabs>
+        <w:rPr>
+          <w:noProof/>
+        </w:rPr>
+      </w:pPr>
+      <w:r>
+        <w:rPr>
+          <w:lang w:val="en-US"/>
+        </w:rPr>
+        <w:fldChar w:fldCharType="begin"/>
+      </w:r>
+      <w:r>
+        <w:rPr>
+          <w:lang w:val="en-US"/>
+        </w:rPr>
+        <w:instrText xml:space="preserve"> TOC \h \z \c "Figure" </w:instrText>
+      </w:r>
+      <w:r>
+        <w:rPr>
+          <w:lang w:val="en-US"/>
+        </w:rPr>
+        <w:fldChar w:fldCharType="separate"/>
+      </w:r>
+      <w:hyperlink w:anchor="_Toc98687963" w:history="1">
+        <w:r>
+          <w:rPr>
+            <w:rStyle w:val="Lienhypertexte"/>
+            <w:noProof/>
+            <w:lang w:val="en-US"/>
+          </w:rPr>
+          <w:t>Figure 1: Traditional client/server architecture used in our protocol</w:t>
+        </w:r>
+        <w:r>
+          <w:rPr>
+            <w:noProof/>
+            <w:webHidden/>
+          </w:rPr>
+          <w:tab/>
+        </w:r>
+        <w:r>
+          <w:rPr>
+            <w:noProof/>
+            <w:webHidden/>
+          </w:rPr>
+          <w:fldChar w:fldCharType="begin"/>
+        </w:r>
+        <w:r>
+          <w:rPr>
+            <w:noProof/>
+            <w:webHidden/>
+          </w:rPr>
+          <w:instrText xml:space="preserve"> PAGEREF _Toc98687963 \h </w:instrText>
+        </w:r>
+        <w:r>
+          <w:rPr>
+            <w:noProof/>
+            <w:webHidden/>
+          </w:rPr>
+        </w:r>
+        <w:r>
+          <w:rPr>
+            <w:noProof/>
+            <w:webHidden/>
+          </w:rPr>
+          <w:fldChar w:fldCharType="separate"/>
+        </w:r>
+        <w:r>
+          <w:rPr>
+            <w:noProof/>
+            <w:webHidden/>
+          </w:rPr>
+          <w:t>3</w:t>
+        </w:r>
+        <w:r>
+          <w:rPr>
+            <w:noProof/>
+            <w:webHidden/>
+          </w:rPr>
+          <w:fldChar w:fldCharType="end"/>
+        </w:r>
+      </w:hyperlink>
+    </w:p>
+    <w:p>
+      <w:pPr>
+        <w:pStyle w:val="Tabledesillustrations"/>
+        <w:tabs>
+          <w:tab w:val="right" w:leader="dot" w:pos="9062"/>
+        </w:tabs>
+        <w:rPr>
+          <w:noProof/>
+        </w:rPr>
+      </w:pPr>
+      <w:hyperlink w:anchor="_Toc98687964" w:history="1">
+        <w:r>
+          <w:rPr>
+            <w:rStyle w:val="Lienhypertexte"/>
+            <w:noProof/>
+            <w:lang w:val="en-US"/>
+          </w:rPr>
+          <w:t>Figure 2: Stack of protocols used for the implementation of our protocol</w:t>
+        </w:r>
+        <w:r>
+          <w:rPr>
+            <w:noProof/>
+            <w:webHidden/>
+          </w:rPr>
+          <w:tab/>
+        </w:r>
+        <w:r>
+          <w:rPr>
+            <w:noProof/>
+            <w:webHidden/>
+          </w:rPr>
+          <w:fldChar w:fldCharType="begin"/>
+        </w:r>
+        <w:r>
+          <w:rPr>
+            <w:noProof/>
+            <w:webHidden/>
+          </w:rPr>
+          <w:instrText xml:space="preserve"> PAGEREF _Toc98687964 \h </w:instrText>
+        </w:r>
+        <w:r>
+          <w:rPr>
+            <w:noProof/>
+            <w:webHidden/>
+          </w:rPr>
+        </w:r>
+        <w:r>
+          <w:rPr>
+            <w:noProof/>
+            <w:webHidden/>
+          </w:rPr>
+          <w:fldChar w:fldCharType="separate"/>
+        </w:r>
+        <w:r>
+          <w:rPr>
+            <w:noProof/>
+            <w:webHidden/>
+          </w:rPr>
+          <w:t>4</w:t>
+        </w:r>
+        <w:r>
+          <w:rPr>
+            <w:noProof/>
+            <w:webHidden/>
+          </w:rPr>
+          <w:fldChar w:fldCharType="end"/>
+        </w:r>
+      </w:hyperlink>
+    </w:p>
+    <w:p>
+      <w:pPr>
+        <w:pStyle w:val="Tabledesillustrations"/>
+        <w:tabs>
+          <w:tab w:val="right" w:leader="dot" w:pos="9062"/>
+        </w:tabs>
+        <w:rPr>
+          <w:noProof/>
+        </w:rPr>
+      </w:pPr>
+      <w:hyperlink w:anchor="_Toc98687965" w:history="1">
+        <w:r>
+          <w:rPr>
+            <w:rStyle w:val="Lienhypertexte"/>
+            <w:noProof/>
+            <w:lang w:val="en-US"/>
+          </w:rPr>
+          <w:t>Figure 3: Diagram showing the two components of the protocol implementation running on the server</w:t>
+        </w:r>
+        <w:r>
+          <w:rPr>
+            <w:noProof/>
+            <w:webHidden/>
+          </w:rPr>
+          <w:tab/>
+        </w:r>
+        <w:r>
+          <w:rPr>
+            <w:noProof/>
+            <w:webHidden/>
+          </w:rPr>
+          <w:fldChar w:fldCharType="begin"/>
+        </w:r>
+        <w:r>
+          <w:rPr>
+            <w:noProof/>
+            <w:webHidden/>
+          </w:rPr>
+          <w:instrText xml:space="preserve"> PAGEREF _Toc98687965 \h </w:instrText>
+        </w:r>
+        <w:r>
+          <w:rPr>
+            <w:noProof/>
+            <w:webHidden/>
+          </w:rPr>
+        </w:r>
+        <w:r>
+          <w:rPr>
+            <w:noProof/>
+            <w:webHidden/>
+          </w:rPr>
+          <w:fldChar w:fldCharType="separate"/>
+        </w:r>
+        <w:r>
+          <w:rPr>
+            <w:noProof/>
+            <w:webHidden/>
+          </w:rPr>
+          <w:t>4</w:t>
+        </w:r>
+        <w:r>
+          <w:rPr>
+            <w:noProof/>
+            <w:webHidden/>
+          </w:rPr>
+          <w:fldChar w:fldCharType="end"/>
+        </w:r>
+      </w:hyperlink>
+    </w:p>
+    <w:p>
+      <w:pPr>
+        <w:rPr>
+          <w:lang w:val="en-US"/>
+        </w:rPr>
+      </w:pPr>
+      <w:r>
+        <w:rPr>
+          <w:lang w:val="en-US"/>
+        </w:rPr>
+        <w:fldChar w:fldCharType="end"/>
       </w:r>
     </w:p>
     <w:sectPr>
-      <w:headerReference w:type="default" r:id="rId11"/>
-      <w:footerReference w:type="default" r:id="rId12"/>
-      <w:footerReference w:type="first" r:id="rId13"/>
+      <w:headerReference w:type="default" r:id="rId14"/>
+      <w:footerReference w:type="default" r:id="rId15"/>
+      <w:footerReference w:type="first" r:id="rId16"/>
       <w:pgSz w:w="11906" w:h="16838"/>
       <w:pgMar w:top="1417" w:right="1417" w:bottom="1417" w:left="1417" w:header="708" w:footer="708" w:gutter="0"/>
       <w:cols w:space="708"/>
@@ -2243,7 +4461,14 @@
     </w:r>
     <w:r>
       <w:tab/>
-      <w:t>Spring 2022</w:t>
+    </w:r>
+    <w:proofErr w:type="spellStart"/>
+    <w:r>
+      <w:t>Spring</w:t>
+    </w:r>
+    <w:proofErr w:type="spellEnd"/>
+    <w:r>
+      <w:t xml:space="preserve"> 2022</w:t>
     </w:r>
   </w:p>
 </w:hdr>
@@ -2364,6 +4589,181 @@
     </w:lvl>
   </w:abstractNum>
   <w:abstractNum w:abstractNumId="1" w15:restartNumberingAfterBreak="0">
+    <w:nsid w:val="18F70142"/>
+    <w:multiLevelType w:val="hybridMultilevel"/>
+    <w:tmpl w:val="116A4E68"/>
+    <w:lvl w:ilvl="0" w:tplc="D658AD84">
+      <w:start w:val="1"/>
+      <w:numFmt w:val="decimal"/>
+      <w:lvlText w:val="%1."/>
+      <w:lvlJc w:val="left"/>
+      <w:pPr>
+        <w:ind w:left="720" w:hanging="360"/>
+      </w:pPr>
+      <w:rPr>
+        <w:rFonts w:hint="default"/>
+      </w:rPr>
+    </w:lvl>
+    <w:lvl w:ilvl="1" w:tplc="040C0019" w:tentative="1">
+      <w:start w:val="1"/>
+      <w:numFmt w:val="lowerLetter"/>
+      <w:lvlText w:val="%2."/>
+      <w:lvlJc w:val="left"/>
+      <w:pPr>
+        <w:ind w:left="1440" w:hanging="360"/>
+      </w:pPr>
+    </w:lvl>
+    <w:lvl w:ilvl="2" w:tplc="040C001B" w:tentative="1">
+      <w:start w:val="1"/>
+      <w:numFmt w:val="lowerRoman"/>
+      <w:lvlText w:val="%3."/>
+      <w:lvlJc w:val="right"/>
+      <w:pPr>
+        <w:ind w:left="2160" w:hanging="180"/>
+      </w:pPr>
+    </w:lvl>
+    <w:lvl w:ilvl="3" w:tplc="040C000F" w:tentative="1">
+      <w:start w:val="1"/>
+      <w:numFmt w:val="decimal"/>
+      <w:lvlText w:val="%4."/>
+      <w:lvlJc w:val="left"/>
+      <w:pPr>
+        <w:ind w:left="2880" w:hanging="360"/>
+      </w:pPr>
+    </w:lvl>
+    <w:lvl w:ilvl="4" w:tplc="040C0019" w:tentative="1">
+      <w:start w:val="1"/>
+      <w:numFmt w:val="lowerLetter"/>
+      <w:lvlText w:val="%5."/>
+      <w:lvlJc w:val="left"/>
+      <w:pPr>
+        <w:ind w:left="3600" w:hanging="360"/>
+      </w:pPr>
+    </w:lvl>
+    <w:lvl w:ilvl="5" w:tplc="040C001B" w:tentative="1">
+      <w:start w:val="1"/>
+      <w:numFmt w:val="lowerRoman"/>
+      <w:lvlText w:val="%6."/>
+      <w:lvlJc w:val="right"/>
+      <w:pPr>
+        <w:ind w:left="4320" w:hanging="180"/>
+      </w:pPr>
+    </w:lvl>
+    <w:lvl w:ilvl="6" w:tplc="040C000F" w:tentative="1">
+      <w:start w:val="1"/>
+      <w:numFmt w:val="decimal"/>
+      <w:lvlText w:val="%7."/>
+      <w:lvlJc w:val="left"/>
+      <w:pPr>
+        <w:ind w:left="5040" w:hanging="360"/>
+      </w:pPr>
+    </w:lvl>
+    <w:lvl w:ilvl="7" w:tplc="040C0019" w:tentative="1">
+      <w:start w:val="1"/>
+      <w:numFmt w:val="lowerLetter"/>
+      <w:lvlText w:val="%8."/>
+      <w:lvlJc w:val="left"/>
+      <w:pPr>
+        <w:ind w:left="5760" w:hanging="360"/>
+      </w:pPr>
+    </w:lvl>
+    <w:lvl w:ilvl="8" w:tplc="040C001B" w:tentative="1">
+      <w:start w:val="1"/>
+      <w:numFmt w:val="lowerRoman"/>
+      <w:lvlText w:val="%9."/>
+      <w:lvlJc w:val="right"/>
+      <w:pPr>
+        <w:ind w:left="6480" w:hanging="180"/>
+      </w:pPr>
+    </w:lvl>
+  </w:abstractNum>
+  <w:abstractNum w:abstractNumId="2" w15:restartNumberingAfterBreak="0">
+    <w:nsid w:val="3A6910A5"/>
+    <w:multiLevelType w:val="hybridMultilevel"/>
+    <w:tmpl w:val="7CE25AFA"/>
+    <w:lvl w:ilvl="0" w:tplc="040C0019">
+      <w:start w:val="1"/>
+      <w:numFmt w:val="lowerLetter"/>
+      <w:lvlText w:val="%1."/>
+      <w:lvlJc w:val="left"/>
+      <w:pPr>
+        <w:ind w:left="720" w:hanging="360"/>
+      </w:pPr>
+    </w:lvl>
+    <w:lvl w:ilvl="1" w:tplc="040C0019" w:tentative="1">
+      <w:start w:val="1"/>
+      <w:numFmt w:val="lowerLetter"/>
+      <w:lvlText w:val="%2."/>
+      <w:lvlJc w:val="left"/>
+      <w:pPr>
+        <w:ind w:left="1440" w:hanging="360"/>
+      </w:pPr>
+    </w:lvl>
+    <w:lvl w:ilvl="2" w:tplc="040C001B" w:tentative="1">
+      <w:start w:val="1"/>
+      <w:numFmt w:val="lowerRoman"/>
+      <w:lvlText w:val="%3."/>
+      <w:lvlJc w:val="right"/>
+      <w:pPr>
+        <w:ind w:left="2160" w:hanging="180"/>
+      </w:pPr>
+    </w:lvl>
+    <w:lvl w:ilvl="3" w:tplc="040C000F" w:tentative="1">
+      <w:start w:val="1"/>
+      <w:numFmt w:val="decimal"/>
+      <w:lvlText w:val="%4."/>
+      <w:lvlJc w:val="left"/>
+      <w:pPr>
+        <w:ind w:left="2880" w:hanging="360"/>
+      </w:pPr>
+    </w:lvl>
+    <w:lvl w:ilvl="4" w:tplc="040C0019" w:tentative="1">
+      <w:start w:val="1"/>
+      <w:numFmt w:val="lowerLetter"/>
+      <w:lvlText w:val="%5."/>
+      <w:lvlJc w:val="left"/>
+      <w:pPr>
+        <w:ind w:left="3600" w:hanging="360"/>
+      </w:pPr>
+    </w:lvl>
+    <w:lvl w:ilvl="5" w:tplc="040C001B" w:tentative="1">
+      <w:start w:val="1"/>
+      <w:numFmt w:val="lowerRoman"/>
+      <w:lvlText w:val="%6."/>
+      <w:lvlJc w:val="right"/>
+      <w:pPr>
+        <w:ind w:left="4320" w:hanging="180"/>
+      </w:pPr>
+    </w:lvl>
+    <w:lvl w:ilvl="6" w:tplc="040C000F" w:tentative="1">
+      <w:start w:val="1"/>
+      <w:numFmt w:val="decimal"/>
+      <w:lvlText w:val="%7."/>
+      <w:lvlJc w:val="left"/>
+      <w:pPr>
+        <w:ind w:left="5040" w:hanging="360"/>
+      </w:pPr>
+    </w:lvl>
+    <w:lvl w:ilvl="7" w:tplc="040C0019" w:tentative="1">
+      <w:start w:val="1"/>
+      <w:numFmt w:val="lowerLetter"/>
+      <w:lvlText w:val="%8."/>
+      <w:lvlJc w:val="left"/>
+      <w:pPr>
+        <w:ind w:left="5760" w:hanging="360"/>
+      </w:pPr>
+    </w:lvl>
+    <w:lvl w:ilvl="8" w:tplc="040C001B" w:tentative="1">
+      <w:start w:val="1"/>
+      <w:numFmt w:val="lowerRoman"/>
+      <w:lvlText w:val="%9."/>
+      <w:lvlJc w:val="right"/>
+      <w:pPr>
+        <w:ind w:left="6480" w:hanging="180"/>
+      </w:pPr>
+    </w:lvl>
+  </w:abstractNum>
+  <w:abstractNum w:abstractNumId="3" w15:restartNumberingAfterBreak="0">
     <w:nsid w:val="49921CDA"/>
     <w:multiLevelType w:val="hybridMultilevel"/>
     <w:tmpl w:val="EBBC0B5E"/>
@@ -2475,11 +4875,468 @@
       </w:rPr>
     </w:lvl>
   </w:abstractNum>
-  <w:num w:numId="1">
+  <w:abstractNum w:abstractNumId="4" w15:restartNumberingAfterBreak="0">
+    <w:nsid w:val="6A6903DD"/>
+    <w:multiLevelType w:val="hybridMultilevel"/>
+    <w:tmpl w:val="331E72B0"/>
+    <w:lvl w:ilvl="0" w:tplc="67DA9310">
+      <w:start w:val="1"/>
+      <w:numFmt w:val="decimal"/>
+      <w:lvlText w:val="%1."/>
+      <w:lvlJc w:val="left"/>
+      <w:pPr>
+        <w:ind w:left="560" w:hanging="360"/>
+      </w:pPr>
+      <w:rPr>
+        <w:rFonts w:hint="default"/>
+      </w:rPr>
+    </w:lvl>
+    <w:lvl w:ilvl="1" w:tplc="040C0019" w:tentative="1">
+      <w:start w:val="1"/>
+      <w:numFmt w:val="lowerLetter"/>
+      <w:lvlText w:val="%2."/>
+      <w:lvlJc w:val="left"/>
+      <w:pPr>
+        <w:ind w:left="1280" w:hanging="360"/>
+      </w:pPr>
+    </w:lvl>
+    <w:lvl w:ilvl="2" w:tplc="040C001B" w:tentative="1">
+      <w:start w:val="1"/>
+      <w:numFmt w:val="lowerRoman"/>
+      <w:lvlText w:val="%3."/>
+      <w:lvlJc w:val="right"/>
+      <w:pPr>
+        <w:ind w:left="2000" w:hanging="180"/>
+      </w:pPr>
+    </w:lvl>
+    <w:lvl w:ilvl="3" w:tplc="040C000F" w:tentative="1">
+      <w:start w:val="1"/>
+      <w:numFmt w:val="decimal"/>
+      <w:lvlText w:val="%4."/>
+      <w:lvlJc w:val="left"/>
+      <w:pPr>
+        <w:ind w:left="2720" w:hanging="360"/>
+      </w:pPr>
+    </w:lvl>
+    <w:lvl w:ilvl="4" w:tplc="040C0019" w:tentative="1">
+      <w:start w:val="1"/>
+      <w:numFmt w:val="lowerLetter"/>
+      <w:lvlText w:val="%5."/>
+      <w:lvlJc w:val="left"/>
+      <w:pPr>
+        <w:ind w:left="3440" w:hanging="360"/>
+      </w:pPr>
+    </w:lvl>
+    <w:lvl w:ilvl="5" w:tplc="040C001B" w:tentative="1">
+      <w:start w:val="1"/>
+      <w:numFmt w:val="lowerRoman"/>
+      <w:lvlText w:val="%6."/>
+      <w:lvlJc w:val="right"/>
+      <w:pPr>
+        <w:ind w:left="4160" w:hanging="180"/>
+      </w:pPr>
+    </w:lvl>
+    <w:lvl w:ilvl="6" w:tplc="040C000F" w:tentative="1">
+      <w:start w:val="1"/>
+      <w:numFmt w:val="decimal"/>
+      <w:lvlText w:val="%7."/>
+      <w:lvlJc w:val="left"/>
+      <w:pPr>
+        <w:ind w:left="4880" w:hanging="360"/>
+      </w:pPr>
+    </w:lvl>
+    <w:lvl w:ilvl="7" w:tplc="040C0019" w:tentative="1">
+      <w:start w:val="1"/>
+      <w:numFmt w:val="lowerLetter"/>
+      <w:lvlText w:val="%8."/>
+      <w:lvlJc w:val="left"/>
+      <w:pPr>
+        <w:ind w:left="5600" w:hanging="360"/>
+      </w:pPr>
+    </w:lvl>
+    <w:lvl w:ilvl="8" w:tplc="040C001B" w:tentative="1">
+      <w:start w:val="1"/>
+      <w:numFmt w:val="lowerRoman"/>
+      <w:lvlText w:val="%9."/>
+      <w:lvlJc w:val="right"/>
+      <w:pPr>
+        <w:ind w:left="6320" w:hanging="180"/>
+      </w:pPr>
+    </w:lvl>
+  </w:abstractNum>
+  <w:abstractNum w:abstractNumId="5" w15:restartNumberingAfterBreak="0">
+    <w:nsid w:val="71115852"/>
+    <w:multiLevelType w:val="hybridMultilevel"/>
+    <w:tmpl w:val="86EA280E"/>
+    <w:lvl w:ilvl="0" w:tplc="040C0013">
+      <w:start w:val="1"/>
+      <w:numFmt w:val="upperRoman"/>
+      <w:lvlText w:val="%1."/>
+      <w:lvlJc w:val="right"/>
+      <w:pPr>
+        <w:ind w:left="720" w:hanging="360"/>
+      </w:pPr>
+    </w:lvl>
+    <w:lvl w:ilvl="1" w:tplc="040C0019" w:tentative="1">
+      <w:start w:val="1"/>
+      <w:numFmt w:val="lowerLetter"/>
+      <w:lvlText w:val="%2."/>
+      <w:lvlJc w:val="left"/>
+      <w:pPr>
+        <w:ind w:left="1440" w:hanging="360"/>
+      </w:pPr>
+    </w:lvl>
+    <w:lvl w:ilvl="2" w:tplc="040C001B" w:tentative="1">
+      <w:start w:val="1"/>
+      <w:numFmt w:val="lowerRoman"/>
+      <w:lvlText w:val="%3."/>
+      <w:lvlJc w:val="right"/>
+      <w:pPr>
+        <w:ind w:left="2160" w:hanging="180"/>
+      </w:pPr>
+    </w:lvl>
+    <w:lvl w:ilvl="3" w:tplc="040C000F" w:tentative="1">
+      <w:start w:val="1"/>
+      <w:numFmt w:val="decimal"/>
+      <w:lvlText w:val="%4."/>
+      <w:lvlJc w:val="left"/>
+      <w:pPr>
+        <w:ind w:left="2880" w:hanging="360"/>
+      </w:pPr>
+    </w:lvl>
+    <w:lvl w:ilvl="4" w:tplc="040C0019" w:tentative="1">
+      <w:start w:val="1"/>
+      <w:numFmt w:val="lowerLetter"/>
+      <w:lvlText w:val="%5."/>
+      <w:lvlJc w:val="left"/>
+      <w:pPr>
+        <w:ind w:left="3600" w:hanging="360"/>
+      </w:pPr>
+    </w:lvl>
+    <w:lvl w:ilvl="5" w:tplc="040C001B" w:tentative="1">
+      <w:start w:val="1"/>
+      <w:numFmt w:val="lowerRoman"/>
+      <w:lvlText w:val="%6."/>
+      <w:lvlJc w:val="right"/>
+      <w:pPr>
+        <w:ind w:left="4320" w:hanging="180"/>
+      </w:pPr>
+    </w:lvl>
+    <w:lvl w:ilvl="6" w:tplc="040C000F" w:tentative="1">
+      <w:start w:val="1"/>
+      <w:numFmt w:val="decimal"/>
+      <w:lvlText w:val="%7."/>
+      <w:lvlJc w:val="left"/>
+      <w:pPr>
+        <w:ind w:left="5040" w:hanging="360"/>
+      </w:pPr>
+    </w:lvl>
+    <w:lvl w:ilvl="7" w:tplc="040C0019" w:tentative="1">
+      <w:start w:val="1"/>
+      <w:numFmt w:val="lowerLetter"/>
+      <w:lvlText w:val="%8."/>
+      <w:lvlJc w:val="left"/>
+      <w:pPr>
+        <w:ind w:left="5760" w:hanging="360"/>
+      </w:pPr>
+    </w:lvl>
+    <w:lvl w:ilvl="8" w:tplc="040C001B" w:tentative="1">
+      <w:start w:val="1"/>
+      <w:numFmt w:val="lowerRoman"/>
+      <w:lvlText w:val="%9."/>
+      <w:lvlJc w:val="right"/>
+      <w:pPr>
+        <w:ind w:left="6480" w:hanging="180"/>
+      </w:pPr>
+    </w:lvl>
+  </w:abstractNum>
+  <w:abstractNum w:abstractNumId="6" w15:restartNumberingAfterBreak="0">
+    <w:nsid w:val="716454D7"/>
+    <w:multiLevelType w:val="hybridMultilevel"/>
+    <w:tmpl w:val="C05C30E2"/>
+    <w:lvl w:ilvl="0" w:tplc="040C0019">
+      <w:start w:val="1"/>
+      <w:numFmt w:val="lowerLetter"/>
+      <w:lvlText w:val="%1."/>
+      <w:lvlJc w:val="left"/>
+      <w:pPr>
+        <w:ind w:left="720" w:hanging="360"/>
+      </w:pPr>
+    </w:lvl>
+    <w:lvl w:ilvl="1" w:tplc="040C0019" w:tentative="1">
+      <w:start w:val="1"/>
+      <w:numFmt w:val="lowerLetter"/>
+      <w:lvlText w:val="%2."/>
+      <w:lvlJc w:val="left"/>
+      <w:pPr>
+        <w:ind w:left="1440" w:hanging="360"/>
+      </w:pPr>
+    </w:lvl>
+    <w:lvl w:ilvl="2" w:tplc="040C001B" w:tentative="1">
+      <w:start w:val="1"/>
+      <w:numFmt w:val="lowerRoman"/>
+      <w:lvlText w:val="%3."/>
+      <w:lvlJc w:val="right"/>
+      <w:pPr>
+        <w:ind w:left="2160" w:hanging="180"/>
+      </w:pPr>
+    </w:lvl>
+    <w:lvl w:ilvl="3" w:tplc="040C000F" w:tentative="1">
+      <w:start w:val="1"/>
+      <w:numFmt w:val="decimal"/>
+      <w:lvlText w:val="%4."/>
+      <w:lvlJc w:val="left"/>
+      <w:pPr>
+        <w:ind w:left="2880" w:hanging="360"/>
+      </w:pPr>
+    </w:lvl>
+    <w:lvl w:ilvl="4" w:tplc="040C0019" w:tentative="1">
+      <w:start w:val="1"/>
+      <w:numFmt w:val="lowerLetter"/>
+      <w:lvlText w:val="%5."/>
+      <w:lvlJc w:val="left"/>
+      <w:pPr>
+        <w:ind w:left="3600" w:hanging="360"/>
+      </w:pPr>
+    </w:lvl>
+    <w:lvl w:ilvl="5" w:tplc="040C001B" w:tentative="1">
+      <w:start w:val="1"/>
+      <w:numFmt w:val="lowerRoman"/>
+      <w:lvlText w:val="%6."/>
+      <w:lvlJc w:val="right"/>
+      <w:pPr>
+        <w:ind w:left="4320" w:hanging="180"/>
+      </w:pPr>
+    </w:lvl>
+    <w:lvl w:ilvl="6" w:tplc="040C000F" w:tentative="1">
+      <w:start w:val="1"/>
+      <w:numFmt w:val="decimal"/>
+      <w:lvlText w:val="%7."/>
+      <w:lvlJc w:val="left"/>
+      <w:pPr>
+        <w:ind w:left="5040" w:hanging="360"/>
+      </w:pPr>
+    </w:lvl>
+    <w:lvl w:ilvl="7" w:tplc="040C0019" w:tentative="1">
+      <w:start w:val="1"/>
+      <w:numFmt w:val="lowerLetter"/>
+      <w:lvlText w:val="%8."/>
+      <w:lvlJc w:val="left"/>
+      <w:pPr>
+        <w:ind w:left="5760" w:hanging="360"/>
+      </w:pPr>
+    </w:lvl>
+    <w:lvl w:ilvl="8" w:tplc="040C001B" w:tentative="1">
+      <w:start w:val="1"/>
+      <w:numFmt w:val="lowerRoman"/>
+      <w:lvlText w:val="%9."/>
+      <w:lvlJc w:val="right"/>
+      <w:pPr>
+        <w:ind w:left="6480" w:hanging="180"/>
+      </w:pPr>
+    </w:lvl>
+  </w:abstractNum>
+  <w:abstractNum w:abstractNumId="7" w15:restartNumberingAfterBreak="0">
+    <w:nsid w:val="738E6D4F"/>
+    <w:multiLevelType w:val="hybridMultilevel"/>
+    <w:tmpl w:val="B8F4E0DA"/>
+    <w:lvl w:ilvl="0" w:tplc="040C0019">
+      <w:start w:val="1"/>
+      <w:numFmt w:val="lowerLetter"/>
+      <w:lvlText w:val="%1."/>
+      <w:lvlJc w:val="left"/>
+      <w:pPr>
+        <w:ind w:left="720" w:hanging="360"/>
+      </w:pPr>
+    </w:lvl>
+    <w:lvl w:ilvl="1" w:tplc="040C0019" w:tentative="1">
+      <w:start w:val="1"/>
+      <w:numFmt w:val="lowerLetter"/>
+      <w:lvlText w:val="%2."/>
+      <w:lvlJc w:val="left"/>
+      <w:pPr>
+        <w:ind w:left="1440" w:hanging="360"/>
+      </w:pPr>
+    </w:lvl>
+    <w:lvl w:ilvl="2" w:tplc="040C001B" w:tentative="1">
+      <w:start w:val="1"/>
+      <w:numFmt w:val="lowerRoman"/>
+      <w:lvlText w:val="%3."/>
+      <w:lvlJc w:val="right"/>
+      <w:pPr>
+        <w:ind w:left="2160" w:hanging="180"/>
+      </w:pPr>
+    </w:lvl>
+    <w:lvl w:ilvl="3" w:tplc="040C000F" w:tentative="1">
+      <w:start w:val="1"/>
+      <w:numFmt w:val="decimal"/>
+      <w:lvlText w:val="%4."/>
+      <w:lvlJc w:val="left"/>
+      <w:pPr>
+        <w:ind w:left="2880" w:hanging="360"/>
+      </w:pPr>
+    </w:lvl>
+    <w:lvl w:ilvl="4" w:tplc="040C0019" w:tentative="1">
+      <w:start w:val="1"/>
+      <w:numFmt w:val="lowerLetter"/>
+      <w:lvlText w:val="%5."/>
+      <w:lvlJc w:val="left"/>
+      <w:pPr>
+        <w:ind w:left="3600" w:hanging="360"/>
+      </w:pPr>
+    </w:lvl>
+    <w:lvl w:ilvl="5" w:tplc="040C001B" w:tentative="1">
+      <w:start w:val="1"/>
+      <w:numFmt w:val="lowerRoman"/>
+      <w:lvlText w:val="%6."/>
+      <w:lvlJc w:val="right"/>
+      <w:pPr>
+        <w:ind w:left="4320" w:hanging="180"/>
+      </w:pPr>
+    </w:lvl>
+    <w:lvl w:ilvl="6" w:tplc="040C000F" w:tentative="1">
+      <w:start w:val="1"/>
+      <w:numFmt w:val="decimal"/>
+      <w:lvlText w:val="%7."/>
+      <w:lvlJc w:val="left"/>
+      <w:pPr>
+        <w:ind w:left="5040" w:hanging="360"/>
+      </w:pPr>
+    </w:lvl>
+    <w:lvl w:ilvl="7" w:tplc="040C0019" w:tentative="1">
+      <w:start w:val="1"/>
+      <w:numFmt w:val="lowerLetter"/>
+      <w:lvlText w:val="%8."/>
+      <w:lvlJc w:val="left"/>
+      <w:pPr>
+        <w:ind w:left="5760" w:hanging="360"/>
+      </w:pPr>
+    </w:lvl>
+    <w:lvl w:ilvl="8" w:tplc="040C001B" w:tentative="1">
+      <w:start w:val="1"/>
+      <w:numFmt w:val="lowerRoman"/>
+      <w:lvlText w:val="%9."/>
+      <w:lvlJc w:val="right"/>
+      <w:pPr>
+        <w:ind w:left="6480" w:hanging="180"/>
+      </w:pPr>
+    </w:lvl>
+  </w:abstractNum>
+  <w:abstractNum w:abstractNumId="8" w15:restartNumberingAfterBreak="0">
+    <w:nsid w:val="7B19302B"/>
+    <w:multiLevelType w:val="hybridMultilevel"/>
+    <w:tmpl w:val="C5C84108"/>
+    <w:lvl w:ilvl="0" w:tplc="691A7A36">
+      <w:start w:val="1"/>
+      <w:numFmt w:val="decimal"/>
+      <w:lvlText w:val="%1."/>
+      <w:lvlJc w:val="left"/>
+      <w:pPr>
+        <w:ind w:left="560" w:hanging="360"/>
+      </w:pPr>
+      <w:rPr>
+        <w:rFonts w:hint="default"/>
+      </w:rPr>
+    </w:lvl>
+    <w:lvl w:ilvl="1" w:tplc="040C0019" w:tentative="1">
+      <w:start w:val="1"/>
+      <w:numFmt w:val="lowerLetter"/>
+      <w:lvlText w:val="%2."/>
+      <w:lvlJc w:val="left"/>
+      <w:pPr>
+        <w:ind w:left="1280" w:hanging="360"/>
+      </w:pPr>
+    </w:lvl>
+    <w:lvl w:ilvl="2" w:tplc="040C001B" w:tentative="1">
+      <w:start w:val="1"/>
+      <w:numFmt w:val="lowerRoman"/>
+      <w:lvlText w:val="%3."/>
+      <w:lvlJc w:val="right"/>
+      <w:pPr>
+        <w:ind w:left="2000" w:hanging="180"/>
+      </w:pPr>
+    </w:lvl>
+    <w:lvl w:ilvl="3" w:tplc="040C000F" w:tentative="1">
+      <w:start w:val="1"/>
+      <w:numFmt w:val="decimal"/>
+      <w:lvlText w:val="%4."/>
+      <w:lvlJc w:val="left"/>
+      <w:pPr>
+        <w:ind w:left="2720" w:hanging="360"/>
+      </w:pPr>
+    </w:lvl>
+    <w:lvl w:ilvl="4" w:tplc="040C0019" w:tentative="1">
+      <w:start w:val="1"/>
+      <w:numFmt w:val="lowerLetter"/>
+      <w:lvlText w:val="%5."/>
+      <w:lvlJc w:val="left"/>
+      <w:pPr>
+        <w:ind w:left="3440" w:hanging="360"/>
+      </w:pPr>
+    </w:lvl>
+    <w:lvl w:ilvl="5" w:tplc="040C001B" w:tentative="1">
+      <w:start w:val="1"/>
+      <w:numFmt w:val="lowerRoman"/>
+      <w:lvlText w:val="%6."/>
+      <w:lvlJc w:val="right"/>
+      <w:pPr>
+        <w:ind w:left="4160" w:hanging="180"/>
+      </w:pPr>
+    </w:lvl>
+    <w:lvl w:ilvl="6" w:tplc="040C000F" w:tentative="1">
+      <w:start w:val="1"/>
+      <w:numFmt w:val="decimal"/>
+      <w:lvlText w:val="%7."/>
+      <w:lvlJc w:val="left"/>
+      <w:pPr>
+        <w:ind w:left="4880" w:hanging="360"/>
+      </w:pPr>
+    </w:lvl>
+    <w:lvl w:ilvl="7" w:tplc="040C0019" w:tentative="1">
+      <w:start w:val="1"/>
+      <w:numFmt w:val="lowerLetter"/>
+      <w:lvlText w:val="%8."/>
+      <w:lvlJc w:val="left"/>
+      <w:pPr>
+        <w:ind w:left="5600" w:hanging="360"/>
+      </w:pPr>
+    </w:lvl>
+    <w:lvl w:ilvl="8" w:tplc="040C001B" w:tentative="1">
+      <w:start w:val="1"/>
+      <w:numFmt w:val="lowerRoman"/>
+      <w:lvlText w:val="%9."/>
+      <w:lvlJc w:val="right"/>
+      <w:pPr>
+        <w:ind w:left="6320" w:hanging="180"/>
+      </w:pPr>
+    </w:lvl>
+  </w:abstractNum>
+  <w:num w:numId="1" w16cid:durableId="1451901691">
+    <w:abstractNumId w:val="3"/>
+  </w:num>
+  <w:num w:numId="2" w16cid:durableId="499925865">
+    <w:abstractNumId w:val="0"/>
+  </w:num>
+  <w:num w:numId="3" w16cid:durableId="807207448">
+    <w:abstractNumId w:val="5"/>
+  </w:num>
+  <w:num w:numId="4" w16cid:durableId="124157636">
     <w:abstractNumId w:val="1"/>
   </w:num>
-  <w:num w:numId="2">
-    <w:abstractNumId w:val="0"/>
+  <w:num w:numId="5" w16cid:durableId="663750350">
+    <w:abstractNumId w:val="4"/>
+  </w:num>
+  <w:num w:numId="6" w16cid:durableId="894855773">
+    <w:abstractNumId w:val="8"/>
+  </w:num>
+  <w:num w:numId="7" w16cid:durableId="1430856418">
+    <w:abstractNumId w:val="6"/>
+  </w:num>
+  <w:num w:numId="8" w16cid:durableId="1246495840">
+    <w:abstractNumId w:val="7"/>
+  </w:num>
+  <w:num w:numId="9" w16cid:durableId="1948346993">
+    <w:abstractNumId w:val="2"/>
   </w:num>
 </w:numbering>
 </file>
@@ -2904,6 +5761,28 @@
       <w:szCs w:val="32"/>
     </w:rPr>
   </w:style>
+  <w:style w:type="paragraph" w:styleId="Titre2">
+    <w:name w:val="heading 2"/>
+    <w:basedOn w:val="Normal"/>
+    <w:next w:val="Normal"/>
+    <w:link w:val="Titre2Car"/>
+    <w:uiPriority w:val="9"/>
+    <w:unhideWhenUsed/>
+    <w:qFormat/>
+    <w:rsid w:val="00B10114"/>
+    <w:pPr>
+      <w:keepNext/>
+      <w:keepLines/>
+      <w:spacing w:before="40" w:after="0"/>
+      <w:outlineLvl w:val="1"/>
+    </w:pPr>
+    <w:rPr>
+      <w:rFonts w:asciiTheme="majorHAnsi" w:eastAsiaTheme="majorEastAsia" w:hAnsiTheme="majorHAnsi" w:cstheme="majorBidi"/>
+      <w:color w:val="2F5496" w:themeColor="accent1" w:themeShade="BF"/>
+      <w:sz w:val="26"/>
+      <w:szCs w:val="26"/>
+    </w:rPr>
+  </w:style>
   <w:style w:type="character" w:default="1" w:styleId="Policepardfaut">
     <w:name w:val="Default Paragraph Font"/>
     <w:uiPriority w:val="1"/>
@@ -3067,6 +5946,43 @@
       <w:color w:val="605E5C"/>
       <w:shd w:val="clear" w:color="auto" w:fill="E1DFDD"/>
     </w:rPr>
+  </w:style>
+  <w:style w:type="character" w:customStyle="1" w:styleId="Titre2Car">
+    <w:name w:val="Titre 2 Car"/>
+    <w:basedOn w:val="Policepardfaut"/>
+    <w:link w:val="Titre2"/>
+    <w:uiPriority w:val="9"/>
+    <w:rsid w:val="00B10114"/>
+    <w:rPr>
+      <w:rFonts w:asciiTheme="majorHAnsi" w:eastAsiaTheme="majorEastAsia" w:hAnsiTheme="majorHAnsi" w:cstheme="majorBidi"/>
+      <w:color w:val="2F5496" w:themeColor="accent1" w:themeShade="BF"/>
+      <w:sz w:val="26"/>
+      <w:szCs w:val="26"/>
+    </w:rPr>
+  </w:style>
+  <w:style w:type="paragraph" w:styleId="Tabledesillustrations">
+    <w:name w:val="table of figures"/>
+    <w:basedOn w:val="Normal"/>
+    <w:next w:val="Normal"/>
+    <w:uiPriority w:val="99"/>
+    <w:unhideWhenUsed/>
+    <w:rsid w:val="00D67199"/>
+    <w:pPr>
+      <w:spacing w:after="0"/>
+    </w:pPr>
+  </w:style>
+  <w:style w:type="paragraph" w:styleId="TM2">
+    <w:name w:val="toc 2"/>
+    <w:basedOn w:val="Normal"/>
+    <w:next w:val="Normal"/>
+    <w:autoRedefine/>
+    <w:uiPriority w:val="39"/>
+    <w:unhideWhenUsed/>
+    <w:rsid w:val="00226408"/>
+    <w:pPr>
+      <w:spacing w:after="100"/>
+      <w:ind w:left="220"/>
+    </w:pPr>
   </w:style>
 </w:styles>
 </file>

</xml_diff>

<commit_message>
Implemented coloured logging + report updated
</commit_message>
<xml_diff>
--- a/Report.docx
+++ b/Report.docx
@@ -389,7 +389,7 @@
           <w:pPr>
             <w:pStyle w:val="TM1"/>
             <w:tabs>
-              <w:tab w:val="left" w:pos="480"/>
+              <w:tab w:val="left" w:pos="440"/>
               <w:tab w:val="right" w:leader="dot" w:pos="9062"/>
             </w:tabs>
             <w:rPr>
@@ -418,7 +418,7 @@
             </w:rPr>
             <w:fldChar w:fldCharType="separate"/>
           </w:r>
-          <w:hyperlink w:anchor="_Toc98689629" w:history="1">
+          <w:hyperlink w:anchor="_Toc98697088" w:history="1">
             <w:r>
               <w:rPr>
                 <w:rStyle w:val="Lienhypertexte"/>
@@ -464,7 +464,7 @@
                 <w:noProof/>
                 <w:webHidden/>
               </w:rPr>
-              <w:instrText xml:space="preserve"> PAGEREF _Toc98689629 \h </w:instrText>
+              <w:instrText xml:space="preserve"> PAGEREF _Toc98697088 \h </w:instrText>
             </w:r>
             <w:r>
               <w:rPr>
@@ -485,98 +485,6 @@
                 <w:webHidden/>
               </w:rPr>
               <w:t>3</w:t>
-            </w:r>
-            <w:r>
-              <w:rPr>
-                <w:noProof/>
-                <w:webHidden/>
-              </w:rPr>
-              <w:fldChar w:fldCharType="end"/>
-            </w:r>
-          </w:hyperlink>
-        </w:p>
-        <w:p>
-          <w:pPr>
-            <w:pStyle w:val="TM1"/>
-            <w:tabs>
-              <w:tab w:val="left" w:pos="480"/>
-              <w:tab w:val="right" w:leader="dot" w:pos="9062"/>
-            </w:tabs>
-            <w:rPr>
-              <w:rFonts w:eastAsiaTheme="minorEastAsia"/>
-              <w:noProof/>
-              <w:sz w:val="24"/>
-              <w:szCs w:val="24"/>
-              <w:lang w:eastAsia="fr-FR"/>
-            </w:rPr>
-          </w:pPr>
-          <w:hyperlink w:anchor="_Toc98689630" w:history="1">
-            <w:r>
-              <w:rPr>
-                <w:rStyle w:val="Lienhypertexte"/>
-                <w:noProof/>
-                <w:lang w:val="en-US"/>
-              </w:rPr>
-              <w:t>II.</w:t>
-            </w:r>
-            <w:r>
-              <w:rPr>
-                <w:rFonts w:eastAsiaTheme="minorEastAsia"/>
-                <w:noProof/>
-                <w:sz w:val="24"/>
-                <w:szCs w:val="24"/>
-                <w:lang w:eastAsia="fr-FR"/>
-              </w:rPr>
-              <w:tab/>
-            </w:r>
-            <w:r>
-              <w:rPr>
-                <w:rStyle w:val="Lienhypertexte"/>
-                <w:noProof/>
-                <w:lang w:val="en-US"/>
-              </w:rPr>
-              <w:t>Design</w:t>
-            </w:r>
-            <w:r>
-              <w:rPr>
-                <w:noProof/>
-                <w:webHidden/>
-              </w:rPr>
-              <w:tab/>
-            </w:r>
-            <w:r>
-              <w:rPr>
-                <w:noProof/>
-                <w:webHidden/>
-              </w:rPr>
-              <w:fldChar w:fldCharType="begin"/>
-            </w:r>
-            <w:r>
-              <w:rPr>
-                <w:noProof/>
-                <w:webHidden/>
-              </w:rPr>
-              <w:instrText xml:space="preserve"> PAGEREF _Toc98689630 \h </w:instrText>
-            </w:r>
-            <w:r>
-              <w:rPr>
-                <w:noProof/>
-                <w:webHidden/>
-              </w:rPr>
-            </w:r>
-            <w:r>
-              <w:rPr>
-                <w:noProof/>
-                <w:webHidden/>
-              </w:rPr>
-              <w:fldChar w:fldCharType="separate"/>
-            </w:r>
-            <w:r>
-              <w:rPr>
-                <w:noProof/>
-                <w:webHidden/>
-              </w:rPr>
-              <w:t>5</w:t>
             </w:r>
             <w:r>
               <w:rPr>
@@ -602,7 +510,7 @@
               <w:lang w:eastAsia="fr-FR"/>
             </w:rPr>
           </w:pPr>
-          <w:hyperlink w:anchor="_Toc98689631" w:history="1">
+          <w:hyperlink w:anchor="_Toc98697089" w:history="1">
             <w:r>
               <w:rPr>
                 <w:rStyle w:val="Lienhypertexte"/>
@@ -627,7 +535,7 @@
                 <w:noProof/>
                 <w:lang w:val="en-US"/>
               </w:rPr>
-              <w:t>Messages definition and format</w:t>
+              <w:t>High-level architecture &amp; its representation</w:t>
             </w:r>
             <w:r>
               <w:rPr>
@@ -648,7 +556,7 @@
                 <w:noProof/>
                 <w:webHidden/>
               </w:rPr>
-              <w:instrText xml:space="preserve"> PAGEREF _Toc98689631 \h </w:instrText>
+              <w:instrText xml:space="preserve"> PAGEREF _Toc98697089 \h </w:instrText>
             </w:r>
             <w:r>
               <w:rPr>
@@ -668,7 +576,7 @@
                 <w:noProof/>
                 <w:webHidden/>
               </w:rPr>
-              <w:t>5</w:t>
+              <w:t>3</w:t>
             </w:r>
             <w:r>
               <w:rPr>
@@ -694,7 +602,7 @@
               <w:lang w:eastAsia="fr-FR"/>
             </w:rPr>
           </w:pPr>
-          <w:hyperlink w:anchor="_Toc98689632" w:history="1">
+          <w:hyperlink w:anchor="_Toc98697090" w:history="1">
             <w:r>
               <w:rPr>
                 <w:rStyle w:val="Lienhypertexte"/>
@@ -719,7 +627,7 @@
                 <w:noProof/>
                 <w:lang w:val="en-US"/>
               </w:rPr>
-              <w:t>Sequence charts</w:t>
+              <w:t>Protocol stack</w:t>
             </w:r>
             <w:r>
               <w:rPr>
@@ -740,7 +648,7 @@
                 <w:noProof/>
                 <w:webHidden/>
               </w:rPr>
-              <w:instrText xml:space="preserve"> PAGEREF _Toc98689632 \h </w:instrText>
+              <w:instrText xml:space="preserve"> PAGEREF _Toc98697090 \h </w:instrText>
             </w:r>
             <w:r>
               <w:rPr>
@@ -760,7 +668,99 @@
                 <w:noProof/>
                 <w:webHidden/>
               </w:rPr>
-              <w:t>6</w:t>
+              <w:t>3</w:t>
+            </w:r>
+            <w:r>
+              <w:rPr>
+                <w:noProof/>
+                <w:webHidden/>
+              </w:rPr>
+              <w:fldChar w:fldCharType="end"/>
+            </w:r>
+          </w:hyperlink>
+        </w:p>
+        <w:p>
+          <w:pPr>
+            <w:pStyle w:val="TM1"/>
+            <w:tabs>
+              <w:tab w:val="left" w:pos="440"/>
+              <w:tab w:val="right" w:leader="dot" w:pos="9062"/>
+            </w:tabs>
+            <w:rPr>
+              <w:rFonts w:eastAsiaTheme="minorEastAsia"/>
+              <w:noProof/>
+              <w:sz w:val="24"/>
+              <w:szCs w:val="24"/>
+              <w:lang w:eastAsia="fr-FR"/>
+            </w:rPr>
+          </w:pPr>
+          <w:hyperlink w:anchor="_Toc98697091" w:history="1">
+            <w:r>
+              <w:rPr>
+                <w:rStyle w:val="Lienhypertexte"/>
+                <w:noProof/>
+                <w:lang w:val="en-US"/>
+              </w:rPr>
+              <w:t>II.</w:t>
+            </w:r>
+            <w:r>
+              <w:rPr>
+                <w:rFonts w:eastAsiaTheme="minorEastAsia"/>
+                <w:noProof/>
+                <w:sz w:val="24"/>
+                <w:szCs w:val="24"/>
+                <w:lang w:eastAsia="fr-FR"/>
+              </w:rPr>
+              <w:tab/>
+            </w:r>
+            <w:r>
+              <w:rPr>
+                <w:rStyle w:val="Lienhypertexte"/>
+                <w:noProof/>
+                <w:lang w:val="en-US"/>
+              </w:rPr>
+              <w:t>Design</w:t>
+            </w:r>
+            <w:r>
+              <w:rPr>
+                <w:noProof/>
+                <w:webHidden/>
+              </w:rPr>
+              <w:tab/>
+            </w:r>
+            <w:r>
+              <w:rPr>
+                <w:noProof/>
+                <w:webHidden/>
+              </w:rPr>
+              <w:fldChar w:fldCharType="begin"/>
+            </w:r>
+            <w:r>
+              <w:rPr>
+                <w:noProof/>
+                <w:webHidden/>
+              </w:rPr>
+              <w:instrText xml:space="preserve"> PAGEREF _Toc98697091 \h </w:instrText>
+            </w:r>
+            <w:r>
+              <w:rPr>
+                <w:noProof/>
+                <w:webHidden/>
+              </w:rPr>
+            </w:r>
+            <w:r>
+              <w:rPr>
+                <w:noProof/>
+                <w:webHidden/>
+              </w:rPr>
+              <w:fldChar w:fldCharType="separate"/>
+            </w:r>
+            <w:r>
+              <w:rPr>
+                <w:noProof/>
+                <w:webHidden/>
+              </w:rPr>
+              <w:t>5</w:t>
             </w:r>
             <w:r>
               <w:rPr>
@@ -786,14 +786,14 @@
               <w:lang w:eastAsia="fr-FR"/>
             </w:rPr>
           </w:pPr>
-          <w:hyperlink w:anchor="_Toc98689633" w:history="1">
+          <w:hyperlink w:anchor="_Toc98697092" w:history="1">
             <w:r>
               <w:rPr>
                 <w:rStyle w:val="Lienhypertexte"/>
                 <w:noProof/>
                 <w:lang w:val="en-US"/>
               </w:rPr>
-              <w:t>c.</w:t>
+              <w:t>a.</w:t>
             </w:r>
             <w:r>
               <w:rPr>
@@ -811,7 +811,7 @@
                 <w:noProof/>
                 <w:lang w:val="en-US"/>
               </w:rPr>
-              <w:t>State diagrams</w:t>
+              <w:t>Messages definition and format</w:t>
             </w:r>
             <w:r>
               <w:rPr>
@@ -832,7 +832,7 @@
                 <w:noProof/>
                 <w:webHidden/>
               </w:rPr>
-              <w:instrText xml:space="preserve"> PAGEREF _Toc98689633 \h </w:instrText>
+              <w:instrText xml:space="preserve"> PAGEREF _Toc98697092 \h </w:instrText>
             </w:r>
             <w:r>
               <w:rPr>
@@ -852,7 +852,7 @@
                 <w:noProof/>
                 <w:webHidden/>
               </w:rPr>
-              <w:t>6</w:t>
+              <w:t>5</w:t>
             </w:r>
             <w:r>
               <w:rPr>
@@ -865,9 +865,9 @@
         </w:p>
         <w:p>
           <w:pPr>
-            <w:pStyle w:val="TM1"/>
+            <w:pStyle w:val="TM3"/>
             <w:tabs>
-              <w:tab w:val="left" w:pos="480"/>
+              <w:tab w:val="left" w:pos="960"/>
               <w:tab w:val="right" w:leader="dot" w:pos="9062"/>
             </w:tabs>
             <w:rPr>
@@ -878,14 +878,14 @@
               <w:lang w:eastAsia="fr-FR"/>
             </w:rPr>
           </w:pPr>
-          <w:hyperlink w:anchor="_Toc98689634" w:history="1">
+          <w:hyperlink w:anchor="_Toc98697093" w:history="1">
             <w:r>
               <w:rPr>
                 <w:rStyle w:val="Lienhypertexte"/>
                 <w:noProof/>
                 <w:lang w:val="en-US"/>
               </w:rPr>
-              <w:t>III.</w:t>
+              <w:t>i.</w:t>
             </w:r>
             <w:r>
               <w:rPr>
@@ -903,7 +903,7 @@
                 <w:noProof/>
                 <w:lang w:val="en-US"/>
               </w:rPr>
-              <w:t>Implementation &amp; Evaluation</w:t>
+              <w:t>Client-side messages</w:t>
             </w:r>
             <w:r>
               <w:rPr>
@@ -924,7 +924,7 @@
                 <w:noProof/>
                 <w:webHidden/>
               </w:rPr>
-              <w:instrText xml:space="preserve"> PAGEREF _Toc98689634 \h </w:instrText>
+              <w:instrText xml:space="preserve"> PAGEREF _Toc98697093 \h </w:instrText>
             </w:r>
             <w:r>
               <w:rPr>
@@ -944,7 +944,7 @@
                 <w:noProof/>
                 <w:webHidden/>
               </w:rPr>
-              <w:t>8</w:t>
+              <w:t>6</w:t>
             </w:r>
             <w:r>
               <w:rPr>
@@ -957,9 +957,9 @@
         </w:p>
         <w:p>
           <w:pPr>
-            <w:pStyle w:val="TM1"/>
+            <w:pStyle w:val="TM3"/>
             <w:tabs>
-              <w:tab w:val="left" w:pos="480"/>
+              <w:tab w:val="left" w:pos="960"/>
               <w:tab w:val="right" w:leader="dot" w:pos="9062"/>
             </w:tabs>
             <w:rPr>
@@ -970,14 +970,14 @@
               <w:lang w:eastAsia="fr-FR"/>
             </w:rPr>
           </w:pPr>
-          <w:hyperlink w:anchor="_Toc98689635" w:history="1">
+          <w:hyperlink w:anchor="_Toc98697094" w:history="1">
             <w:r>
               <w:rPr>
                 <w:rStyle w:val="Lienhypertexte"/>
                 <w:noProof/>
                 <w:lang w:val="en-US"/>
               </w:rPr>
-              <w:t>IV.</w:t>
+              <w:t>ii.</w:t>
             </w:r>
             <w:r>
               <w:rPr>
@@ -995,6 +995,466 @@
                 <w:noProof/>
                 <w:lang w:val="en-US"/>
               </w:rPr>
+              <w:t>Server-side messages</w:t>
+            </w:r>
+            <w:r>
+              <w:rPr>
+                <w:noProof/>
+                <w:webHidden/>
+              </w:rPr>
+              <w:tab/>
+            </w:r>
+            <w:r>
+              <w:rPr>
+                <w:noProof/>
+                <w:webHidden/>
+              </w:rPr>
+              <w:fldChar w:fldCharType="begin"/>
+            </w:r>
+            <w:r>
+              <w:rPr>
+                <w:noProof/>
+                <w:webHidden/>
+              </w:rPr>
+              <w:instrText xml:space="preserve"> PAGEREF _Toc98697094 \h </w:instrText>
+            </w:r>
+            <w:r>
+              <w:rPr>
+                <w:noProof/>
+                <w:webHidden/>
+              </w:rPr>
+            </w:r>
+            <w:r>
+              <w:rPr>
+                <w:noProof/>
+                <w:webHidden/>
+              </w:rPr>
+              <w:fldChar w:fldCharType="separate"/>
+            </w:r>
+            <w:r>
+              <w:rPr>
+                <w:noProof/>
+                <w:webHidden/>
+              </w:rPr>
+              <w:t>7</w:t>
+            </w:r>
+            <w:r>
+              <w:rPr>
+                <w:noProof/>
+                <w:webHidden/>
+              </w:rPr>
+              <w:fldChar w:fldCharType="end"/>
+            </w:r>
+          </w:hyperlink>
+        </w:p>
+        <w:p>
+          <w:pPr>
+            <w:pStyle w:val="TM2"/>
+            <w:tabs>
+              <w:tab w:val="left" w:pos="720"/>
+              <w:tab w:val="right" w:leader="dot" w:pos="9062"/>
+            </w:tabs>
+            <w:rPr>
+              <w:rFonts w:eastAsiaTheme="minorEastAsia"/>
+              <w:noProof/>
+              <w:sz w:val="24"/>
+              <w:szCs w:val="24"/>
+              <w:lang w:eastAsia="fr-FR"/>
+            </w:rPr>
+          </w:pPr>
+          <w:hyperlink w:anchor="_Toc98697095" w:history="1">
+            <w:r>
+              <w:rPr>
+                <w:rStyle w:val="Lienhypertexte"/>
+                <w:noProof/>
+                <w:lang w:val="en-US"/>
+              </w:rPr>
+              <w:t>b.</w:t>
+            </w:r>
+            <w:r>
+              <w:rPr>
+                <w:rFonts w:eastAsiaTheme="minorEastAsia"/>
+                <w:noProof/>
+                <w:sz w:val="24"/>
+                <w:szCs w:val="24"/>
+                <w:lang w:eastAsia="fr-FR"/>
+              </w:rPr>
+              <w:tab/>
+            </w:r>
+            <w:r>
+              <w:rPr>
+                <w:rStyle w:val="Lienhypertexte"/>
+                <w:noProof/>
+                <w:lang w:val="en-US"/>
+              </w:rPr>
+              <w:t>Sequence charts</w:t>
+            </w:r>
+            <w:r>
+              <w:rPr>
+                <w:noProof/>
+                <w:webHidden/>
+              </w:rPr>
+              <w:tab/>
+            </w:r>
+            <w:r>
+              <w:rPr>
+                <w:noProof/>
+                <w:webHidden/>
+              </w:rPr>
+              <w:fldChar w:fldCharType="begin"/>
+            </w:r>
+            <w:r>
+              <w:rPr>
+                <w:noProof/>
+                <w:webHidden/>
+              </w:rPr>
+              <w:instrText xml:space="preserve"> PAGEREF _Toc98697095 \h </w:instrText>
+            </w:r>
+            <w:r>
+              <w:rPr>
+                <w:noProof/>
+                <w:webHidden/>
+              </w:rPr>
+            </w:r>
+            <w:r>
+              <w:rPr>
+                <w:noProof/>
+                <w:webHidden/>
+              </w:rPr>
+              <w:fldChar w:fldCharType="separate"/>
+            </w:r>
+            <w:r>
+              <w:rPr>
+                <w:noProof/>
+                <w:webHidden/>
+              </w:rPr>
+              <w:t>7</w:t>
+            </w:r>
+            <w:r>
+              <w:rPr>
+                <w:noProof/>
+                <w:webHidden/>
+              </w:rPr>
+              <w:fldChar w:fldCharType="end"/>
+            </w:r>
+          </w:hyperlink>
+        </w:p>
+        <w:p>
+          <w:pPr>
+            <w:pStyle w:val="TM2"/>
+            <w:tabs>
+              <w:tab w:val="left" w:pos="720"/>
+              <w:tab w:val="right" w:leader="dot" w:pos="9062"/>
+            </w:tabs>
+            <w:rPr>
+              <w:rFonts w:eastAsiaTheme="minorEastAsia"/>
+              <w:noProof/>
+              <w:sz w:val="24"/>
+              <w:szCs w:val="24"/>
+              <w:lang w:eastAsia="fr-FR"/>
+            </w:rPr>
+          </w:pPr>
+          <w:hyperlink w:anchor="_Toc98697096" w:history="1">
+            <w:r>
+              <w:rPr>
+                <w:rStyle w:val="Lienhypertexte"/>
+                <w:noProof/>
+                <w:lang w:val="en-US"/>
+              </w:rPr>
+              <w:t>c.</w:t>
+            </w:r>
+            <w:r>
+              <w:rPr>
+                <w:rFonts w:eastAsiaTheme="minorEastAsia"/>
+                <w:noProof/>
+                <w:sz w:val="24"/>
+                <w:szCs w:val="24"/>
+                <w:lang w:eastAsia="fr-FR"/>
+              </w:rPr>
+              <w:tab/>
+            </w:r>
+            <w:r>
+              <w:rPr>
+                <w:rStyle w:val="Lienhypertexte"/>
+                <w:noProof/>
+                <w:lang w:val="en-US"/>
+              </w:rPr>
+              <w:t>State diagrams</w:t>
+            </w:r>
+            <w:r>
+              <w:rPr>
+                <w:noProof/>
+                <w:webHidden/>
+              </w:rPr>
+              <w:tab/>
+            </w:r>
+            <w:r>
+              <w:rPr>
+                <w:noProof/>
+                <w:webHidden/>
+              </w:rPr>
+              <w:fldChar w:fldCharType="begin"/>
+            </w:r>
+            <w:r>
+              <w:rPr>
+                <w:noProof/>
+                <w:webHidden/>
+              </w:rPr>
+              <w:instrText xml:space="preserve"> PAGEREF _Toc98697096 \h </w:instrText>
+            </w:r>
+            <w:r>
+              <w:rPr>
+                <w:noProof/>
+                <w:webHidden/>
+              </w:rPr>
+            </w:r>
+            <w:r>
+              <w:rPr>
+                <w:noProof/>
+                <w:webHidden/>
+              </w:rPr>
+              <w:fldChar w:fldCharType="separate"/>
+            </w:r>
+            <w:r>
+              <w:rPr>
+                <w:noProof/>
+                <w:webHidden/>
+              </w:rPr>
+              <w:t>8</w:t>
+            </w:r>
+            <w:r>
+              <w:rPr>
+                <w:noProof/>
+                <w:webHidden/>
+              </w:rPr>
+              <w:fldChar w:fldCharType="end"/>
+            </w:r>
+          </w:hyperlink>
+        </w:p>
+        <w:p>
+          <w:pPr>
+            <w:pStyle w:val="TM1"/>
+            <w:tabs>
+              <w:tab w:val="left" w:pos="720"/>
+              <w:tab w:val="right" w:leader="dot" w:pos="9062"/>
+            </w:tabs>
+            <w:rPr>
+              <w:rFonts w:eastAsiaTheme="minorEastAsia"/>
+              <w:noProof/>
+              <w:sz w:val="24"/>
+              <w:szCs w:val="24"/>
+              <w:lang w:eastAsia="fr-FR"/>
+            </w:rPr>
+          </w:pPr>
+          <w:hyperlink w:anchor="_Toc98697097" w:history="1">
+            <w:r>
+              <w:rPr>
+                <w:rStyle w:val="Lienhypertexte"/>
+                <w:noProof/>
+                <w:lang w:val="en-US"/>
+              </w:rPr>
+              <w:t>III.</w:t>
+            </w:r>
+            <w:r>
+              <w:rPr>
+                <w:rFonts w:eastAsiaTheme="minorEastAsia"/>
+                <w:noProof/>
+                <w:sz w:val="24"/>
+                <w:szCs w:val="24"/>
+                <w:lang w:eastAsia="fr-FR"/>
+              </w:rPr>
+              <w:tab/>
+            </w:r>
+            <w:r>
+              <w:rPr>
+                <w:rStyle w:val="Lienhypertexte"/>
+                <w:noProof/>
+                <w:lang w:val="en-US"/>
+              </w:rPr>
+              <w:t>Implementation &amp; Evaluation</w:t>
+            </w:r>
+            <w:r>
+              <w:rPr>
+                <w:noProof/>
+                <w:webHidden/>
+              </w:rPr>
+              <w:tab/>
+            </w:r>
+            <w:r>
+              <w:rPr>
+                <w:noProof/>
+                <w:webHidden/>
+              </w:rPr>
+              <w:fldChar w:fldCharType="begin"/>
+            </w:r>
+            <w:r>
+              <w:rPr>
+                <w:noProof/>
+                <w:webHidden/>
+              </w:rPr>
+              <w:instrText xml:space="preserve"> PAGEREF _Toc98697097 \h </w:instrText>
+            </w:r>
+            <w:r>
+              <w:rPr>
+                <w:noProof/>
+                <w:webHidden/>
+              </w:rPr>
+            </w:r>
+            <w:r>
+              <w:rPr>
+                <w:noProof/>
+                <w:webHidden/>
+              </w:rPr>
+              <w:fldChar w:fldCharType="separate"/>
+            </w:r>
+            <w:r>
+              <w:rPr>
+                <w:noProof/>
+                <w:webHidden/>
+              </w:rPr>
+              <w:t>9</w:t>
+            </w:r>
+            <w:r>
+              <w:rPr>
+                <w:noProof/>
+                <w:webHidden/>
+              </w:rPr>
+              <w:fldChar w:fldCharType="end"/>
+            </w:r>
+          </w:hyperlink>
+        </w:p>
+        <w:p>
+          <w:pPr>
+            <w:pStyle w:val="TM1"/>
+            <w:tabs>
+              <w:tab w:val="left" w:pos="720"/>
+              <w:tab w:val="right" w:leader="dot" w:pos="9062"/>
+            </w:tabs>
+            <w:rPr>
+              <w:rFonts w:eastAsiaTheme="minorEastAsia"/>
+              <w:noProof/>
+              <w:sz w:val="24"/>
+              <w:szCs w:val="24"/>
+              <w:lang w:eastAsia="fr-FR"/>
+            </w:rPr>
+          </w:pPr>
+          <w:hyperlink w:anchor="_Toc98697098" w:history="1">
+            <w:r>
+              <w:rPr>
+                <w:rStyle w:val="Lienhypertexte"/>
+                <w:noProof/>
+                <w:lang w:val="en-US"/>
+              </w:rPr>
+              <w:t>IV.</w:t>
+            </w:r>
+            <w:r>
+              <w:rPr>
+                <w:rFonts w:eastAsiaTheme="minorEastAsia"/>
+                <w:noProof/>
+                <w:sz w:val="24"/>
+                <w:szCs w:val="24"/>
+                <w:lang w:eastAsia="fr-FR"/>
+              </w:rPr>
+              <w:tab/>
+            </w:r>
+            <w:r>
+              <w:rPr>
+                <w:rStyle w:val="Lienhypertexte"/>
+                <w:noProof/>
+                <w:lang w:val="en-US"/>
+              </w:rPr>
+              <w:t>Possible improvements &amp; future of the application</w:t>
+            </w:r>
+            <w:r>
+              <w:rPr>
+                <w:noProof/>
+                <w:webHidden/>
+              </w:rPr>
+              <w:tab/>
+            </w:r>
+            <w:r>
+              <w:rPr>
+                <w:noProof/>
+                <w:webHidden/>
+              </w:rPr>
+              <w:fldChar w:fldCharType="begin"/>
+            </w:r>
+            <w:r>
+              <w:rPr>
+                <w:noProof/>
+                <w:webHidden/>
+              </w:rPr>
+              <w:instrText xml:space="preserve"> PAGEREF _Toc98697098 \h </w:instrText>
+            </w:r>
+            <w:r>
+              <w:rPr>
+                <w:noProof/>
+                <w:webHidden/>
+              </w:rPr>
+            </w:r>
+            <w:r>
+              <w:rPr>
+                <w:noProof/>
+                <w:webHidden/>
+              </w:rPr>
+              <w:fldChar w:fldCharType="separate"/>
+            </w:r>
+            <w:r>
+              <w:rPr>
+                <w:noProof/>
+                <w:webHidden/>
+              </w:rPr>
+              <w:t>10</w:t>
+            </w:r>
+            <w:r>
+              <w:rPr>
+                <w:noProof/>
+                <w:webHidden/>
+              </w:rPr>
+              <w:fldChar w:fldCharType="end"/>
+            </w:r>
+          </w:hyperlink>
+        </w:p>
+        <w:p>
+          <w:pPr>
+            <w:pStyle w:val="TM1"/>
+            <w:tabs>
+              <w:tab w:val="left" w:pos="440"/>
+              <w:tab w:val="right" w:leader="dot" w:pos="9062"/>
+            </w:tabs>
+            <w:rPr>
+              <w:rFonts w:eastAsiaTheme="minorEastAsia"/>
+              <w:noProof/>
+              <w:sz w:val="24"/>
+              <w:szCs w:val="24"/>
+              <w:lang w:eastAsia="fr-FR"/>
+            </w:rPr>
+          </w:pPr>
+          <w:hyperlink w:anchor="_Toc98697099" w:history="1">
+            <w:r>
+              <w:rPr>
+                <w:rStyle w:val="Lienhypertexte"/>
+                <w:noProof/>
+                <w:lang w:val="en-US"/>
+              </w:rPr>
+              <w:t>V.</w:t>
+            </w:r>
+            <w:r>
+              <w:rPr>
+                <w:rFonts w:eastAsiaTheme="minorEastAsia"/>
+                <w:noProof/>
+                <w:sz w:val="24"/>
+                <w:szCs w:val="24"/>
+                <w:lang w:eastAsia="fr-FR"/>
+              </w:rPr>
+              <w:tab/>
+            </w:r>
+            <w:r>
+              <w:rPr>
+                <w:rStyle w:val="Lienhypertexte"/>
+                <w:noProof/>
+                <w:lang w:val="en-US"/>
+              </w:rPr>
               <w:t>Team work</w:t>
             </w:r>
             <w:r>
@@ -1016,7 +1476,7 @@
                 <w:noProof/>
                 <w:webHidden/>
               </w:rPr>
-              <w:instrText xml:space="preserve"> PAGEREF _Toc98689635 \h </w:instrText>
+              <w:instrText xml:space="preserve"> PAGEREF _Toc98697099 \h </w:instrText>
             </w:r>
             <w:r>
               <w:rPr>
@@ -1036,7 +1496,7 @@
                 <w:noProof/>
                 <w:webHidden/>
               </w:rPr>
-              <w:t>8</w:t>
+              <w:t>11</w:t>
             </w:r>
             <w:r>
               <w:rPr>
@@ -1061,7 +1521,7 @@
               <w:lang w:eastAsia="fr-FR"/>
             </w:rPr>
           </w:pPr>
-          <w:hyperlink w:anchor="_Toc98689636" w:history="1">
+          <w:hyperlink w:anchor="_Toc98697100" w:history="1">
             <w:r>
               <w:rPr>
                 <w:rStyle w:val="Lienhypertexte"/>
@@ -1089,7 +1549,7 @@
                 <w:noProof/>
                 <w:webHidden/>
               </w:rPr>
-              <w:instrText xml:space="preserve"> PAGEREF _Toc98689636 \h </w:instrText>
+              <w:instrText xml:space="preserve"> PAGEREF _Toc98697100 \h </w:instrText>
             </w:r>
             <w:r>
               <w:rPr>
@@ -1109,7 +1569,7 @@
                 <w:noProof/>
                 <w:webHidden/>
               </w:rPr>
-              <w:t>8</w:t>
+              <w:t>11</w:t>
             </w:r>
             <w:r>
               <w:rPr>
@@ -1219,30 +1679,6 @@
     </w:p>
     <w:p>
       <w:pPr>
-        <w:pStyle w:val="Titre1"/>
-        <w:rPr>
-          <w:lang w:val="en-US"/>
-        </w:rPr>
-      </w:pPr>
-    </w:p>
-    <w:p>
-      <w:pPr>
-        <w:pStyle w:val="Titre1"/>
-        <w:rPr>
-          <w:lang w:val="en-US"/>
-        </w:rPr>
-      </w:pPr>
-    </w:p>
-    <w:p>
-      <w:pPr>
-        <w:pStyle w:val="Titre1"/>
-        <w:rPr>
-          <w:lang w:val="en-US"/>
-        </w:rPr>
-      </w:pPr>
-    </w:p>
-    <w:p>
-      <w:pPr>
         <w:rPr>
           <w:lang w:val="en-US"/>
         </w:rPr>
@@ -1273,7 +1709,7 @@
           <w:lang w:val="en-US"/>
         </w:rPr>
       </w:pPr>
-      <w:bookmarkStart w:id="0" w:name="_Toc98689629"/>
+      <w:bookmarkStart w:id="0" w:name="_Toc98697088"/>
       <w:r>
         <w:rPr>
           <w:lang w:val="en-US"/>
@@ -1335,12 +1771,14 @@
           <w:lang w:val="en-US"/>
         </w:rPr>
       </w:pPr>
+      <w:bookmarkStart w:id="1" w:name="_Toc98697089"/>
       <w:r>
         <w:rPr>
           <w:lang w:val="en-US"/>
         </w:rPr>
         <w:t>High-level architecture &amp; its representation</w:t>
       </w:r>
+      <w:bookmarkEnd w:id="1"/>
     </w:p>
     <w:p>
       <w:pPr>
@@ -1530,7 +1968,7 @@
           <w:lang w:val="en-US"/>
         </w:rPr>
       </w:pPr>
-      <w:bookmarkStart w:id="1" w:name="_Toc98687963"/>
+      <w:bookmarkStart w:id="2" w:name="_Toc98695840"/>
       <w:r>
         <w:rPr>
           <w:lang w:val="en-US"/>
@@ -1574,20 +2012,27 @@
         </w:rPr>
         <w:t>: Traditional client/server architecture used in our protocol</w:t>
       </w:r>
-      <w:bookmarkEnd w:id="1"/>
-    </w:p>
-    <w:p>
-      <w:pPr>
-        <w:rPr>
-          <w:lang w:val="en-US"/>
-        </w:rPr>
-      </w:pPr>
-      <w:r>
-        <w:rPr>
-          <w:lang w:val="en-US"/>
-        </w:rPr>
-        <w:tab/>
-      </w:r>
+      <w:bookmarkEnd w:id="2"/>
+    </w:p>
+    <w:p>
+      <w:pPr>
+        <w:pStyle w:val="Titre2"/>
+        <w:numPr>
+          <w:ilvl w:val="0"/>
+          <w:numId w:val="9"/>
+        </w:numPr>
+        <w:rPr>
+          <w:lang w:val="en-US"/>
+        </w:rPr>
+      </w:pPr>
+      <w:bookmarkStart w:id="3" w:name="_Toc98697090"/>
+      <w:r>
+        <w:rPr>
+          <w:lang w:val="en-US"/>
+        </w:rPr>
+        <w:t>Protocol stack</w:t>
+      </w:r>
+      <w:bookmarkEnd w:id="3"/>
     </w:p>
     <w:p>
       <w:pPr>
@@ -1804,14 +2249,6 @@
     </w:p>
     <w:p>
       <w:pPr>
-        <w:ind w:firstLine="360"/>
-        <w:rPr>
-          <w:lang w:val="en-US"/>
-        </w:rPr>
-      </w:pPr>
-    </w:p>
-    <w:p>
-      <w:pPr>
         <w:rPr>
           <w:lang w:val="en-US"/>
         </w:rPr>
@@ -1830,10 +2267,11 @@
           <w:noProof/>
           <w:lang w:val="en-US"/>
         </w:rPr>
+        <w:lastRenderedPageBreak/>
         <w:drawing>
-          <wp:inline distT="0" distB="0" distL="0" distR="0" wp14:anchorId="465159E0" wp14:editId="39F1BC18">
-            <wp:extent cx="2514600" cy="2283531"/>
-            <wp:effectExtent l="0" t="0" r="0" b="2540"/>
+          <wp:inline distT="0" distB="0" distL="0" distR="0" wp14:anchorId="465159E0" wp14:editId="33460AF9">
+            <wp:extent cx="3108343" cy="2822713"/>
+            <wp:effectExtent l="0" t="0" r="3175" b="0"/>
             <wp:docPr id="2" name="Image 2" descr="Une image contenant table&#10;&#10;Description générée automatiquement"/>
             <wp:cNvGraphicFramePr>
               <a:graphicFrameLocks xmlns:a="http://schemas.openxmlformats.org/drawingml/2006/main" noChangeAspect="1"/>
@@ -1863,7 +2301,7 @@
                   <pic:spPr bwMode="auto">
                     <a:xfrm>
                       <a:off x="0" y="0"/>
-                      <a:ext cx="2518580" cy="2287145"/>
+                      <a:ext cx="3132858" cy="2844975"/>
                     </a:xfrm>
                     <a:prstGeom prst="rect">
                       <a:avLst/>
@@ -1888,7 +2326,7 @@
           <w:lang w:val="en-US"/>
         </w:rPr>
       </w:pPr>
-      <w:bookmarkStart w:id="2" w:name="_Toc98687964"/>
+      <w:bookmarkStart w:id="4" w:name="_Toc98695841"/>
       <w:r>
         <w:rPr>
           <w:lang w:val="en-US"/>
@@ -1932,7 +2370,7 @@
         </w:rPr>
         <w:t>: Stack of protocols used for the implementation of our protocol</w:t>
       </w:r>
-      <w:bookmarkEnd w:id="2"/>
+      <w:bookmarkEnd w:id="4"/>
     </w:p>
     <w:p>
       <w:pPr>
@@ -2255,7 +2693,7 @@
           <w:lang w:val="en-US"/>
         </w:rPr>
       </w:pPr>
-      <w:bookmarkStart w:id="3" w:name="_Toc98687965"/>
+      <w:bookmarkStart w:id="5" w:name="_Toc98695842"/>
       <w:r>
         <w:rPr>
           <w:lang w:val="en-US"/>
@@ -2299,7 +2737,7 @@
         </w:rPr>
         <w:t>: Diagram showing the two components of the protocol implementation running on the server</w:t>
       </w:r>
-      <w:bookmarkEnd w:id="3"/>
+      <w:bookmarkEnd w:id="5"/>
     </w:p>
     <w:p>
       <w:pPr>
@@ -2329,7 +2767,7 @@
           <w:lang w:val="en-US"/>
         </w:rPr>
       </w:pPr>
-      <w:bookmarkStart w:id="4" w:name="_Toc98689630"/>
+      <w:bookmarkStart w:id="6" w:name="_Toc98697091"/>
       <w:r>
         <w:rPr>
           <w:lang w:val="en-US"/>
@@ -2337,7 +2775,7 @@
         <w:lastRenderedPageBreak/>
         <w:t>Design</w:t>
       </w:r>
-      <w:bookmarkEnd w:id="4"/>
+      <w:bookmarkEnd w:id="6"/>
     </w:p>
     <w:p>
       <w:pPr>
@@ -2365,14 +2803,14 @@
           <w:lang w:val="en-US"/>
         </w:rPr>
       </w:pPr>
-      <w:bookmarkStart w:id="5" w:name="_Toc98689631"/>
+      <w:bookmarkStart w:id="7" w:name="_Toc98697092"/>
       <w:r>
         <w:rPr>
           <w:lang w:val="en-US"/>
         </w:rPr>
         <w:t>Messages definition and format</w:t>
       </w:r>
-      <w:bookmarkEnd w:id="5"/>
+      <w:bookmarkEnd w:id="7"/>
     </w:p>
     <w:p>
       <w:pPr>
@@ -2449,7 +2887,61 @@
           <w:color w:val="000000"/>
           <w:lang w:val="en-US"/>
         </w:rPr>
-        <w:t>Parsing an object is quite easy, but there is no way of telling what kind of message it is once received on the client or the server - unless some additional fields are added in the message, or some wrappers are used to tell the distant entity how to decode the message. For these reasons, a combination of these two methods were used to define the messages exchanged between the clients and the server. A “superclass” is used as a wrapper, having two attributes: the type of message used, and the message itself. In the message itself, if it contains a whiteboard object, or some other kind of “sub-object”, an additional attribute is added to tell the computer what kind of message to expect.</w:t>
+        <w:t xml:space="preserve">Parsing an object is quite easy, but there is no way of telling what kind of message it is once received on the client or the server - unless some additional fields are added in the message, or some wrappers are used to tell the distant entity how to decode the message. For these reasons, a </w:t>
+      </w:r>
+      <w:r>
+        <w:rPr>
+          <w:rFonts w:ascii="Calibri" w:hAnsi="Calibri" w:cs="Calibri"/>
+          <w:b/>
+          <w:bCs/>
+          <w:color w:val="000000"/>
+          <w:lang w:val="en-US"/>
+        </w:rPr>
+        <w:t xml:space="preserve">combination of these two methods were used to define the messages </w:t>
+      </w:r>
+      <w:r>
+        <w:rPr>
+          <w:rFonts w:ascii="Calibri" w:hAnsi="Calibri" w:cs="Calibri"/>
+          <w:color w:val="000000"/>
+          <w:lang w:val="en-US"/>
+        </w:rPr>
+        <w:t>exchanged between the clients and the server. A “superclass” is used as a wrapper, having two attributes: the type of message used, and the message itself</w:t>
+      </w:r>
+      <w:r>
+        <w:rPr>
+          <w:rFonts w:ascii="Calibri" w:hAnsi="Calibri" w:cs="Calibri"/>
+          <w:color w:val="000000"/>
+          <w:lang w:val="en-US"/>
+        </w:rPr>
+        <w:t xml:space="preserve"> (see the </w:t>
+      </w:r>
+      <w:proofErr w:type="spellStart"/>
+      <w:r>
+        <w:rPr>
+          <w:rFonts w:ascii="Calibri" w:hAnsi="Calibri" w:cs="Calibri"/>
+          <w:b/>
+          <w:bCs/>
+          <w:color w:val="000000"/>
+          <w:lang w:val="en-US"/>
+        </w:rPr>
+        <w:t>SuperMessage</w:t>
+      </w:r>
+      <w:proofErr w:type="spellEnd"/>
+      <w:r>
+        <w:rPr>
+          <w:rFonts w:ascii="Calibri" w:hAnsi="Calibri" w:cs="Calibri"/>
+          <w:color w:val="000000"/>
+          <w:lang w:val="en-US"/>
+        </w:rPr>
+        <w:t xml:space="preserve"> class on the UML diagram below)</w:t>
+      </w:r>
+      <w:r>
+        <w:rPr>
+          <w:rFonts w:ascii="Calibri" w:hAnsi="Calibri" w:cs="Calibri"/>
+          <w:color w:val="000000"/>
+          <w:lang w:val="en-US"/>
+        </w:rPr>
+        <w:t>. In the message itself, if it contains a whiteboard object, or some other kind of “sub-object”, an additional attribute is added to tell the computer what kind of message to expect.</w:t>
       </w:r>
     </w:p>
     <w:p>
@@ -2458,7 +2950,6 @@
         <w:autoSpaceDN w:val="0"/>
         <w:adjustRightInd w:val="0"/>
         <w:spacing w:after="0" w:line="240" w:lineRule="auto"/>
-        <w:ind w:firstLine="708"/>
         <w:jc w:val="both"/>
         <w:rPr>
           <w:rFonts w:ascii="Calibri" w:hAnsi="Calibri" w:cs="Calibri"/>
@@ -2571,6 +3062,7 @@
           <w:lang w:val="en-US"/>
         </w:rPr>
       </w:pPr>
+      <w:bookmarkStart w:id="8" w:name="_Toc98695843"/>
       <w:r>
         <w:rPr>
           <w:lang w:val="en-US"/>
@@ -2605,6 +3097,7 @@
         </w:rPr>
         <w:t>: UML representation of the messages</w:t>
       </w:r>
+      <w:bookmarkEnd w:id="8"/>
     </w:p>
     <w:p>
       <w:pPr>
@@ -2701,7 +3194,17 @@
           <w:color w:val="000000"/>
           <w:lang w:val="en-US"/>
         </w:rPr>
-        <w:t xml:space="preserve"> class, and an object of that type will be instantiated on the server). All the messages inherit from a “parent message”: the Message class. </w:t>
+        <w:t xml:space="preserve"> class, and an object of that type will be instantiated on the server). All the messages inherit from a “parent message”: the </w:t>
+      </w:r>
+      <w:r>
+        <w:rPr>
+          <w:rFonts w:ascii="Calibri" w:hAnsi="Calibri" w:cs="Calibri"/>
+          <w:b/>
+          <w:bCs/>
+          <w:color w:val="000000"/>
+          <w:lang w:val="en-US"/>
+        </w:rPr>
+        <w:t>Message class</w:t>
       </w:r>
       <w:r>
         <w:rPr>
@@ -2709,7 +3212,7 @@
           <w:color w:val="000000"/>
           <w:lang w:val="en-US"/>
         </w:rPr>
-        <w:t>Whether</w:t>
+        <w:t xml:space="preserve">. </w:t>
       </w:r>
       <w:r>
         <w:rPr>
@@ -2717,41 +3220,41 @@
           <w:color w:val="000000"/>
           <w:lang w:val="en-US"/>
         </w:rPr>
-        <w:t xml:space="preserve"> it is a client or server-side message, they can both be seen - in the object-oriented programming paradigm - as a message of type Message. This is helpful to manipulate JSON keys and values, as we don’t need to search for values by looking each individual JSON fields. Instead, we can use traditional getters and setters, and therefore leverage the built-in functionalities and mechanisms provided by the programming language we use. The same is valid in the other </w:t>
-      </w:r>
-      <w:proofErr w:type="gramStart"/>
+        <w:t>Whether</w:t>
+      </w:r>
       <w:r>
         <w:rPr>
           <w:rFonts w:ascii="Calibri" w:hAnsi="Calibri" w:cs="Calibri"/>
           <w:color w:val="000000"/>
           <w:lang w:val="en-US"/>
         </w:rPr>
-        <w:t>way</w:t>
-      </w:r>
+        <w:t xml:space="preserve"> it is a client or server-side message, they can both be seen - in the object-oriented programming paradigm - as a message of type Message. This is helpful to manipulate JSON keys and values, as we don’t need to search for values by looking each individual JSON fields. Instead, we can use traditional getters and setters, and therefore leverage the built-in functionalities and mechanisms provided by the programming language we use. The same is valid in the other </w:t>
+      </w:r>
+      <w:proofErr w:type="gramStart"/>
       <w:r>
         <w:rPr>
           <w:rFonts w:ascii="Calibri" w:hAnsi="Calibri" w:cs="Calibri"/>
           <w:color w:val="000000"/>
           <w:lang w:val="en-US"/>
         </w:rPr>
-        <w:t>:</w:t>
-      </w:r>
-      <w:proofErr w:type="gramEnd"/>
+        <w:t>way</w:t>
+      </w:r>
       <w:r>
         <w:rPr>
           <w:rFonts w:ascii="Calibri" w:hAnsi="Calibri" w:cs="Calibri"/>
           <w:color w:val="000000"/>
           <w:lang w:val="en-US"/>
         </w:rPr>
-        <w:t xml:space="preserve"> replies from the server to the clients</w:t>
-      </w:r>
+        <w:t>:</w:t>
+      </w:r>
+      <w:proofErr w:type="gramEnd"/>
       <w:r>
         <w:rPr>
           <w:rFonts w:ascii="Calibri" w:hAnsi="Calibri" w:cs="Calibri"/>
           <w:color w:val="000000"/>
           <w:lang w:val="en-US"/>
         </w:rPr>
-        <w:t xml:space="preserve"> </w:t>
+        <w:t xml:space="preserve"> replies from the server to the clients</w:t>
       </w:r>
       <w:r>
         <w:rPr>
@@ -2759,7 +3262,7 @@
           <w:color w:val="000000"/>
           <w:lang w:val="en-US"/>
         </w:rPr>
-        <w:t xml:space="preserve">are first built creating an object of the appropriate type, and then </w:t>
+        <w:t xml:space="preserve"> </w:t>
       </w:r>
       <w:r>
         <w:rPr>
@@ -2767,7 +3270,7 @@
           <w:color w:val="000000"/>
           <w:lang w:val="en-US"/>
         </w:rPr>
-        <w:t>serialized</w:t>
+        <w:t xml:space="preserve">are first built creating an object of the appropriate type, and then </w:t>
       </w:r>
       <w:r>
         <w:rPr>
@@ -2775,42 +3278,34 @@
           <w:color w:val="000000"/>
           <w:lang w:val="en-US"/>
         </w:rPr>
-        <w:t xml:space="preserve"> into a JSON string that will be sent over the WebSocket.</w:t>
-      </w:r>
-    </w:p>
-    <w:p>
-      <w:pPr>
-        <w:autoSpaceDE w:val="0"/>
-        <w:autoSpaceDN w:val="0"/>
-        <w:adjustRightInd w:val="0"/>
-        <w:spacing w:after="0" w:line="240" w:lineRule="auto"/>
-        <w:jc w:val="both"/>
+        <w:t>serialized</w:t>
+      </w:r>
+      <w:r>
         <w:rPr>
           <w:rFonts w:ascii="Calibri" w:hAnsi="Calibri" w:cs="Calibri"/>
           <w:color w:val="000000"/>
           <w:lang w:val="en-US"/>
         </w:rPr>
-      </w:pPr>
-    </w:p>
-    <w:p>
-      <w:pPr>
-        <w:pStyle w:val="Titre2"/>
-        <w:numPr>
-          <w:ilvl w:val="0"/>
-          <w:numId w:val="8"/>
-        </w:numPr>
-        <w:rPr>
-          <w:lang w:val="en-US"/>
-        </w:rPr>
-      </w:pPr>
-      <w:bookmarkStart w:id="6" w:name="_Toc98689632"/>
-      <w:r>
-        <w:rPr>
-          <w:lang w:val="en-US"/>
-        </w:rPr>
-        <w:t>Sequence charts</w:t>
-      </w:r>
-      <w:bookmarkEnd w:id="6"/>
+        <w:t xml:space="preserve"> into a JSON string that will be sent over the </w:t>
+      </w:r>
+      <w:r>
+        <w:rPr>
+          <w:rFonts w:ascii="Calibri" w:hAnsi="Calibri" w:cs="Calibri"/>
+          <w:b/>
+          <w:bCs/>
+          <w:color w:val="000000"/>
+          <w:lang w:val="en-US"/>
+        </w:rPr>
+        <w:t>WebSocket</w:t>
+      </w:r>
+      <w:r>
+        <w:rPr>
+          <w:rFonts w:ascii="Calibri" w:hAnsi="Calibri" w:cs="Calibri"/>
+          <w:color w:val="000000"/>
+          <w:lang w:val="en-US"/>
+        </w:rPr>
+        <w:t>.</w:t>
+      </w:r>
     </w:p>
     <w:p>
       <w:pPr>
@@ -2826,13 +3321,1097 @@
           <w:lang w:val="en-US"/>
         </w:rPr>
       </w:pPr>
-      <w:r>
-        <w:rPr>
-          <w:rFonts w:ascii="Calibri" w:hAnsi="Calibri" w:cs="Calibri"/>
-          <w:color w:val="000000"/>
-          <w:lang w:val="en-US"/>
-        </w:rPr>
-        <w:t>Most of the communications between the client and the server are initiated by the client. The client requests to create a meeting, to join one, to create an object or delete one, etc. Therefore, the server needs to reply to these messages to acknowledge the request. Even though Ethernet tells us that no data was corrupted, and TCP ensures that no data was lost on the way, we still need to get some sort of confirmation from the server that the request was processed properly. Some error could happen on the server side, and therefore an error needs to be returned.</w:t>
+    </w:p>
+    <w:p>
+      <w:pPr>
+        <w:pStyle w:val="Titre3"/>
+        <w:numPr>
+          <w:ilvl w:val="0"/>
+          <w:numId w:val="13"/>
+        </w:numPr>
+        <w:rPr>
+          <w:lang w:val="en-US"/>
+        </w:rPr>
+      </w:pPr>
+      <w:bookmarkStart w:id="9" w:name="_Toc98697093"/>
+      <w:r>
+        <w:rPr>
+          <w:lang w:val="en-US"/>
+        </w:rPr>
+        <w:t>Client-side messages</w:t>
+      </w:r>
+      <w:bookmarkEnd w:id="9"/>
+    </w:p>
+    <w:p>
+      <w:pPr>
+        <w:ind w:firstLine="360"/>
+        <w:jc w:val="both"/>
+        <w:rPr>
+          <w:lang w:val="en-US"/>
+        </w:rPr>
+      </w:pPr>
+      <w:r>
+        <w:rPr>
+          <w:lang w:val="en-US"/>
+        </w:rPr>
+        <w:t xml:space="preserve">The client-side messages can be divided into 2 categories: </w:t>
+      </w:r>
+      <w:proofErr w:type="spellStart"/>
+      <w:r>
+        <w:rPr>
+          <w:b/>
+          <w:bCs/>
+          <w:lang w:val="en-US"/>
+        </w:rPr>
+        <w:t>UserACK</w:t>
+      </w:r>
+      <w:proofErr w:type="spellEnd"/>
+      <w:r>
+        <w:rPr>
+          <w:lang w:val="en-US"/>
+        </w:rPr>
+        <w:t xml:space="preserve"> messages and </w:t>
+      </w:r>
+      <w:proofErr w:type="spellStart"/>
+      <w:r>
+        <w:rPr>
+          <w:b/>
+          <w:bCs/>
+          <w:lang w:val="en-US"/>
+        </w:rPr>
+        <w:t>ActionMessag</w:t>
+      </w:r>
+      <w:r>
+        <w:rPr>
+          <w:b/>
+          <w:bCs/>
+          <w:lang w:val="en-US"/>
+        </w:rPr>
+        <w:t>e</w:t>
+      </w:r>
+      <w:proofErr w:type="spellEnd"/>
+      <w:r>
+        <w:rPr>
+          <w:b/>
+          <w:bCs/>
+          <w:lang w:val="en-US"/>
+        </w:rPr>
+        <w:t xml:space="preserve"> </w:t>
+      </w:r>
+      <w:r>
+        <w:rPr>
+          <w:lang w:val="en-US"/>
+        </w:rPr>
+        <w:t>messages.</w:t>
+      </w:r>
+    </w:p>
+    <w:p>
+      <w:pPr>
+        <w:pStyle w:val="Paragraphedeliste"/>
+        <w:numPr>
+          <w:ilvl w:val="0"/>
+          <w:numId w:val="2"/>
+        </w:numPr>
+        <w:rPr>
+          <w:lang w:val="en-US"/>
+        </w:rPr>
+      </w:pPr>
+      <w:proofErr w:type="spellStart"/>
+      <w:r>
+        <w:rPr>
+          <w:b/>
+          <w:bCs/>
+          <w:lang w:val="en-US"/>
+        </w:rPr>
+        <w:t>UserACK</w:t>
+      </w:r>
+      <w:proofErr w:type="spellEnd"/>
+      <w:r>
+        <w:rPr>
+          <w:b/>
+          <w:bCs/>
+          <w:lang w:val="en-US"/>
+        </w:rPr>
+        <w:t>:</w:t>
+      </w:r>
+      <w:r>
+        <w:rPr>
+          <w:lang w:val="en-US"/>
+        </w:rPr>
+        <w:t xml:space="preserve"> </w:t>
+      </w:r>
+      <w:r>
+        <w:rPr>
+          <w:lang w:val="en-US"/>
+        </w:rPr>
+        <w:t>t</w:t>
+      </w:r>
+      <w:r>
+        <w:rPr>
+          <w:lang w:val="en-US"/>
+        </w:rPr>
+        <w:t xml:space="preserve">hese </w:t>
+      </w:r>
+      <w:r>
+        <w:rPr>
+          <w:lang w:val="en-US"/>
+        </w:rPr>
+        <w:t xml:space="preserve">messages allow a client </w:t>
+      </w:r>
+      <w:r>
+        <w:rPr>
+          <w:lang w:val="en-US"/>
+        </w:rPr>
+        <w:t>to respond to an update coming from the server</w:t>
+      </w:r>
+      <w:r>
+        <w:rPr>
+          <w:lang w:val="en-US"/>
+        </w:rPr>
+        <w:t xml:space="preserve">. For example, if an object has been edited by client A </w:t>
+      </w:r>
+      <w:r>
+        <w:rPr>
+          <w:lang w:val="en-US"/>
+        </w:rPr>
+        <w:t>and the change has been approved by the server, a broadcast message containing the change will be sent to all the other client</w:t>
+      </w:r>
+      <w:r>
+        <w:rPr>
+          <w:lang w:val="en-US"/>
+        </w:rPr>
+        <w:t>s</w:t>
+      </w:r>
+      <w:r>
+        <w:rPr>
+          <w:lang w:val="en-US"/>
+        </w:rPr>
+        <w:t xml:space="preserve">. These clients </w:t>
+      </w:r>
+      <w:proofErr w:type="gramStart"/>
+      <w:r>
+        <w:rPr>
+          <w:lang w:val="en-US"/>
+        </w:rPr>
+        <w:t>have t</w:t>
+      </w:r>
+      <w:r>
+        <w:rPr>
+          <w:lang w:val="en-US"/>
+        </w:rPr>
+        <w:t>o</w:t>
+      </w:r>
+      <w:proofErr w:type="gramEnd"/>
+      <w:r>
+        <w:rPr>
+          <w:lang w:val="en-US"/>
+        </w:rPr>
+        <w:t xml:space="preserve"> reply with a </w:t>
+      </w:r>
+      <w:proofErr w:type="spellStart"/>
+      <w:r>
+        <w:rPr>
+          <w:b/>
+          <w:bCs/>
+          <w:lang w:val="en-US"/>
+        </w:rPr>
+        <w:t>UserACK</w:t>
+      </w:r>
+      <w:proofErr w:type="spellEnd"/>
+      <w:r>
+        <w:rPr>
+          <w:lang w:val="en-US"/>
+        </w:rPr>
+        <w:t xml:space="preserve">, which simply consists of a </w:t>
+      </w:r>
+      <w:proofErr w:type="spellStart"/>
+      <w:r>
+        <w:rPr>
+          <w:b/>
+          <w:bCs/>
+          <w:lang w:val="en-US"/>
+        </w:rPr>
+        <w:t>messageId</w:t>
+      </w:r>
+      <w:proofErr w:type="spellEnd"/>
+      <w:r>
+        <w:rPr>
+          <w:lang w:val="en-US"/>
+        </w:rPr>
+        <w:t xml:space="preserve"> field (an integer) as well as the </w:t>
+      </w:r>
+      <w:r>
+        <w:rPr>
+          <w:b/>
+          <w:bCs/>
+          <w:lang w:val="en-US"/>
+        </w:rPr>
+        <w:t>SHA256 hash</w:t>
+      </w:r>
+      <w:r>
+        <w:rPr>
+          <w:lang w:val="en-US"/>
+        </w:rPr>
+        <w:t xml:space="preserve"> of the object after the modification. This mechanism is used to detect any variation or deviations from the version that all the clients should have.</w:t>
+      </w:r>
+    </w:p>
+    <w:p>
+      <w:pPr>
+        <w:pStyle w:val="Paragraphedeliste"/>
+        <w:numPr>
+          <w:ilvl w:val="0"/>
+          <w:numId w:val="2"/>
+        </w:numPr>
+        <w:rPr>
+          <w:lang w:val="en-US"/>
+        </w:rPr>
+      </w:pPr>
+      <w:proofErr w:type="spellStart"/>
+      <w:r>
+        <w:rPr>
+          <w:b/>
+          <w:bCs/>
+          <w:lang w:val="en-US"/>
+        </w:rPr>
+        <w:t>ActionMessage</w:t>
+      </w:r>
+      <w:proofErr w:type="spellEnd"/>
+      <w:r>
+        <w:rPr>
+          <w:b/>
+          <w:bCs/>
+          <w:lang w:val="en-US"/>
+        </w:rPr>
+        <w:t>:</w:t>
+      </w:r>
+      <w:r>
+        <w:rPr>
+          <w:lang w:val="en-US"/>
+        </w:rPr>
+        <w:t xml:space="preserve"> these messages </w:t>
+      </w:r>
+      <w:r>
+        <w:rPr>
+          <w:lang w:val="en-US"/>
+        </w:rPr>
+        <w:t xml:space="preserve">are subdivided into </w:t>
+      </w:r>
+      <w:proofErr w:type="spellStart"/>
+      <w:r>
+        <w:rPr>
+          <w:b/>
+          <w:bCs/>
+          <w:lang w:val="en-US"/>
+        </w:rPr>
+        <w:t>ObjectAction</w:t>
+      </w:r>
+      <w:proofErr w:type="spellEnd"/>
+      <w:r>
+        <w:rPr>
+          <w:lang w:val="en-US"/>
+        </w:rPr>
+        <w:t xml:space="preserve"> (to ask the server to perform an action on an object) and </w:t>
+      </w:r>
+      <w:proofErr w:type="spellStart"/>
+      <w:r>
+        <w:rPr>
+          <w:b/>
+          <w:bCs/>
+          <w:lang w:val="en-US"/>
+        </w:rPr>
+        <w:t>SessionAction</w:t>
+      </w:r>
+      <w:proofErr w:type="spellEnd"/>
+      <w:r>
+        <w:rPr>
+          <w:lang w:val="en-US"/>
+        </w:rPr>
+        <w:t xml:space="preserve"> messages (all the messages to enable the clients to create, join or leave a meeting</w:t>
+      </w:r>
+      <w:r>
+        <w:rPr>
+          <w:lang w:val="en-US"/>
+        </w:rPr>
+        <w:t>).</w:t>
+      </w:r>
+    </w:p>
+    <w:p>
+      <w:pPr>
+        <w:rPr>
+          <w:lang w:val="en-US"/>
+        </w:rPr>
+      </w:pPr>
+    </w:p>
+    <w:p>
+      <w:pPr>
+        <w:keepNext/>
+        <w:ind w:left="360"/>
+        <w:jc w:val="center"/>
+      </w:pPr>
+      <w:r>
+        <w:rPr>
+          <w:noProof/>
+          <w:lang w:val="en-US"/>
+        </w:rPr>
+        <w:drawing>
+          <wp:inline distT="0" distB="0" distL="0" distR="0" wp14:anchorId="4BD7CEB7" wp14:editId="43CB77A8">
+            <wp:extent cx="5146513" cy="3699057"/>
+            <wp:effectExtent l="0" t="0" r="0" b="0"/>
+            <wp:docPr id="4" name="Image 4"/>
+            <wp:cNvGraphicFramePr>
+              <a:graphicFrameLocks xmlns:a="http://schemas.openxmlformats.org/drawingml/2006/main" noChangeAspect="1"/>
+            </wp:cNvGraphicFramePr>
+            <a:graphic xmlns:a="http://schemas.openxmlformats.org/drawingml/2006/main">
+              <a:graphicData uri="http://schemas.openxmlformats.org/drawingml/2006/picture">
+                <pic:pic xmlns:pic="http://schemas.openxmlformats.org/drawingml/2006/picture">
+                  <pic:nvPicPr>
+                    <pic:cNvPr id="4" name="Image 4"/>
+                    <pic:cNvPicPr/>
+                  </pic:nvPicPr>
+                  <pic:blipFill>
+                    <a:blip r:embed="rId12">
+                      <a:extLst>
+                        <a:ext uri="{28A0092B-C50C-407E-A947-70E740481C1C}">
+                          <a14:useLocalDpi xmlns:a14="http://schemas.microsoft.com/office/drawing/2010/main" val="0"/>
+                        </a:ext>
+                      </a:extLst>
+                    </a:blip>
+                    <a:srcRect l="33" r="33"/>
+                    <a:stretch>
+                      <a:fillRect/>
+                    </a:stretch>
+                  </pic:blipFill>
+                  <pic:spPr bwMode="auto">
+                    <a:xfrm>
+                      <a:off x="0" y="0"/>
+                      <a:ext cx="5146513" cy="3699057"/>
+                    </a:xfrm>
+                    <a:prstGeom prst="rect">
+                      <a:avLst/>
+                    </a:prstGeom>
+                    <a:ln>
+                      <a:noFill/>
+                    </a:ln>
+                    <a:extLst>
+                      <a:ext uri="{53640926-AAD7-44D8-BBD7-CCE9431645EC}">
+                        <a14:shadowObscured xmlns:a14="http://schemas.microsoft.com/office/drawing/2010/main"/>
+                      </a:ext>
+                    </a:extLst>
+                  </pic:spPr>
+                </pic:pic>
+              </a:graphicData>
+            </a:graphic>
+          </wp:inline>
+        </w:drawing>
+      </w:r>
+    </w:p>
+    <w:p>
+      <w:pPr>
+        <w:pStyle w:val="Lgende"/>
+        <w:jc w:val="center"/>
+        <w:rPr>
+          <w:lang w:val="en-US"/>
+        </w:rPr>
+      </w:pPr>
+      <w:bookmarkStart w:id="10" w:name="_Toc98695844"/>
+      <w:r>
+        <w:rPr>
+          <w:lang w:val="en-US"/>
+        </w:rPr>
+        <w:t xml:space="preserve">Figure </w:t>
+      </w:r>
+      <w:r>
+        <w:fldChar w:fldCharType="begin"/>
+      </w:r>
+      <w:r>
+        <w:rPr>
+          <w:lang w:val="en-US"/>
+        </w:rPr>
+        <w:instrText xml:space="preserve"> SEQ Figure \* ARABIC </w:instrText>
+      </w:r>
+      <w:r>
+        <w:fldChar w:fldCharType="separate"/>
+      </w:r>
+      <w:r>
+        <w:rPr>
+          <w:noProof/>
+          <w:lang w:val="en-US"/>
+        </w:rPr>
+        <w:t>5</w:t>
+      </w:r>
+      <w:r>
+        <w:fldChar w:fldCharType="end"/>
+      </w:r>
+      <w:r>
+        <w:rPr>
+          <w:lang w:val="en-US"/>
+        </w:rPr>
+        <w:t xml:space="preserve">: UML diagram representing the </w:t>
+      </w:r>
+      <w:proofErr w:type="spellStart"/>
+      <w:r>
+        <w:rPr>
+          <w:lang w:val="en-US"/>
+        </w:rPr>
+        <w:t>ObjectAction</w:t>
+      </w:r>
+      <w:proofErr w:type="spellEnd"/>
+      <w:r>
+        <w:rPr>
+          <w:lang w:val="en-US"/>
+        </w:rPr>
+        <w:t xml:space="preserve"> object</w:t>
+      </w:r>
+      <w:bookmarkEnd w:id="10"/>
+    </w:p>
+    <w:p>
+      <w:pPr>
+        <w:rPr>
+          <w:lang w:val="en-US"/>
+        </w:rPr>
+      </w:pPr>
+      <w:r>
+        <w:rPr>
+          <w:lang w:val="en-US"/>
+        </w:rPr>
+        <w:lastRenderedPageBreak/>
+        <w:tab/>
+        <w:t xml:space="preserve">Several kinds of operations have been defined: </w:t>
+      </w:r>
+      <w:r>
+        <w:rPr>
+          <w:lang w:val="en-US"/>
+        </w:rPr>
+        <w:t>delete</w:t>
+      </w:r>
+      <w:r>
+        <w:rPr>
+          <w:lang w:val="en-US"/>
+        </w:rPr>
+        <w:t xml:space="preserve">, </w:t>
+      </w:r>
+      <w:r>
+        <w:rPr>
+          <w:lang w:val="en-US"/>
+        </w:rPr>
+        <w:t>edit</w:t>
+      </w:r>
+      <w:r>
+        <w:rPr>
+          <w:lang w:val="en-US"/>
+        </w:rPr>
+        <w:t xml:space="preserve">, </w:t>
+      </w:r>
+      <w:r>
+        <w:rPr>
+          <w:lang w:val="en-US"/>
+        </w:rPr>
+        <w:t>create</w:t>
+      </w:r>
+      <w:r>
+        <w:rPr>
+          <w:lang w:val="en-US"/>
+        </w:rPr>
+        <w:t xml:space="preserve">, </w:t>
+      </w:r>
+      <w:proofErr w:type="gramStart"/>
+      <w:r>
+        <w:rPr>
+          <w:lang w:val="en-US"/>
+        </w:rPr>
+        <w:t>select</w:t>
+      </w:r>
+      <w:proofErr w:type="gramEnd"/>
+      <w:r>
+        <w:rPr>
+          <w:lang w:val="en-US"/>
+        </w:rPr>
+        <w:t xml:space="preserve"> and </w:t>
+      </w:r>
+      <w:r>
+        <w:rPr>
+          <w:lang w:val="en-US"/>
+        </w:rPr>
+        <w:t>unselec</w:t>
+      </w:r>
+      <w:r>
+        <w:rPr>
+          <w:lang w:val="en-US"/>
+        </w:rPr>
+        <w:t>t an objec</w:t>
+      </w:r>
+      <w:r>
+        <w:rPr>
+          <w:lang w:val="en-US"/>
+        </w:rPr>
+        <w:t>t</w:t>
+      </w:r>
+      <w:r>
+        <w:rPr>
+          <w:lang w:val="en-US"/>
+        </w:rPr>
+        <w:t xml:space="preserve">. </w:t>
+      </w:r>
+      <w:r>
+        <w:rPr>
+          <w:lang w:val="en-US"/>
+        </w:rPr>
+        <w:t>They are represented on the top of the UML tree, and they reference other types of objects that allow them to perform the action they are required to perform.</w:t>
+      </w:r>
+      <w:r>
+        <w:rPr>
+          <w:lang w:val="en-US"/>
+        </w:rPr>
+        <w:t xml:space="preserve"> The </w:t>
+      </w:r>
+      <w:proofErr w:type="spellStart"/>
+      <w:r>
+        <w:rPr>
+          <w:b/>
+          <w:bCs/>
+          <w:lang w:val="en-US"/>
+        </w:rPr>
+        <w:t>BoardObject</w:t>
+      </w:r>
+      <w:proofErr w:type="spellEnd"/>
+      <w:r>
+        <w:rPr>
+          <w:lang w:val="en-US"/>
+        </w:rPr>
+        <w:t xml:space="preserve"> type represent any object on the whiteboard, and the </w:t>
+      </w:r>
+      <w:r>
+        <w:rPr>
+          <w:b/>
+          <w:bCs/>
+          <w:lang w:val="en-US"/>
+        </w:rPr>
+        <w:t>Change</w:t>
+      </w:r>
+      <w:r>
+        <w:rPr>
+          <w:lang w:val="en-US"/>
+        </w:rPr>
+        <w:t xml:space="preserve"> type represent any change that a user would like to perform on objects. The attributes are all the properties that define the object: if we take the </w:t>
+      </w:r>
+      <w:proofErr w:type="spellStart"/>
+      <w:r>
+        <w:rPr>
+          <w:b/>
+          <w:bCs/>
+          <w:lang w:val="en-US"/>
+        </w:rPr>
+        <w:t>StickyNote</w:t>
+      </w:r>
+      <w:proofErr w:type="spellEnd"/>
+      <w:r>
+        <w:rPr>
+          <w:lang w:val="en-US"/>
+        </w:rPr>
+        <w:t xml:space="preserve"> for example, it has some text (its content), a font and a size (that can also be represented with a </w:t>
+      </w:r>
+      <w:r>
+        <w:rPr>
+          <w:b/>
+          <w:bCs/>
+          <w:lang w:val="en-US"/>
+        </w:rPr>
+        <w:t>Coordinates</w:t>
+      </w:r>
+      <w:r>
+        <w:rPr>
+          <w:lang w:val="en-US"/>
+        </w:rPr>
+        <w:t xml:space="preserve"> type</w:t>
+      </w:r>
+      <w:r>
+        <w:rPr>
+          <w:lang w:val="en-US"/>
+        </w:rPr>
+        <w:t xml:space="preserve"> – x for width, y for height)</w:t>
+      </w:r>
+      <w:r>
+        <w:rPr>
+          <w:lang w:val="en-US"/>
+        </w:rPr>
+        <w:t xml:space="preserve"> as well as all the attributes inherited from the parent classes (</w:t>
+      </w:r>
+      <w:proofErr w:type="spellStart"/>
+      <w:r>
+        <w:rPr>
+          <w:b/>
+          <w:bCs/>
+          <w:lang w:val="en-US"/>
+        </w:rPr>
+        <w:t>isColourable</w:t>
+      </w:r>
+      <w:proofErr w:type="spellEnd"/>
+      <w:r>
+        <w:rPr>
+          <w:lang w:val="en-US"/>
+        </w:rPr>
+        <w:t xml:space="preserve"> and </w:t>
+      </w:r>
+      <w:proofErr w:type="spellStart"/>
+      <w:r>
+        <w:rPr>
+          <w:b/>
+          <w:bCs/>
+          <w:lang w:val="en-US"/>
+        </w:rPr>
+        <w:t>BoardObject</w:t>
+      </w:r>
+      <w:proofErr w:type="spellEnd"/>
+      <w:r>
+        <w:rPr>
+          <w:lang w:val="en-US"/>
+        </w:rPr>
+        <w:t>).</w:t>
+      </w:r>
+    </w:p>
+    <w:p>
+      <w:pPr>
+        <w:rPr>
+          <w:lang w:val="en-US"/>
+        </w:rPr>
+      </w:pPr>
+    </w:p>
+    <w:p>
+      <w:pPr>
+        <w:pStyle w:val="Titre3"/>
+        <w:numPr>
+          <w:ilvl w:val="0"/>
+          <w:numId w:val="13"/>
+        </w:numPr>
+        <w:rPr>
+          <w:lang w:val="en-US"/>
+        </w:rPr>
+      </w:pPr>
+      <w:bookmarkStart w:id="11" w:name="_Toc98697094"/>
+      <w:r>
+        <w:rPr>
+          <w:lang w:val="en-US"/>
+        </w:rPr>
+        <w:t>Server-side messages</w:t>
+      </w:r>
+      <w:bookmarkEnd w:id="11"/>
+    </w:p>
+    <w:p>
+      <w:pPr>
+        <w:ind w:firstLine="360"/>
+        <w:jc w:val="both"/>
+        <w:rPr>
+          <w:lang w:val="en-US"/>
+        </w:rPr>
+      </w:pPr>
+      <w:r>
+        <w:rPr>
+          <w:lang w:val="en-US"/>
+        </w:rPr>
+        <w:t xml:space="preserve">On the server-side, </w:t>
+      </w:r>
+      <w:r>
+        <w:rPr>
+          <w:lang w:val="en-US"/>
+        </w:rPr>
+        <w:t xml:space="preserve">all messages inherit from the </w:t>
+      </w:r>
+      <w:r>
+        <w:rPr>
+          <w:b/>
+          <w:bCs/>
+          <w:lang w:val="en-US"/>
+        </w:rPr>
+        <w:t>Answer</w:t>
+      </w:r>
+      <w:r>
+        <w:rPr>
+          <w:lang w:val="en-US"/>
+        </w:rPr>
+        <w:t xml:space="preserve"> class. All the answers from the server have </w:t>
+      </w:r>
+      <w:r>
+        <w:rPr>
+          <w:lang w:val="en-US"/>
+        </w:rPr>
+        <w:t xml:space="preserve">a code (an integer) that </w:t>
+      </w:r>
+      <w:r>
+        <w:rPr>
+          <w:lang w:val="en-US"/>
+        </w:rPr>
+        <w:t>enables the client to identify quickl</w:t>
+      </w:r>
+      <w:r>
+        <w:rPr>
+          <w:lang w:val="en-US"/>
+        </w:rPr>
+        <w:t xml:space="preserve">y </w:t>
+      </w:r>
+      <w:r>
+        <w:rPr>
+          <w:lang w:val="en-US"/>
+        </w:rPr>
+        <w:t>what kind of answer it is receiving.</w:t>
+      </w:r>
+      <w:r>
+        <w:rPr>
+          <w:lang w:val="en-US"/>
+        </w:rPr>
+        <w:t xml:space="preserve"> The following classification </w:t>
+      </w:r>
+      <w:r>
+        <w:rPr>
+          <w:lang w:val="en-US"/>
+        </w:rPr>
+        <w:t>illustrate</w:t>
+      </w:r>
+      <w:r>
+        <w:rPr>
+          <w:lang w:val="en-US"/>
+        </w:rPr>
+        <w:t>s all the different codes that are generated by the server.</w:t>
+      </w:r>
+    </w:p>
+    <w:p>
+      <w:pPr>
+        <w:jc w:val="both"/>
+        <w:rPr>
+          <w:lang w:val="en-US"/>
+        </w:rPr>
+      </w:pPr>
+      <w:r>
+        <w:rPr>
+          <w:lang w:val="en-US"/>
+        </w:rPr>
+        <w:tab/>
+      </w:r>
+      <w:r>
+        <w:rPr>
+          <w:lang w:val="en-US"/>
+        </w:rPr>
+        <w:t xml:space="preserve">The </w:t>
+      </w:r>
+      <w:proofErr w:type="spellStart"/>
+      <w:r>
+        <w:rPr>
+          <w:b/>
+          <w:bCs/>
+          <w:lang w:val="en-US"/>
+        </w:rPr>
+        <w:t>SuperMessage</w:t>
+      </w:r>
+      <w:proofErr w:type="spellEnd"/>
+      <w:r>
+        <w:rPr>
+          <w:lang w:val="en-US"/>
+        </w:rPr>
+        <w:t xml:space="preserve"> wrapper is </w:t>
+      </w:r>
+      <w:r>
+        <w:rPr>
+          <w:lang w:val="en-US"/>
+        </w:rPr>
+        <w:t xml:space="preserve">also a way here of identifying the type of message we are receiving. The error will be contained in the </w:t>
+      </w:r>
+      <w:r>
+        <w:rPr>
+          <w:b/>
+          <w:bCs/>
+          <w:lang w:val="en-US"/>
+        </w:rPr>
+        <w:t>message</w:t>
+      </w:r>
+      <w:r>
+        <w:rPr>
+          <w:lang w:val="en-US"/>
+        </w:rPr>
+        <w:t xml:space="preserve"> attribute, and th</w:t>
+      </w:r>
+      <w:r>
+        <w:rPr>
+          <w:lang w:val="en-US"/>
+        </w:rPr>
+        <w:t xml:space="preserve">e type of message will be indicated by the </w:t>
+      </w:r>
+      <w:proofErr w:type="spellStart"/>
+      <w:r>
+        <w:rPr>
+          <w:b/>
+          <w:bCs/>
+          <w:lang w:val="en-US"/>
+        </w:rPr>
+        <w:t>messageType</w:t>
+      </w:r>
+      <w:proofErr w:type="spellEnd"/>
+      <w:r>
+        <w:rPr>
+          <w:lang w:val="en-US"/>
+        </w:rPr>
+        <w:t xml:space="preserve"> attribute</w:t>
+      </w:r>
+      <w:r>
+        <w:rPr>
+          <w:lang w:val="en-US"/>
+        </w:rPr>
+        <w:t xml:space="preserve"> – in </w:t>
+      </w:r>
+      <w:r>
+        <w:rPr>
+          <w:lang w:val="en-US"/>
+        </w:rPr>
+        <w:t xml:space="preserve">the case of a </w:t>
+      </w:r>
+      <w:proofErr w:type="spellStart"/>
+      <w:r>
+        <w:rPr>
+          <w:b/>
+          <w:bCs/>
+          <w:lang w:val="en-US"/>
+        </w:rPr>
+        <w:t>BusyCoordinatesError</w:t>
+      </w:r>
+      <w:proofErr w:type="spellEnd"/>
+      <w:r>
+        <w:rPr>
+          <w:lang w:val="en-US"/>
+        </w:rPr>
+        <w:t xml:space="preserve">, the </w:t>
+      </w:r>
+      <w:proofErr w:type="spellStart"/>
+      <w:r>
+        <w:rPr>
+          <w:lang w:val="en-US"/>
+        </w:rPr>
+        <w:t>messageType</w:t>
+      </w:r>
+      <w:proofErr w:type="spellEnd"/>
+      <w:r>
+        <w:rPr>
+          <w:lang w:val="en-US"/>
+        </w:rPr>
+        <w:t xml:space="preserve"> field would contain “</w:t>
+      </w:r>
+      <w:r>
+        <w:rPr>
+          <w:i/>
+          <w:iCs/>
+          <w:lang w:val="en-US"/>
+        </w:rPr>
+        <w:t>BUSY_COORDINATES_ERROR</w:t>
+      </w:r>
+      <w:r>
+        <w:rPr>
+          <w:lang w:val="en-US"/>
+        </w:rPr>
+        <w:t>”</w:t>
+      </w:r>
+      <w:r>
+        <w:rPr>
+          <w:lang w:val="en-US"/>
+        </w:rPr>
+        <w:t xml:space="preserve"> (the capital letters here are used because of the naming conventions used in OOP languages for enumerations, like Java for example).</w:t>
+      </w:r>
+    </w:p>
+    <w:p>
+      <w:pPr>
+        <w:jc w:val="both"/>
+        <w:rPr>
+          <w:lang w:val="en-US"/>
+        </w:rPr>
+      </w:pPr>
+      <w:r>
+        <w:rPr>
+          <w:lang w:val="en-US"/>
+        </w:rPr>
+        <w:tab/>
+        <w:t xml:space="preserve">As shown in the UML diagram, an answer can be of 3 different types: </w:t>
+      </w:r>
+      <w:proofErr w:type="spellStart"/>
+      <w:r>
+        <w:rPr>
+          <w:b/>
+          <w:bCs/>
+          <w:lang w:val="en-US"/>
+        </w:rPr>
+        <w:t>ServerACK</w:t>
+      </w:r>
+      <w:proofErr w:type="spellEnd"/>
+      <w:r>
+        <w:rPr>
+          <w:lang w:val="en-US"/>
+        </w:rPr>
+        <w:t xml:space="preserve">, </w:t>
+      </w:r>
+      <w:r>
+        <w:rPr>
+          <w:b/>
+          <w:bCs/>
+          <w:lang w:val="en-US"/>
+        </w:rPr>
+        <w:t>Error</w:t>
+      </w:r>
+      <w:r>
+        <w:rPr>
+          <w:lang w:val="en-US"/>
+        </w:rPr>
+        <w:t xml:space="preserve"> and </w:t>
+      </w:r>
+      <w:r>
+        <w:rPr>
+          <w:b/>
+          <w:bCs/>
+          <w:lang w:val="en-US"/>
+        </w:rPr>
+        <w:t>Update</w:t>
+      </w:r>
+      <w:r>
+        <w:rPr>
+          <w:lang w:val="en-US"/>
+        </w:rPr>
+        <w:t>.</w:t>
+      </w:r>
+      <w:r>
+        <w:rPr>
+          <w:lang w:val="en-US"/>
+        </w:rPr>
+        <w:t xml:space="preserve"> The term “answer” here is not to </w:t>
+      </w:r>
+      <w:r>
+        <w:rPr>
+          <w:lang w:val="en-US"/>
+        </w:rPr>
+        <w:t xml:space="preserve">be </w:t>
+      </w:r>
+      <w:r>
+        <w:rPr>
+          <w:lang w:val="en-US"/>
+        </w:rPr>
+        <w:t>take</w:t>
+      </w:r>
+      <w:r>
+        <w:rPr>
+          <w:lang w:val="en-US"/>
+        </w:rPr>
+        <w:t>n</w:t>
+      </w:r>
+      <w:r>
+        <w:rPr>
+          <w:lang w:val="en-US"/>
+        </w:rPr>
+        <w:t xml:space="preserve"> </w:t>
+      </w:r>
+      <w:r>
+        <w:rPr>
+          <w:lang w:val="en-US"/>
+        </w:rPr>
+        <w:t>literally</w:t>
+      </w:r>
+      <w:r>
+        <w:rPr>
+          <w:lang w:val="en-US"/>
+        </w:rPr>
+        <w:t>: it is not alway</w:t>
+      </w:r>
+      <w:r>
+        <w:rPr>
+          <w:lang w:val="en-US"/>
+        </w:rPr>
+        <w:t xml:space="preserve">s a reply to a previously received message originating from a client. In the case of an </w:t>
+      </w:r>
+      <w:r>
+        <w:rPr>
+          <w:b/>
+          <w:bCs/>
+          <w:lang w:val="en-US"/>
+        </w:rPr>
+        <w:t>Update</w:t>
+      </w:r>
+      <w:r>
+        <w:rPr>
+          <w:lang w:val="en-US"/>
+        </w:rPr>
+        <w:t xml:space="preserve"> message, it is generated by the </w:t>
+      </w:r>
+      <w:r>
+        <w:rPr>
+          <w:lang w:val="en-US"/>
+        </w:rPr>
+        <w:t xml:space="preserve">server </w:t>
+      </w:r>
+      <w:proofErr w:type="gramStart"/>
+      <w:r>
+        <w:rPr>
+          <w:lang w:val="en-US"/>
+        </w:rPr>
+        <w:t>in</w:t>
+      </w:r>
+      <w:r>
+        <w:rPr>
+          <w:lang w:val="en-US"/>
+        </w:rPr>
+        <w:t xml:space="preserve"> order</w:t>
+      </w:r>
+      <w:r>
+        <w:rPr>
+          <w:lang w:val="en-US"/>
+        </w:rPr>
+        <w:t xml:space="preserve"> </w:t>
+      </w:r>
+      <w:r>
+        <w:rPr>
+          <w:lang w:val="en-US"/>
+        </w:rPr>
+        <w:t>to</w:t>
+      </w:r>
+      <w:proofErr w:type="gramEnd"/>
+      <w:r>
+        <w:rPr>
+          <w:lang w:val="en-US"/>
+        </w:rPr>
+        <w:t xml:space="preserve"> broadcast to all the other users a cha</w:t>
+      </w:r>
+      <w:r>
+        <w:rPr>
+          <w:lang w:val="en-US"/>
+        </w:rPr>
+        <w:t>nge that has been made on an object.</w:t>
+      </w:r>
+      <w:r>
+        <w:rPr>
+          <w:lang w:val="en-US"/>
+        </w:rPr>
+        <w:t xml:space="preserve"> Concerning the two other types, a </w:t>
+      </w:r>
+      <w:proofErr w:type="spellStart"/>
+      <w:r>
+        <w:rPr>
+          <w:b/>
+          <w:bCs/>
+          <w:lang w:val="en-US"/>
+        </w:rPr>
+        <w:t>SeverACK</w:t>
+      </w:r>
+      <w:proofErr w:type="spellEnd"/>
+      <w:r>
+        <w:rPr>
+          <w:lang w:val="en-US"/>
+        </w:rPr>
+        <w:t xml:space="preserve"> message is used to ACK a client’s request, whereas an </w:t>
+      </w:r>
+      <w:r>
+        <w:rPr>
+          <w:b/>
+          <w:bCs/>
+          <w:lang w:val="en-US"/>
+        </w:rPr>
+        <w:t>Error</w:t>
+      </w:r>
+      <w:r>
+        <w:rPr>
+          <w:lang w:val="en-US"/>
+        </w:rPr>
+        <w:t xml:space="preserve"> message is used to refuse a request (for whatever reason).</w:t>
       </w:r>
     </w:p>
     <w:p>
@@ -2841,13 +4420,40 @@
         <w:autoSpaceDN w:val="0"/>
         <w:adjustRightInd w:val="0"/>
         <w:spacing w:after="0" w:line="240" w:lineRule="auto"/>
-        <w:jc w:val="both"/>
         <w:rPr>
           <w:rFonts w:ascii="Calibri" w:hAnsi="Calibri" w:cs="Calibri"/>
           <w:color w:val="000000"/>
           <w:lang w:val="en-US"/>
         </w:rPr>
       </w:pPr>
+      <w:r>
+        <w:rPr>
+          <w:rFonts w:ascii="Calibri" w:hAnsi="Calibri" w:cs="Calibri"/>
+          <w:color w:val="000000"/>
+          <w:lang w:val="en-US"/>
+        </w:rPr>
+        <w:tab/>
+      </w:r>
+    </w:p>
+    <w:p>
+      <w:pPr>
+        <w:pStyle w:val="Titre2"/>
+        <w:numPr>
+          <w:ilvl w:val="0"/>
+          <w:numId w:val="8"/>
+        </w:numPr>
+        <w:rPr>
+          <w:lang w:val="en-US"/>
+        </w:rPr>
+      </w:pPr>
+      <w:bookmarkStart w:id="12" w:name="_Toc98697095"/>
+      <w:r>
+        <w:rPr>
+          <w:lang w:val="en-US"/>
+        </w:rPr>
+        <w:t>Sequence charts</w:t>
+      </w:r>
+      <w:bookmarkEnd w:id="12"/>
     </w:p>
     <w:p>
       <w:pPr>
@@ -2869,27 +4475,7 @@
           <w:color w:val="000000"/>
           <w:lang w:val="en-US"/>
         </w:rPr>
-        <w:t xml:space="preserve">In case of no error, we still made the choice to acknowledge the data by incrementing the </w:t>
-      </w:r>
-      <w:proofErr w:type="spellStart"/>
-      <w:r>
-        <w:rPr>
-          <w:rFonts w:ascii="Calibri" w:hAnsi="Calibri" w:cs="Calibri"/>
-          <w:b/>
-          <w:bCs/>
-          <w:color w:val="000000"/>
-          <w:lang w:val="en-US"/>
-        </w:rPr>
-        <w:t>messageId</w:t>
-      </w:r>
-      <w:proofErr w:type="spellEnd"/>
-      <w:r>
-        <w:rPr>
-          <w:rFonts w:ascii="Calibri" w:hAnsi="Calibri" w:cs="Calibri"/>
-          <w:color w:val="000000"/>
-          <w:lang w:val="en-US"/>
-        </w:rPr>
-        <w:t xml:space="preserve"> in the client request by one and returning it in the reply. In case the client request was to create, edit or delete a whiteboard object, a checksum of the new state of the object (or, in case of deletion, the checksum of the object before it was deleted) is generated and put inside the reply as well. This way, any inconsistency - for whatever reason - can be detected by comparing the checksum returned by the server with the one the client is expecting. If the state of the object is not the same as it should be, or if an object is missing, the client can request a transfer of all the currently existing objects from the server, and therefore update its local copy of the whiteboard with the correct version.</w:t>
+        <w:t>Most of the communications between the client and the server are initiated by the client. The client requests to create a meeting, to join one, to create an object or delete one, etc. Therefore, the server needs to reply to these messages to acknowledge the request. Even though Ethernet tells us that no data was corrupted, and TCP ensures that no data was lost on the way, we still need to get some sort of confirmation from the server that the request was processed properly. Some error could happen on the server side, and therefore an error needs to be returned.</w:t>
       </w:r>
     </w:p>
     <w:p>
@@ -2926,41 +4512,7 @@
           <w:color w:val="000000"/>
           <w:lang w:val="en-US"/>
         </w:rPr>
-        <w:t xml:space="preserve">In some cases, the server still needs to initiate a communication with the clients. This happens when an object is created, </w:t>
-      </w:r>
-      <w:proofErr w:type="gramStart"/>
-      <w:r>
-        <w:rPr>
-          <w:rFonts w:ascii="Calibri" w:hAnsi="Calibri" w:cs="Calibri"/>
-          <w:color w:val="000000"/>
-          <w:lang w:val="en-US"/>
-        </w:rPr>
-        <w:t>edited</w:t>
-      </w:r>
-      <w:proofErr w:type="gramEnd"/>
-      <w:r>
-        <w:rPr>
-          <w:rFonts w:ascii="Calibri" w:hAnsi="Calibri" w:cs="Calibri"/>
-          <w:color w:val="000000"/>
-          <w:lang w:val="en-US"/>
-        </w:rPr>
-        <w:t xml:space="preserve"> or deleted, as all the clients (apart from the one that requested the change) need to be updated regarding the new object’s state. This is done through a broadcasting </w:t>
-      </w:r>
-      <w:r>
-        <w:rPr>
-          <w:rFonts w:ascii="Calibri" w:hAnsi="Calibri" w:cs="Calibri"/>
-          <w:color w:val="000000"/>
-          <w:lang w:val="en-US"/>
-        </w:rPr>
-        <w:t>system and</w:t>
-      </w:r>
-      <w:r>
-        <w:rPr>
-          <w:rFonts w:ascii="Calibri" w:hAnsi="Calibri" w:cs="Calibri"/>
-          <w:color w:val="000000"/>
-          <w:lang w:val="en-US"/>
-        </w:rPr>
-        <w:t xml:space="preserve"> defined in a specific class of messages: the </w:t>
+        <w:t xml:space="preserve">In case of no error, we still made the choice to acknowledge the data by incrementing the </w:t>
       </w:r>
       <w:proofErr w:type="spellStart"/>
       <w:r>
@@ -2971,7 +4523,7 @@
           <w:color w:val="000000"/>
           <w:lang w:val="en-US"/>
         </w:rPr>
-        <w:t>BoardUpdate</w:t>
+        <w:t>messageId</w:t>
       </w:r>
       <w:proofErr w:type="spellEnd"/>
       <w:r>
@@ -2980,7 +4532,7 @@
           <w:color w:val="000000"/>
           <w:lang w:val="en-US"/>
         </w:rPr>
-        <w:t xml:space="preserve"> class. The whole communication process is illustrated on the following figures.</w:t>
+        <w:t xml:space="preserve"> in the client request by one and returning it in the reply. In case the client request was to create, edit or delete a whiteboard object, a checksum of the new state of the object (or, in case of deletion, the checksum of the object before it was deleted) is generated and put inside the reply as well. This way, any inconsistency - for whatever reason - can be detected by comparing the checksum returned by the server with the one the client is expecting. If the state of the object is not the same as it should be, or if an object is missing, the client can request a transfer of all the currently existing objects from the server, and therefore update its local copy of the whiteboard with the correct version.</w:t>
       </w:r>
     </w:p>
     <w:p>
@@ -2999,6 +4551,98 @@
     </w:p>
     <w:p>
       <w:pPr>
+        <w:autoSpaceDE w:val="0"/>
+        <w:autoSpaceDN w:val="0"/>
+        <w:adjustRightInd w:val="0"/>
+        <w:spacing w:after="0" w:line="240" w:lineRule="auto"/>
+        <w:ind w:firstLine="708"/>
+        <w:jc w:val="both"/>
+        <w:rPr>
+          <w:rFonts w:ascii="Calibri" w:hAnsi="Calibri" w:cs="Calibri"/>
+          <w:color w:val="000000"/>
+          <w:lang w:val="en-US"/>
+        </w:rPr>
+      </w:pPr>
+      <w:r>
+        <w:rPr>
+          <w:rFonts w:ascii="Calibri" w:hAnsi="Calibri" w:cs="Calibri"/>
+          <w:color w:val="000000"/>
+          <w:lang w:val="en-US"/>
+        </w:rPr>
+        <w:t xml:space="preserve">In some cases, the server still needs to initiate a communication with the clients. This happens when an object is created, </w:t>
+      </w:r>
+      <w:proofErr w:type="gramStart"/>
+      <w:r>
+        <w:rPr>
+          <w:rFonts w:ascii="Calibri" w:hAnsi="Calibri" w:cs="Calibri"/>
+          <w:color w:val="000000"/>
+          <w:lang w:val="en-US"/>
+        </w:rPr>
+        <w:t>edited</w:t>
+      </w:r>
+      <w:proofErr w:type="gramEnd"/>
+      <w:r>
+        <w:rPr>
+          <w:rFonts w:ascii="Calibri" w:hAnsi="Calibri" w:cs="Calibri"/>
+          <w:color w:val="000000"/>
+          <w:lang w:val="en-US"/>
+        </w:rPr>
+        <w:t xml:space="preserve"> or deleted, as all the clients (apart from the one that requested the change) need to be updated regarding the new object’s state. This is done through a broadcasting </w:t>
+      </w:r>
+      <w:r>
+        <w:rPr>
+          <w:rFonts w:ascii="Calibri" w:hAnsi="Calibri" w:cs="Calibri"/>
+          <w:color w:val="000000"/>
+          <w:lang w:val="en-US"/>
+        </w:rPr>
+        <w:lastRenderedPageBreak/>
+        <w:t>system and</w:t>
+      </w:r>
+      <w:r>
+        <w:rPr>
+          <w:rFonts w:ascii="Calibri" w:hAnsi="Calibri" w:cs="Calibri"/>
+          <w:color w:val="000000"/>
+          <w:lang w:val="en-US"/>
+        </w:rPr>
+        <w:t xml:space="preserve"> defined in a specific class of messages: the </w:t>
+      </w:r>
+      <w:proofErr w:type="spellStart"/>
+      <w:r>
+        <w:rPr>
+          <w:rFonts w:ascii="Calibri" w:hAnsi="Calibri" w:cs="Calibri"/>
+          <w:b/>
+          <w:bCs/>
+          <w:color w:val="000000"/>
+          <w:lang w:val="en-US"/>
+        </w:rPr>
+        <w:t>BoardUpdate</w:t>
+      </w:r>
+      <w:proofErr w:type="spellEnd"/>
+      <w:r>
+        <w:rPr>
+          <w:rFonts w:ascii="Calibri" w:hAnsi="Calibri" w:cs="Calibri"/>
+          <w:color w:val="000000"/>
+          <w:lang w:val="en-US"/>
+        </w:rPr>
+        <w:t xml:space="preserve"> class. The whole communication process is illustrated on the following figures.</w:t>
+      </w:r>
+    </w:p>
+    <w:p>
+      <w:pPr>
+        <w:autoSpaceDE w:val="0"/>
+        <w:autoSpaceDN w:val="0"/>
+        <w:adjustRightInd w:val="0"/>
+        <w:spacing w:after="0" w:line="240" w:lineRule="auto"/>
+        <w:jc w:val="both"/>
+        <w:rPr>
+          <w:rFonts w:ascii="Calibri" w:hAnsi="Calibri" w:cs="Calibri"/>
+          <w:color w:val="000000"/>
+          <w:lang w:val="en-US"/>
+        </w:rPr>
+      </w:pPr>
+    </w:p>
+    <w:p>
+      <w:pPr>
         <w:pStyle w:val="Titre2"/>
         <w:numPr>
           <w:ilvl w:val="0"/>
@@ -3008,14 +4652,14 @@
           <w:lang w:val="en-US"/>
         </w:rPr>
       </w:pPr>
-      <w:bookmarkStart w:id="7" w:name="_Toc98689633"/>
+      <w:bookmarkStart w:id="13" w:name="_Toc98697096"/>
       <w:r>
         <w:rPr>
           <w:lang w:val="en-US"/>
         </w:rPr>
         <w:t>State diagrams</w:t>
       </w:r>
-      <w:bookmarkEnd w:id="7"/>
+      <w:bookmarkEnd w:id="13"/>
     </w:p>
     <w:p>
       <w:pPr>
@@ -3100,7 +4744,6 @@
           <w:noProof/>
           <w:lang w:val="en-US"/>
         </w:rPr>
-        <w:lastRenderedPageBreak/>
         <w:drawing>
           <wp:inline distT="0" distB="0" distL="0" distR="0" wp14:anchorId="179252DC" wp14:editId="334FE7D4">
             <wp:extent cx="3619685" cy="1617306"/>
@@ -3117,7 +4760,7 @@
                     <pic:cNvPicPr/>
                   </pic:nvPicPr>
                   <pic:blipFill>
-                    <a:blip r:embed="rId12">
+                    <a:blip r:embed="rId13">
                       <a:extLst>
                         <a:ext uri="{28A0092B-C50C-407E-A947-70E740481C1C}">
                           <a14:useLocalDpi xmlns:a14="http://schemas.microsoft.com/office/drawing/2010/main" val="0"/>
@@ -3441,6 +5084,7 @@
           <w:noProof/>
           <w:lang w:val="en-US"/>
         </w:rPr>
+        <w:lastRenderedPageBreak/>
         <w:drawing>
           <wp:inline distT="0" distB="0" distL="0" distR="0" wp14:anchorId="3D594925" wp14:editId="22E7A372">
             <wp:extent cx="3672571" cy="2666145"/>
@@ -3457,7 +5101,7 @@
                     <pic:cNvPicPr/>
                   </pic:nvPicPr>
                   <pic:blipFill>
-                    <a:blip r:embed="rId13">
+                    <a:blip r:embed="rId14">
                       <a:extLst>
                         <a:ext uri="{28A0092B-C50C-407E-A947-70E740481C1C}">
                           <a14:useLocalDpi xmlns:a14="http://schemas.microsoft.com/office/drawing/2010/main" val="0"/>
@@ -3783,14 +5427,14 @@
           <w:lang w:val="en-US"/>
         </w:rPr>
       </w:pPr>
-      <w:bookmarkStart w:id="8" w:name="_Toc98689634"/>
+      <w:bookmarkStart w:id="14" w:name="_Toc98697097"/>
       <w:r>
         <w:rPr>
           <w:lang w:val="en-US"/>
         </w:rPr>
         <w:t>Implementation &amp; Evaluation</w:t>
       </w:r>
-      <w:bookmarkEnd w:id="8"/>
+      <w:bookmarkEnd w:id="14"/>
     </w:p>
     <w:p>
       <w:pPr>
@@ -3894,6 +5538,241 @@
     </w:p>
     <w:p>
       <w:pPr>
+        <w:ind w:firstLine="360"/>
+        <w:jc w:val="both"/>
+        <w:rPr>
+          <w:lang w:val="en-US"/>
+        </w:rPr>
+      </w:pPr>
+      <w:r>
+        <w:rPr>
+          <w:lang w:val="en-US"/>
+        </w:rPr>
+        <w:t xml:space="preserve">The user application (a.k.a. the frontend) was implemented using React. React is a framework that uses TypeScript (an enhanced version of JavaScript) and HTML to generate in the end some HTML/CSS/JavaScript files that can be interpreted by any web browsers. The reason for this choice was to have more flexibility in the user interface design (graphical interface frameworks or libraries, like JavaFX or…, can be quite hard and tricky to use them without prior experience). The other reason is </w:t>
+      </w:r>
+      <w:r>
+        <w:rPr>
+          <w:lang w:val="en-US"/>
+        </w:rPr>
+        <w:lastRenderedPageBreak/>
+        <w:t xml:space="preserve">that the application can be delivered to any entity that understands these formats - basically all the browsers on the market. This increases the portability of the application as it can be delivered anywhere at </w:t>
+      </w:r>
+      <w:r>
+        <w:rPr>
+          <w:lang w:val="en-US"/>
+        </w:rPr>
+        <w:t>any time</w:t>
+      </w:r>
+      <w:r>
+        <w:rPr>
+          <w:lang w:val="en-US"/>
+        </w:rPr>
+        <w:t xml:space="preserve"> though a web server.</w:t>
+      </w:r>
+    </w:p>
+    <w:p>
+      <w:pPr>
+        <w:ind w:firstLine="360"/>
+        <w:jc w:val="both"/>
+        <w:rPr>
+          <w:lang w:val="en-US"/>
+        </w:rPr>
+      </w:pPr>
+      <w:r>
+        <w:rPr>
+          <w:lang w:val="en-US"/>
+        </w:rPr>
+        <w:t xml:space="preserve">As the user interface is just here to provide some methods to interact with the server and </w:t>
+      </w:r>
+      <w:r>
+        <w:rPr>
+          <w:lang w:val="en-US"/>
+        </w:rPr>
+        <w:t>visualize</w:t>
+      </w:r>
+      <w:r>
+        <w:rPr>
+          <w:lang w:val="en-US"/>
+        </w:rPr>
+        <w:t xml:space="preserve"> the data exchanged, we did not want to spend a lot of time developing something </w:t>
+      </w:r>
+      <w:proofErr w:type="gramStart"/>
+      <w:r>
+        <w:rPr>
+          <w:lang w:val="en-US"/>
+        </w:rPr>
+        <w:t>really advanced</w:t>
+      </w:r>
+      <w:proofErr w:type="gramEnd"/>
+      <w:r>
+        <w:rPr>
+          <w:lang w:val="en-US"/>
+        </w:rPr>
+        <w:t xml:space="preserve">. However, we did not want to make it too simple nor impossible to use. For these reasons, we reused most of the code from the … </w:t>
+      </w:r>
+      <w:proofErr w:type="spellStart"/>
+      <w:r>
+        <w:rPr>
+          <w:lang w:val="en-US"/>
+        </w:rPr>
+        <w:t>GiHub</w:t>
+      </w:r>
+      <w:proofErr w:type="spellEnd"/>
+      <w:r>
+        <w:rPr>
+          <w:lang w:val="en-US"/>
+        </w:rPr>
+        <w:t xml:space="preserve"> repository, removing the components that we would not use and adapting it to our backend logic.</w:t>
+      </w:r>
+    </w:p>
+    <w:p>
+      <w:pPr>
+        <w:ind w:firstLine="360"/>
+        <w:jc w:val="both"/>
+        <w:rPr>
+          <w:lang w:val="en-US"/>
+        </w:rPr>
+      </w:pPr>
+      <w:r>
+        <w:rPr>
+          <w:lang w:val="en-US"/>
+        </w:rPr>
+        <w:t xml:space="preserve">The sever application (a.k.a. the backend) was implemented using Java. The reason for this choice was the powerful built-in data structures and methods proposed by Oracle (such as </w:t>
+      </w:r>
+      <w:proofErr w:type="spellStart"/>
+      <w:r>
+        <w:rPr>
+          <w:b/>
+          <w:bCs/>
+          <w:lang w:val="en-US"/>
+        </w:rPr>
+        <w:t>HashSets</w:t>
+      </w:r>
+      <w:proofErr w:type="spellEnd"/>
+      <w:r>
+        <w:rPr>
+          <w:lang w:val="en-US"/>
+        </w:rPr>
+        <w:t>, Lists, Maps, and all the methods allowing to manipulate them), as well as some previous experience with that language.</w:t>
+      </w:r>
+    </w:p>
+    <w:p>
+      <w:pPr>
+        <w:ind w:firstLine="360"/>
+        <w:jc w:val="both"/>
+        <w:rPr>
+          <w:lang w:val="en-US"/>
+        </w:rPr>
+      </w:pPr>
+      <w:r>
+        <w:rPr>
+          <w:lang w:val="en-US"/>
+        </w:rPr>
+        <w:t xml:space="preserve">For the backend, the server was coded from scratch. We didn’t reuse any previously written code that could have served for some whiteboard application. However, we used third-part libraries such as Jackson (JSON parser) and WebSocket (for the WebSocket communications). Our main class - the </w:t>
+      </w:r>
+      <w:proofErr w:type="spellStart"/>
+      <w:r>
+        <w:rPr>
+          <w:b/>
+          <w:bCs/>
+          <w:lang w:val="en-US"/>
+        </w:rPr>
+        <w:t>WhiteboardServer</w:t>
+      </w:r>
+      <w:proofErr w:type="spellEnd"/>
+      <w:r>
+        <w:rPr>
+          <w:lang w:val="en-US"/>
+        </w:rPr>
+        <w:t xml:space="preserve"> class - extends the WebSocket class, which requires to override four functions:</w:t>
+      </w:r>
+      <w:r>
+        <w:rPr>
+          <w:lang w:val="en-US"/>
+        </w:rPr>
+        <w:t xml:space="preserve"> </w:t>
+      </w:r>
+      <w:proofErr w:type="spellStart"/>
+      <w:r>
+        <w:rPr>
+          <w:b/>
+          <w:bCs/>
+          <w:lang w:val="en-US"/>
+        </w:rPr>
+        <w:t>onStart</w:t>
+      </w:r>
+      <w:proofErr w:type="spellEnd"/>
+      <w:r>
+        <w:rPr>
+          <w:lang w:val="en-US"/>
+        </w:rPr>
+        <w:t xml:space="preserve">, </w:t>
+      </w:r>
+      <w:proofErr w:type="spellStart"/>
+      <w:r>
+        <w:rPr>
+          <w:b/>
+          <w:bCs/>
+          <w:lang w:val="en-US"/>
+        </w:rPr>
+        <w:t>onMessage</w:t>
+      </w:r>
+      <w:proofErr w:type="spellEnd"/>
+      <w:r>
+        <w:rPr>
+          <w:lang w:val="en-US"/>
+        </w:rPr>
+        <w:t xml:space="preserve">, </w:t>
+      </w:r>
+      <w:proofErr w:type="spellStart"/>
+      <w:r>
+        <w:rPr>
+          <w:b/>
+          <w:bCs/>
+          <w:lang w:val="en-US"/>
+        </w:rPr>
+        <w:t>onError</w:t>
+      </w:r>
+      <w:proofErr w:type="spellEnd"/>
+      <w:r>
+        <w:rPr>
+          <w:lang w:val="en-US"/>
+        </w:rPr>
+        <w:t xml:space="preserve"> and </w:t>
+      </w:r>
+      <w:proofErr w:type="spellStart"/>
+      <w:r>
+        <w:rPr>
+          <w:b/>
+          <w:bCs/>
+          <w:lang w:val="en-US"/>
+        </w:rPr>
+        <w:t>onClose</w:t>
+      </w:r>
+      <w:proofErr w:type="spellEnd"/>
+      <w:r>
+        <w:rPr>
+          <w:lang w:val="en-US"/>
+        </w:rPr>
+        <w:t xml:space="preserve">. These methods are used to handle different kind of situations, depending on </w:t>
+      </w:r>
+      <w:proofErr w:type="spellStart"/>
+      <w:r>
+        <w:rPr>
+          <w:lang w:val="en-US"/>
+        </w:rPr>
+        <w:t>wether</w:t>
+      </w:r>
+      <w:proofErr w:type="spellEnd"/>
+      <w:r>
+        <w:rPr>
+          <w:lang w:val="en-US"/>
+        </w:rPr>
+        <w:t xml:space="preserve"> a new socket is being created, or if a new message just arrived, etc.</w:t>
+      </w:r>
+    </w:p>
+    <w:p>
+      <w:pPr>
         <w:pStyle w:val="Titre1"/>
         <w:numPr>
           <w:ilvl w:val="0"/>
@@ -3903,12 +5782,251 @@
           <w:lang w:val="en-US"/>
         </w:rPr>
       </w:pPr>
-      <w:bookmarkStart w:id="9" w:name="_Toc98689635"/>
+      <w:bookmarkStart w:id="15" w:name="_Toc98697098"/>
+      <w:r>
+        <w:rPr>
+          <w:lang w:val="en-US"/>
+        </w:rPr>
+        <w:t>Possible improvements &amp; future of the application</w:t>
+      </w:r>
+      <w:bookmarkEnd w:id="15"/>
+    </w:p>
+    <w:p>
+      <w:pPr>
+        <w:jc w:val="both"/>
+        <w:rPr>
+          <w:lang w:val="en-US"/>
+        </w:rPr>
+      </w:pPr>
+      <w:r>
+        <w:rPr>
+          <w:lang w:val="en-US"/>
+        </w:rPr>
+        <w:t>The current version of the implementation of our protocol doesn’t provide much scalability. If a second server were the be added to host more meetings or more clients, the whole logic of the code would have to be changed. The data is for now stored into the server’s RAM, which has two problems:</w:t>
+      </w:r>
+    </w:p>
+    <w:p>
+      <w:pPr>
+        <w:pStyle w:val="Paragraphedeliste"/>
+        <w:numPr>
+          <w:ilvl w:val="0"/>
+          <w:numId w:val="11"/>
+        </w:numPr>
+        <w:jc w:val="both"/>
+        <w:rPr>
+          <w:lang w:val="en-US"/>
+        </w:rPr>
+      </w:pPr>
+      <w:r>
+        <w:rPr>
+          <w:lang w:val="en-US"/>
+        </w:rPr>
+        <w:t>If the server reboots for some reasons, all the data is lost.</w:t>
+      </w:r>
+    </w:p>
+    <w:p>
+      <w:pPr>
+        <w:pStyle w:val="Paragraphedeliste"/>
+        <w:numPr>
+          <w:ilvl w:val="0"/>
+          <w:numId w:val="11"/>
+        </w:numPr>
+        <w:jc w:val="both"/>
+        <w:rPr>
+          <w:lang w:val="en-US"/>
+        </w:rPr>
+      </w:pPr>
+      <w:r>
+        <w:rPr>
+          <w:lang w:val="en-US"/>
+        </w:rPr>
+        <w:t xml:space="preserve">It is hard to maintain a consistent version of the data between two servers. It would have to be replicated synchronously, wasting more </w:t>
+      </w:r>
       <w:proofErr w:type="gramStart"/>
       <w:r>
         <w:rPr>
           <w:lang w:val="en-US"/>
         </w:rPr>
+        <w:t>bandwidth</w:t>
+      </w:r>
+      <w:proofErr w:type="gramEnd"/>
+      <w:r>
+        <w:rPr>
+          <w:lang w:val="en-US"/>
+        </w:rPr>
+        <w:t xml:space="preserve"> and requiring complex code to simply add more computation power.</w:t>
+      </w:r>
+    </w:p>
+    <w:p>
+      <w:pPr>
+        <w:jc w:val="both"/>
+        <w:rPr>
+          <w:lang w:val="en-US"/>
+        </w:rPr>
+      </w:pPr>
+      <w:r>
+        <w:rPr>
+          <w:lang w:val="en-US"/>
+        </w:rPr>
+        <w:t xml:space="preserve">A different architecture was envisaged at the beginning, consisting of using two additional components: a queue and a key-value database. Amazon Web Services offer both these options and provide an amazing environment to integrate them together. The idea was to define an endpoint for all the incoming messages, which would be stored in a FIFO queue. Each server would then be polling the messages from the queue, </w:t>
+      </w:r>
+      <w:proofErr w:type="gramStart"/>
+      <w:r>
+        <w:rPr>
+          <w:lang w:val="en-US"/>
+        </w:rPr>
+        <w:t>creating</w:t>
+      </w:r>
+      <w:proofErr w:type="gramEnd"/>
+      <w:r>
+        <w:rPr>
+          <w:lang w:val="en-US"/>
+        </w:rPr>
+        <w:t xml:space="preserve"> and deleting objects from the database on the flight depending on the client’s requests. DynamoDB would have been a perfect solution for that, and for the queue, AWS offer a solution called SQS Queue. This would have created a producer-consumer model in which the clients are the producers (the messages are what they produce) and the server are the consumers (they process the messages and send back a reply). Two main advantages can be gained out of this configuration:</w:t>
+      </w:r>
+    </w:p>
+    <w:p>
+      <w:pPr>
+        <w:pStyle w:val="Paragraphedeliste"/>
+        <w:numPr>
+          <w:ilvl w:val="0"/>
+          <w:numId w:val="12"/>
+        </w:numPr>
+        <w:jc w:val="both"/>
+        <w:rPr>
+          <w:lang w:val="en-US"/>
+        </w:rPr>
+      </w:pPr>
+      <w:r>
+        <w:rPr>
+          <w:b/>
+          <w:bCs/>
+          <w:lang w:val="en-US"/>
+        </w:rPr>
+        <w:t>Leveraging AWS infrastructure’s possibilities</w:t>
+      </w:r>
+      <w:r>
+        <w:rPr>
+          <w:lang w:val="en-US"/>
+        </w:rPr>
+        <w:t xml:space="preserve">, a metric can be added to the EC2 instances (the servers that would be hosting the backend Java application) to watch their CPU </w:t>
+      </w:r>
+      <w:proofErr w:type="spellStart"/>
+      <w:r>
+        <w:rPr>
+          <w:lang w:val="en-US"/>
+        </w:rPr>
+        <w:t>utilisation</w:t>
+      </w:r>
+      <w:proofErr w:type="spellEnd"/>
+      <w:r>
+        <w:rPr>
+          <w:lang w:val="en-US"/>
+        </w:rPr>
+        <w:t>, or directly on the SQS queue to watch how full the queue gets. Based on this metric, new EC2 instances can be automatically launched through an Auto Scaling Group that orders AWS to dynamically allocate more resources. This way, the application never suffers from resources shortage and the end-user is not impacted.</w:t>
+      </w:r>
+    </w:p>
+    <w:p>
+      <w:pPr>
+        <w:pStyle w:val="Paragraphedeliste"/>
+        <w:numPr>
+          <w:ilvl w:val="0"/>
+          <w:numId w:val="12"/>
+        </w:numPr>
+        <w:jc w:val="both"/>
+        <w:rPr>
+          <w:lang w:val="en-US"/>
+        </w:rPr>
+      </w:pPr>
+      <w:r>
+        <w:rPr>
+          <w:lang w:val="en-US"/>
+        </w:rPr>
+        <w:lastRenderedPageBreak/>
+        <w:t xml:space="preserve">Using a </w:t>
+      </w:r>
+      <w:r>
+        <w:rPr>
+          <w:b/>
+          <w:bCs/>
+          <w:lang w:val="en-US"/>
+        </w:rPr>
+        <w:t>key-value database</w:t>
+      </w:r>
+      <w:r>
+        <w:rPr>
+          <w:lang w:val="en-US"/>
+        </w:rPr>
+        <w:t xml:space="preserve"> is particularly fit to JSON messages. Instead of storing objects directly in the server RAM, we can now decouple the whole architecture, separating the computing matter from the data storing aspect. DynamoDB provides scalable storage capacities and is fault-tolerant: the data can be shared between several instances that replicate the data as soon as any change is made to them. It can also share that storage between different geographical areas, preventing any data loss in case one of Amazon’s </w:t>
+      </w:r>
+      <w:proofErr w:type="gramStart"/>
+      <w:r>
+        <w:rPr>
+          <w:lang w:val="en-US"/>
+        </w:rPr>
+        <w:t>datacenter</w:t>
+      </w:r>
+      <w:proofErr w:type="gramEnd"/>
+      <w:r>
+        <w:rPr>
+          <w:lang w:val="en-US"/>
+        </w:rPr>
+        <w:t xml:space="preserve"> goes down. This is an extreme situation, but it is important to mention it to show how much better this kind of configuration would be.</w:t>
+      </w:r>
+    </w:p>
+    <w:p>
+      <w:pPr>
+        <w:jc w:val="both"/>
+        <w:rPr>
+          <w:lang w:val="en-US"/>
+        </w:rPr>
+      </w:pPr>
+      <w:r>
+        <w:rPr>
+          <w:lang w:val="en-US"/>
+        </w:rPr>
+        <w:t>The problem that we encountered with that kind of architecture is that it requires some previous knowledge of how to use the AWS API. Even though it is well documented, it is not that easy to learn it quickly, especially when we don’t have any prior knowledge of protocol design. Most of our time was spent designing the protocol and defining the messages that would be exchanged between entities. The second problem is that the client would communicate directly with the SQS queue. However, the server would reply from a different endpoint (different identity from a networking point of view, as the IP address and the port used are not the same). Also, SQS doesn’t use any WebSocket to transmit data between the clients and the queue. This would have required to create use two different communication channels: one for sending data to the queue, and one to communicate with the servers.</w:t>
+      </w:r>
+    </w:p>
+    <w:p>
+      <w:pPr>
+        <w:jc w:val="both"/>
+        <w:rPr>
+          <w:lang w:val="en-US"/>
+        </w:rPr>
+      </w:pPr>
+      <w:r>
+        <w:rPr>
+          <w:lang w:val="en-US"/>
+        </w:rPr>
+        <w:t>Some alternatives might exist, but we didn’t have the technical skills nor the time to investigate further. However, this is a very interesting topic that we would like to keep on researching for any potential further development of this project.</w:t>
+      </w:r>
+    </w:p>
+    <w:p>
+      <w:pPr>
+        <w:jc w:val="both"/>
+        <w:rPr>
+          <w:lang w:val="en-US"/>
+        </w:rPr>
+      </w:pPr>
+    </w:p>
+    <w:p>
+      <w:pPr>
+        <w:pStyle w:val="Titre1"/>
+        <w:numPr>
+          <w:ilvl w:val="0"/>
+          <w:numId w:val="3"/>
+        </w:numPr>
+        <w:rPr>
+          <w:lang w:val="en-US"/>
+        </w:rPr>
+      </w:pPr>
+      <w:bookmarkStart w:id="16" w:name="_Toc98697099"/>
+      <w:proofErr w:type="gramStart"/>
+      <w:r>
+        <w:rPr>
+          <w:lang w:val="en-US"/>
+        </w:rPr>
         <w:t xml:space="preserve">Team </w:t>
       </w:r>
       <w:r>
@@ -3923,7 +6041,7 @@
         </w:rPr>
         <w:t>ork</w:t>
       </w:r>
-      <w:bookmarkEnd w:id="9"/>
+      <w:bookmarkEnd w:id="16"/>
       <w:proofErr w:type="gramEnd"/>
     </w:p>
     <w:p>
@@ -4045,14 +6163,14 @@
           <w:lang w:val="en-US"/>
         </w:rPr>
       </w:pPr>
-      <w:bookmarkStart w:id="10" w:name="_Toc98689636"/>
+      <w:bookmarkStart w:id="17" w:name="_Toc98697100"/>
       <w:r>
         <w:rPr>
           <w:lang w:val="en-US"/>
         </w:rPr>
         <w:t>Table of figures</w:t>
       </w:r>
-      <w:bookmarkEnd w:id="10"/>
+      <w:bookmarkEnd w:id="17"/>
     </w:p>
     <w:p>
       <w:pPr>
@@ -4061,7 +6179,11 @@
           <w:tab w:val="right" w:leader="dot" w:pos="9062"/>
         </w:tabs>
         <w:rPr>
+          <w:rFonts w:eastAsiaTheme="minorEastAsia"/>
           <w:noProof/>
+          <w:sz w:val="24"/>
+          <w:szCs w:val="24"/>
+          <w:lang w:eastAsia="fr-FR"/>
         </w:rPr>
       </w:pPr>
       <w:r>
@@ -4082,7 +6204,7 @@
         </w:rPr>
         <w:fldChar w:fldCharType="separate"/>
       </w:r>
-      <w:hyperlink w:anchor="_Toc98687963" w:history="1">
+      <w:hyperlink w:anchor="_Toc98695840" w:history="1">
         <w:r>
           <w:rPr>
             <w:rStyle w:val="Lienhypertexte"/>
@@ -4110,7 +6232,7 @@
             <w:noProof/>
             <w:webHidden/>
           </w:rPr>
-          <w:instrText xml:space="preserve"> PAGEREF _Toc98687963 \h </w:instrText>
+          <w:instrText xml:space="preserve"> PAGEREF _Toc98695840 \h </w:instrText>
         </w:r>
         <w:r>
           <w:rPr>
@@ -4148,10 +6270,14 @@
           <w:tab w:val="right" w:leader="dot" w:pos="9062"/>
         </w:tabs>
         <w:rPr>
+          <w:rFonts w:eastAsiaTheme="minorEastAsia"/>
           <w:noProof/>
-        </w:rPr>
-      </w:pPr>
-      <w:hyperlink w:anchor="_Toc98687964" w:history="1">
+          <w:sz w:val="24"/>
+          <w:szCs w:val="24"/>
+          <w:lang w:eastAsia="fr-FR"/>
+        </w:rPr>
+      </w:pPr>
+      <w:hyperlink w:anchor="_Toc98695841" w:history="1">
         <w:r>
           <w:rPr>
             <w:rStyle w:val="Lienhypertexte"/>
@@ -4179,7 +6305,7 @@
             <w:noProof/>
             <w:webHidden/>
           </w:rPr>
-          <w:instrText xml:space="preserve"> PAGEREF _Toc98687964 \h </w:instrText>
+          <w:instrText xml:space="preserve"> PAGEREF _Toc98695841 \h </w:instrText>
         </w:r>
         <w:r>
           <w:rPr>
@@ -4217,10 +6343,14 @@
           <w:tab w:val="right" w:leader="dot" w:pos="9062"/>
         </w:tabs>
         <w:rPr>
+          <w:rFonts w:eastAsiaTheme="minorEastAsia"/>
           <w:noProof/>
-        </w:rPr>
-      </w:pPr>
-      <w:hyperlink w:anchor="_Toc98687965" w:history="1">
+          <w:sz w:val="24"/>
+          <w:szCs w:val="24"/>
+          <w:lang w:eastAsia="fr-FR"/>
+        </w:rPr>
+      </w:pPr>
+      <w:hyperlink w:anchor="_Toc98695842" w:history="1">
         <w:r>
           <w:rPr>
             <w:rStyle w:val="Lienhypertexte"/>
@@ -4248,7 +6378,7 @@
             <w:noProof/>
             <w:webHidden/>
           </w:rPr>
-          <w:instrText xml:space="preserve"> PAGEREF _Toc98687965 \h </w:instrText>
+          <w:instrText xml:space="preserve"> PAGEREF _Toc98695842 \h </w:instrText>
         </w:r>
         <w:r>
           <w:rPr>
@@ -4281,6 +6411,152 @@
     </w:p>
     <w:p>
       <w:pPr>
+        <w:pStyle w:val="Tabledesillustrations"/>
+        <w:tabs>
+          <w:tab w:val="right" w:leader="dot" w:pos="9062"/>
+        </w:tabs>
+        <w:rPr>
+          <w:rFonts w:eastAsiaTheme="minorEastAsia"/>
+          <w:noProof/>
+          <w:sz w:val="24"/>
+          <w:szCs w:val="24"/>
+          <w:lang w:eastAsia="fr-FR"/>
+        </w:rPr>
+      </w:pPr>
+      <w:hyperlink w:anchor="_Toc98695843" w:history="1">
+        <w:r>
+          <w:rPr>
+            <w:rStyle w:val="Lienhypertexte"/>
+            <w:noProof/>
+            <w:lang w:val="en-US"/>
+          </w:rPr>
+          <w:t>Figure 4: UML representation of the messages</w:t>
+        </w:r>
+        <w:r>
+          <w:rPr>
+            <w:noProof/>
+            <w:webHidden/>
+          </w:rPr>
+          <w:tab/>
+        </w:r>
+        <w:r>
+          <w:rPr>
+            <w:noProof/>
+            <w:webHidden/>
+          </w:rPr>
+          <w:fldChar w:fldCharType="begin"/>
+        </w:r>
+        <w:r>
+          <w:rPr>
+            <w:noProof/>
+            <w:webHidden/>
+          </w:rPr>
+          <w:instrText xml:space="preserve"> PAGEREF _Toc98695843 \h </w:instrText>
+        </w:r>
+        <w:r>
+          <w:rPr>
+            <w:noProof/>
+            <w:webHidden/>
+          </w:rPr>
+        </w:r>
+        <w:r>
+          <w:rPr>
+            <w:noProof/>
+            <w:webHidden/>
+          </w:rPr>
+          <w:fldChar w:fldCharType="separate"/>
+        </w:r>
+        <w:r>
+          <w:rPr>
+            <w:noProof/>
+            <w:webHidden/>
+          </w:rPr>
+          <w:t>5</w:t>
+        </w:r>
+        <w:r>
+          <w:rPr>
+            <w:noProof/>
+            <w:webHidden/>
+          </w:rPr>
+          <w:fldChar w:fldCharType="end"/>
+        </w:r>
+      </w:hyperlink>
+    </w:p>
+    <w:p>
+      <w:pPr>
+        <w:pStyle w:val="Tabledesillustrations"/>
+        <w:tabs>
+          <w:tab w:val="right" w:leader="dot" w:pos="9062"/>
+        </w:tabs>
+        <w:rPr>
+          <w:rFonts w:eastAsiaTheme="minorEastAsia"/>
+          <w:noProof/>
+          <w:sz w:val="24"/>
+          <w:szCs w:val="24"/>
+          <w:lang w:eastAsia="fr-FR"/>
+        </w:rPr>
+      </w:pPr>
+      <w:hyperlink w:anchor="_Toc98695844" w:history="1">
+        <w:r>
+          <w:rPr>
+            <w:rStyle w:val="Lienhypertexte"/>
+            <w:noProof/>
+            <w:lang w:val="en-US"/>
+          </w:rPr>
+          <w:t>Figure 5: UML diagram representing the ObjectAction object</w:t>
+        </w:r>
+        <w:r>
+          <w:rPr>
+            <w:noProof/>
+            <w:webHidden/>
+          </w:rPr>
+          <w:tab/>
+        </w:r>
+        <w:r>
+          <w:rPr>
+            <w:noProof/>
+            <w:webHidden/>
+          </w:rPr>
+          <w:fldChar w:fldCharType="begin"/>
+        </w:r>
+        <w:r>
+          <w:rPr>
+            <w:noProof/>
+            <w:webHidden/>
+          </w:rPr>
+          <w:instrText xml:space="preserve"> PAGEREF _Toc98695844 \h </w:instrText>
+        </w:r>
+        <w:r>
+          <w:rPr>
+            <w:noProof/>
+            <w:webHidden/>
+          </w:rPr>
+        </w:r>
+        <w:r>
+          <w:rPr>
+            <w:noProof/>
+            <w:webHidden/>
+          </w:rPr>
+          <w:fldChar w:fldCharType="separate"/>
+        </w:r>
+        <w:r>
+          <w:rPr>
+            <w:noProof/>
+            <w:webHidden/>
+          </w:rPr>
+          <w:t>6</w:t>
+        </w:r>
+        <w:r>
+          <w:rPr>
+            <w:noProof/>
+            <w:webHidden/>
+          </w:rPr>
+          <w:fldChar w:fldCharType="end"/>
+        </w:r>
+      </w:hyperlink>
+    </w:p>
+    <w:p>
+      <w:pPr>
         <w:rPr>
           <w:lang w:val="en-US"/>
         </w:rPr>
@@ -4293,9 +6569,9 @@
       </w:r>
     </w:p>
     <w:sectPr>
-      <w:headerReference w:type="default" r:id="rId14"/>
-      <w:footerReference w:type="default" r:id="rId15"/>
-      <w:footerReference w:type="first" r:id="rId16"/>
+      <w:headerReference w:type="default" r:id="rId15"/>
+      <w:footerReference w:type="default" r:id="rId16"/>
+      <w:footerReference w:type="first" r:id="rId17"/>
       <w:pgSz w:w="11906" w:h="16838"/>
       <w:pgMar w:top="1417" w:right="1417" w:bottom="1417" w:left="1417" w:header="708" w:footer="708" w:gutter="0"/>
       <w:cols w:space="708"/>
@@ -4477,6 +6753,92 @@
 <file path=word/numbering.xml><?xml version="1.0" encoding="utf-8"?>
 <w:numbering xmlns:wpc="http://schemas.microsoft.com/office/word/2010/wordprocessingCanvas" xmlns:cx="http://schemas.microsoft.com/office/drawing/2014/chartex" xmlns:cx1="http://schemas.microsoft.com/office/drawing/2015/9/8/chartex" xmlns:cx2="http://schemas.microsoft.com/office/drawing/2015/10/21/chartex" xmlns:cx3="http://schemas.microsoft.com/office/drawing/2016/5/9/chartex" xmlns:cx4="http://schemas.microsoft.com/office/drawing/2016/5/10/chartex" xmlns:cx5="http://schemas.microsoft.com/office/drawing/2016/5/11/chartex" xmlns:cx6="http://schemas.microsoft.com/office/drawing/2016/5/12/chartex" xmlns:cx7="http://schemas.microsoft.com/office/drawing/2016/5/13/chartex" xmlns:cx8="http://schemas.microsoft.com/office/drawing/2016/5/14/chartex" xmlns:mc="http://schemas.openxmlformats.org/markup-compatibility/2006" xmlns:aink="http://schemas.microsoft.com/office/drawing/2016/ink" xmlns:am3d="http://schemas.microsoft.com/office/drawing/2017/model3d" xmlns:o="urn:schemas-microsoft-com:office:office" xmlns:r="http://schemas.openxmlformats.org/officeDocument/2006/relationships" xmlns:m="http://schemas.openxmlformats.org/officeDocument/2006/math" xmlns:v="urn:schemas-microsoft-com:vml" xmlns:wp14="http://schemas.microsoft.com/office/word/2010/wordprocessingDrawing" xmlns:wp="http://schemas.openxmlformats.org/drawingml/2006/wordprocessingDrawing" xmlns:w10="urn:schemas-microsoft-com:office:word" xmlns:w="http://schemas.openxmlformats.org/wordprocessingml/2006/main" xmlns:w14="http://schemas.microsoft.com/office/word/2010/wordml" xmlns:w15="http://schemas.microsoft.com/office/word/2012/wordml" xmlns:w16cex="http://schemas.microsoft.com/office/word/2018/wordml/cex" xmlns:w16cid="http://schemas.microsoft.com/office/word/2016/wordml/cid" xmlns:w16="http://schemas.microsoft.com/office/word/2018/wordml" xmlns:w16sdtdh="http://schemas.microsoft.com/office/word/2020/wordml/sdtdatahash" xmlns:w16se="http://schemas.microsoft.com/office/word/2015/wordml/symex" xmlns:wpg="http://schemas.microsoft.com/office/word/2010/wordprocessingGroup" xmlns:wpi="http://schemas.microsoft.com/office/word/2010/wordprocessingInk" xmlns:wne="http://schemas.microsoft.com/office/word/2006/wordml" xmlns:wps="http://schemas.microsoft.com/office/word/2010/wordprocessingShape" mc:Ignorable="w14 w15 w16se w16cid w16 w16cex w16sdtdh wp14">
   <w:abstractNum w:abstractNumId="0" w15:restartNumberingAfterBreak="0">
+    <w:nsid w:val="03352485"/>
+    <w:multiLevelType w:val="hybridMultilevel"/>
+    <w:tmpl w:val="7F0A28A6"/>
+    <w:lvl w:ilvl="0" w:tplc="040C001B">
+      <w:start w:val="1"/>
+      <w:numFmt w:val="lowerRoman"/>
+      <w:lvlText w:val="%1."/>
+      <w:lvlJc w:val="right"/>
+      <w:pPr>
+        <w:ind w:left="720" w:hanging="360"/>
+      </w:pPr>
+    </w:lvl>
+    <w:lvl w:ilvl="1" w:tplc="040C0019" w:tentative="1">
+      <w:start w:val="1"/>
+      <w:numFmt w:val="lowerLetter"/>
+      <w:lvlText w:val="%2."/>
+      <w:lvlJc w:val="left"/>
+      <w:pPr>
+        <w:ind w:left="1440" w:hanging="360"/>
+      </w:pPr>
+    </w:lvl>
+    <w:lvl w:ilvl="2" w:tplc="040C001B" w:tentative="1">
+      <w:start w:val="1"/>
+      <w:numFmt w:val="lowerRoman"/>
+      <w:lvlText w:val="%3."/>
+      <w:lvlJc w:val="right"/>
+      <w:pPr>
+        <w:ind w:left="2160" w:hanging="180"/>
+      </w:pPr>
+    </w:lvl>
+    <w:lvl w:ilvl="3" w:tplc="040C000F" w:tentative="1">
+      <w:start w:val="1"/>
+      <w:numFmt w:val="decimal"/>
+      <w:lvlText w:val="%4."/>
+      <w:lvlJc w:val="left"/>
+      <w:pPr>
+        <w:ind w:left="2880" w:hanging="360"/>
+      </w:pPr>
+    </w:lvl>
+    <w:lvl w:ilvl="4" w:tplc="040C0019" w:tentative="1">
+      <w:start w:val="1"/>
+      <w:numFmt w:val="lowerLetter"/>
+      <w:lvlText w:val="%5."/>
+      <w:lvlJc w:val="left"/>
+      <w:pPr>
+        <w:ind w:left="3600" w:hanging="360"/>
+      </w:pPr>
+    </w:lvl>
+    <w:lvl w:ilvl="5" w:tplc="040C001B" w:tentative="1">
+      <w:start w:val="1"/>
+      <w:numFmt w:val="lowerRoman"/>
+      <w:lvlText w:val="%6."/>
+      <w:lvlJc w:val="right"/>
+      <w:pPr>
+        <w:ind w:left="4320" w:hanging="180"/>
+      </w:pPr>
+    </w:lvl>
+    <w:lvl w:ilvl="6" w:tplc="040C000F" w:tentative="1">
+      <w:start w:val="1"/>
+      <w:numFmt w:val="decimal"/>
+      <w:lvlText w:val="%7."/>
+      <w:lvlJc w:val="left"/>
+      <w:pPr>
+        <w:ind w:left="5040" w:hanging="360"/>
+      </w:pPr>
+    </w:lvl>
+    <w:lvl w:ilvl="7" w:tplc="040C0019" w:tentative="1">
+      <w:start w:val="1"/>
+      <w:numFmt w:val="lowerLetter"/>
+      <w:lvlText w:val="%8."/>
+      <w:lvlJc w:val="left"/>
+      <w:pPr>
+        <w:ind w:left="5760" w:hanging="360"/>
+      </w:pPr>
+    </w:lvl>
+    <w:lvl w:ilvl="8" w:tplc="040C001B" w:tentative="1">
+      <w:start w:val="1"/>
+      <w:numFmt w:val="lowerRoman"/>
+      <w:lvlText w:val="%9."/>
+      <w:lvlJc w:val="right"/>
+      <w:pPr>
+        <w:ind w:left="6480" w:hanging="180"/>
+      </w:pPr>
+    </w:lvl>
+  </w:abstractNum>
+  <w:abstractNum w:abstractNumId="1" w15:restartNumberingAfterBreak="0">
     <w:nsid w:val="16881646"/>
     <w:multiLevelType w:val="hybridMultilevel"/>
     <w:tmpl w:val="0F628A60"/>
@@ -4588,7 +6950,7 @@
       </w:rPr>
     </w:lvl>
   </w:abstractNum>
-  <w:abstractNum w:abstractNumId="1" w15:restartNumberingAfterBreak="0">
+  <w:abstractNum w:abstractNumId="2" w15:restartNumberingAfterBreak="0">
     <w:nsid w:val="18F70142"/>
     <w:multiLevelType w:val="hybridMultilevel"/>
     <w:tmpl w:val="116A4E68"/>
@@ -4677,10 +7039,320 @@
       </w:pPr>
     </w:lvl>
   </w:abstractNum>
-  <w:abstractNum w:abstractNumId="2" w15:restartNumberingAfterBreak="0">
+  <w:abstractNum w:abstractNumId="3" w15:restartNumberingAfterBreak="0">
+    <w:nsid w:val="1D4B0040"/>
+    <w:multiLevelType w:val="hybridMultilevel"/>
+    <w:tmpl w:val="74E4A82E"/>
+    <w:lvl w:ilvl="0" w:tplc="82D83EA8">
+      <w:numFmt w:val="bullet"/>
+      <w:lvlText w:val="-"/>
+      <w:lvlJc w:val="left"/>
+      <w:pPr>
+        <w:ind w:left="720" w:hanging="360"/>
+      </w:pPr>
+      <w:rPr>
+        <w:rFonts w:ascii="Calibri" w:eastAsiaTheme="minorHAnsi" w:hAnsi="Calibri" w:cs="Calibri" w:hint="default"/>
+      </w:rPr>
+    </w:lvl>
+    <w:lvl w:ilvl="1" w:tplc="040C0003" w:tentative="1">
+      <w:start w:val="1"/>
+      <w:numFmt w:val="bullet"/>
+      <w:lvlText w:val="o"/>
+      <w:lvlJc w:val="left"/>
+      <w:pPr>
+        <w:ind w:left="1440" w:hanging="360"/>
+      </w:pPr>
+      <w:rPr>
+        <w:rFonts w:ascii="Courier New" w:hAnsi="Courier New" w:cs="Courier New" w:hint="default"/>
+      </w:rPr>
+    </w:lvl>
+    <w:lvl w:ilvl="2" w:tplc="040C0005" w:tentative="1">
+      <w:start w:val="1"/>
+      <w:numFmt w:val="bullet"/>
+      <w:lvlText w:val=""/>
+      <w:lvlJc w:val="left"/>
+      <w:pPr>
+        <w:ind w:left="2160" w:hanging="360"/>
+      </w:pPr>
+      <w:rPr>
+        <w:rFonts w:ascii="Wingdings" w:hAnsi="Wingdings" w:hint="default"/>
+      </w:rPr>
+    </w:lvl>
+    <w:lvl w:ilvl="3" w:tplc="040C0001" w:tentative="1">
+      <w:start w:val="1"/>
+      <w:numFmt w:val="bullet"/>
+      <w:lvlText w:val=""/>
+      <w:lvlJc w:val="left"/>
+      <w:pPr>
+        <w:ind w:left="2880" w:hanging="360"/>
+      </w:pPr>
+      <w:rPr>
+        <w:rFonts w:ascii="Symbol" w:hAnsi="Symbol" w:hint="default"/>
+      </w:rPr>
+    </w:lvl>
+    <w:lvl w:ilvl="4" w:tplc="040C0003" w:tentative="1">
+      <w:start w:val="1"/>
+      <w:numFmt w:val="bullet"/>
+      <w:lvlText w:val="o"/>
+      <w:lvlJc w:val="left"/>
+      <w:pPr>
+        <w:ind w:left="3600" w:hanging="360"/>
+      </w:pPr>
+      <w:rPr>
+        <w:rFonts w:ascii="Courier New" w:hAnsi="Courier New" w:cs="Courier New" w:hint="default"/>
+      </w:rPr>
+    </w:lvl>
+    <w:lvl w:ilvl="5" w:tplc="040C0005" w:tentative="1">
+      <w:start w:val="1"/>
+      <w:numFmt w:val="bullet"/>
+      <w:lvlText w:val=""/>
+      <w:lvlJc w:val="left"/>
+      <w:pPr>
+        <w:ind w:left="4320" w:hanging="360"/>
+      </w:pPr>
+      <w:rPr>
+        <w:rFonts w:ascii="Wingdings" w:hAnsi="Wingdings" w:hint="default"/>
+      </w:rPr>
+    </w:lvl>
+    <w:lvl w:ilvl="6" w:tplc="040C0001" w:tentative="1">
+      <w:start w:val="1"/>
+      <w:numFmt w:val="bullet"/>
+      <w:lvlText w:val=""/>
+      <w:lvlJc w:val="left"/>
+      <w:pPr>
+        <w:ind w:left="5040" w:hanging="360"/>
+      </w:pPr>
+      <w:rPr>
+        <w:rFonts w:ascii="Symbol" w:hAnsi="Symbol" w:hint="default"/>
+      </w:rPr>
+    </w:lvl>
+    <w:lvl w:ilvl="7" w:tplc="040C0003" w:tentative="1">
+      <w:start w:val="1"/>
+      <w:numFmt w:val="bullet"/>
+      <w:lvlText w:val="o"/>
+      <w:lvlJc w:val="left"/>
+      <w:pPr>
+        <w:ind w:left="5760" w:hanging="360"/>
+      </w:pPr>
+      <w:rPr>
+        <w:rFonts w:ascii="Courier New" w:hAnsi="Courier New" w:cs="Courier New" w:hint="default"/>
+      </w:rPr>
+    </w:lvl>
+    <w:lvl w:ilvl="8" w:tplc="040C0005" w:tentative="1">
+      <w:start w:val="1"/>
+      <w:numFmt w:val="bullet"/>
+      <w:lvlText w:val=""/>
+      <w:lvlJc w:val="left"/>
+      <w:pPr>
+        <w:ind w:left="6480" w:hanging="360"/>
+      </w:pPr>
+      <w:rPr>
+        <w:rFonts w:ascii="Wingdings" w:hAnsi="Wingdings" w:hint="default"/>
+      </w:rPr>
+    </w:lvl>
+  </w:abstractNum>
+  <w:abstractNum w:abstractNumId="4" w15:restartNumberingAfterBreak="0">
+    <w:nsid w:val="2A924FF4"/>
+    <w:multiLevelType w:val="hybridMultilevel"/>
+    <w:tmpl w:val="23746956"/>
+    <w:lvl w:ilvl="0" w:tplc="82D83EA8">
+      <w:numFmt w:val="bullet"/>
+      <w:lvlText w:val="-"/>
+      <w:lvlJc w:val="left"/>
+      <w:pPr>
+        <w:ind w:left="720" w:hanging="360"/>
+      </w:pPr>
+      <w:rPr>
+        <w:rFonts w:ascii="Calibri" w:eastAsiaTheme="minorHAnsi" w:hAnsi="Calibri" w:cs="Calibri" w:hint="default"/>
+      </w:rPr>
+    </w:lvl>
+    <w:lvl w:ilvl="1" w:tplc="040C0003" w:tentative="1">
+      <w:start w:val="1"/>
+      <w:numFmt w:val="bullet"/>
+      <w:lvlText w:val="o"/>
+      <w:lvlJc w:val="left"/>
+      <w:pPr>
+        <w:ind w:left="1440" w:hanging="360"/>
+      </w:pPr>
+      <w:rPr>
+        <w:rFonts w:ascii="Courier New" w:hAnsi="Courier New" w:cs="Courier New" w:hint="default"/>
+      </w:rPr>
+    </w:lvl>
+    <w:lvl w:ilvl="2" w:tplc="040C0005" w:tentative="1">
+      <w:start w:val="1"/>
+      <w:numFmt w:val="bullet"/>
+      <w:lvlText w:val=""/>
+      <w:lvlJc w:val="left"/>
+      <w:pPr>
+        <w:ind w:left="2160" w:hanging="360"/>
+      </w:pPr>
+      <w:rPr>
+        <w:rFonts w:ascii="Wingdings" w:hAnsi="Wingdings" w:hint="default"/>
+      </w:rPr>
+    </w:lvl>
+    <w:lvl w:ilvl="3" w:tplc="040C0001" w:tentative="1">
+      <w:start w:val="1"/>
+      <w:numFmt w:val="bullet"/>
+      <w:lvlText w:val=""/>
+      <w:lvlJc w:val="left"/>
+      <w:pPr>
+        <w:ind w:left="2880" w:hanging="360"/>
+      </w:pPr>
+      <w:rPr>
+        <w:rFonts w:ascii="Symbol" w:hAnsi="Symbol" w:hint="default"/>
+      </w:rPr>
+    </w:lvl>
+    <w:lvl w:ilvl="4" w:tplc="040C0003" w:tentative="1">
+      <w:start w:val="1"/>
+      <w:numFmt w:val="bullet"/>
+      <w:lvlText w:val="o"/>
+      <w:lvlJc w:val="left"/>
+      <w:pPr>
+        <w:ind w:left="3600" w:hanging="360"/>
+      </w:pPr>
+      <w:rPr>
+        <w:rFonts w:ascii="Courier New" w:hAnsi="Courier New" w:cs="Courier New" w:hint="default"/>
+      </w:rPr>
+    </w:lvl>
+    <w:lvl w:ilvl="5" w:tplc="040C0005" w:tentative="1">
+      <w:start w:val="1"/>
+      <w:numFmt w:val="bullet"/>
+      <w:lvlText w:val=""/>
+      <w:lvlJc w:val="left"/>
+      <w:pPr>
+        <w:ind w:left="4320" w:hanging="360"/>
+      </w:pPr>
+      <w:rPr>
+        <w:rFonts w:ascii="Wingdings" w:hAnsi="Wingdings" w:hint="default"/>
+      </w:rPr>
+    </w:lvl>
+    <w:lvl w:ilvl="6" w:tplc="040C0001" w:tentative="1">
+      <w:start w:val="1"/>
+      <w:numFmt w:val="bullet"/>
+      <w:lvlText w:val=""/>
+      <w:lvlJc w:val="left"/>
+      <w:pPr>
+        <w:ind w:left="5040" w:hanging="360"/>
+      </w:pPr>
+      <w:rPr>
+        <w:rFonts w:ascii="Symbol" w:hAnsi="Symbol" w:hint="default"/>
+      </w:rPr>
+    </w:lvl>
+    <w:lvl w:ilvl="7" w:tplc="040C0003" w:tentative="1">
+      <w:start w:val="1"/>
+      <w:numFmt w:val="bullet"/>
+      <w:lvlText w:val="o"/>
+      <w:lvlJc w:val="left"/>
+      <w:pPr>
+        <w:ind w:left="5760" w:hanging="360"/>
+      </w:pPr>
+      <w:rPr>
+        <w:rFonts w:ascii="Courier New" w:hAnsi="Courier New" w:cs="Courier New" w:hint="default"/>
+      </w:rPr>
+    </w:lvl>
+    <w:lvl w:ilvl="8" w:tplc="040C0005" w:tentative="1">
+      <w:start w:val="1"/>
+      <w:numFmt w:val="bullet"/>
+      <w:lvlText w:val=""/>
+      <w:lvlJc w:val="left"/>
+      <w:pPr>
+        <w:ind w:left="6480" w:hanging="360"/>
+      </w:pPr>
+      <w:rPr>
+        <w:rFonts w:ascii="Wingdings" w:hAnsi="Wingdings" w:hint="default"/>
+      </w:rPr>
+    </w:lvl>
+  </w:abstractNum>
+  <w:abstractNum w:abstractNumId="5" w15:restartNumberingAfterBreak="0">
+    <w:nsid w:val="31582CE4"/>
+    <w:multiLevelType w:val="hybridMultilevel"/>
+    <w:tmpl w:val="164A9204"/>
+    <w:lvl w:ilvl="0" w:tplc="040C001B">
+      <w:start w:val="1"/>
+      <w:numFmt w:val="lowerRoman"/>
+      <w:lvlText w:val="%1."/>
+      <w:lvlJc w:val="right"/>
+      <w:pPr>
+        <w:ind w:left="720" w:hanging="360"/>
+      </w:pPr>
+    </w:lvl>
+    <w:lvl w:ilvl="1" w:tplc="040C0019" w:tentative="1">
+      <w:start w:val="1"/>
+      <w:numFmt w:val="lowerLetter"/>
+      <w:lvlText w:val="%2."/>
+      <w:lvlJc w:val="left"/>
+      <w:pPr>
+        <w:ind w:left="1440" w:hanging="360"/>
+      </w:pPr>
+    </w:lvl>
+    <w:lvl w:ilvl="2" w:tplc="040C001B" w:tentative="1">
+      <w:start w:val="1"/>
+      <w:numFmt w:val="lowerRoman"/>
+      <w:lvlText w:val="%3."/>
+      <w:lvlJc w:val="right"/>
+      <w:pPr>
+        <w:ind w:left="2160" w:hanging="180"/>
+      </w:pPr>
+    </w:lvl>
+    <w:lvl w:ilvl="3" w:tplc="040C000F" w:tentative="1">
+      <w:start w:val="1"/>
+      <w:numFmt w:val="decimal"/>
+      <w:lvlText w:val="%4."/>
+      <w:lvlJc w:val="left"/>
+      <w:pPr>
+        <w:ind w:left="2880" w:hanging="360"/>
+      </w:pPr>
+    </w:lvl>
+    <w:lvl w:ilvl="4" w:tplc="040C0019" w:tentative="1">
+      <w:start w:val="1"/>
+      <w:numFmt w:val="lowerLetter"/>
+      <w:lvlText w:val="%5."/>
+      <w:lvlJc w:val="left"/>
+      <w:pPr>
+        <w:ind w:left="3600" w:hanging="360"/>
+      </w:pPr>
+    </w:lvl>
+    <w:lvl w:ilvl="5" w:tplc="040C001B" w:tentative="1">
+      <w:start w:val="1"/>
+      <w:numFmt w:val="lowerRoman"/>
+      <w:lvlText w:val="%6."/>
+      <w:lvlJc w:val="right"/>
+      <w:pPr>
+        <w:ind w:left="4320" w:hanging="180"/>
+      </w:pPr>
+    </w:lvl>
+    <w:lvl w:ilvl="6" w:tplc="040C000F" w:tentative="1">
+      <w:start w:val="1"/>
+      <w:numFmt w:val="decimal"/>
+      <w:lvlText w:val="%7."/>
+      <w:lvlJc w:val="left"/>
+      <w:pPr>
+        <w:ind w:left="5040" w:hanging="360"/>
+      </w:pPr>
+    </w:lvl>
+    <w:lvl w:ilvl="7" w:tplc="040C0019" w:tentative="1">
+      <w:start w:val="1"/>
+      <w:numFmt w:val="lowerLetter"/>
+      <w:lvlText w:val="%8."/>
+      <w:lvlJc w:val="left"/>
+      <w:pPr>
+        <w:ind w:left="5760" w:hanging="360"/>
+      </w:pPr>
+    </w:lvl>
+    <w:lvl w:ilvl="8" w:tplc="040C001B" w:tentative="1">
+      <w:start w:val="1"/>
+      <w:numFmt w:val="lowerRoman"/>
+      <w:lvlText w:val="%9."/>
+      <w:lvlJc w:val="right"/>
+      <w:pPr>
+        <w:ind w:left="6480" w:hanging="180"/>
+      </w:pPr>
+    </w:lvl>
+  </w:abstractNum>
+  <w:abstractNum w:abstractNumId="6" w15:restartNumberingAfterBreak="0">
     <w:nsid w:val="3A6910A5"/>
     <w:multiLevelType w:val="hybridMultilevel"/>
-    <w:tmpl w:val="7CE25AFA"/>
+    <w:tmpl w:val="32BEF75A"/>
     <w:lvl w:ilvl="0" w:tplc="040C0019">
       <w:start w:val="1"/>
       <w:numFmt w:val="lowerLetter"/>
@@ -4763,7 +7435,7 @@
       </w:pPr>
     </w:lvl>
   </w:abstractNum>
-  <w:abstractNum w:abstractNumId="3" w15:restartNumberingAfterBreak="0">
+  <w:abstractNum w:abstractNumId="7" w15:restartNumberingAfterBreak="0">
     <w:nsid w:val="49921CDA"/>
     <w:multiLevelType w:val="hybridMultilevel"/>
     <w:tmpl w:val="EBBC0B5E"/>
@@ -4875,7 +7547,93 @@
       </w:rPr>
     </w:lvl>
   </w:abstractNum>
-  <w:abstractNum w:abstractNumId="4" w15:restartNumberingAfterBreak="0">
+  <w:abstractNum w:abstractNumId="8" w15:restartNumberingAfterBreak="0">
+    <w:nsid w:val="572611CA"/>
+    <w:multiLevelType w:val="hybridMultilevel"/>
+    <w:tmpl w:val="5BA08026"/>
+    <w:lvl w:ilvl="0" w:tplc="040C0013">
+      <w:start w:val="1"/>
+      <w:numFmt w:val="upperRoman"/>
+      <w:lvlText w:val="%1."/>
+      <w:lvlJc w:val="right"/>
+      <w:pPr>
+        <w:ind w:left="720" w:hanging="360"/>
+      </w:pPr>
+    </w:lvl>
+    <w:lvl w:ilvl="1" w:tplc="040C0019" w:tentative="1">
+      <w:start w:val="1"/>
+      <w:numFmt w:val="lowerLetter"/>
+      <w:lvlText w:val="%2."/>
+      <w:lvlJc w:val="left"/>
+      <w:pPr>
+        <w:ind w:left="1440" w:hanging="360"/>
+      </w:pPr>
+    </w:lvl>
+    <w:lvl w:ilvl="2" w:tplc="040C001B" w:tentative="1">
+      <w:start w:val="1"/>
+      <w:numFmt w:val="lowerRoman"/>
+      <w:lvlText w:val="%3."/>
+      <w:lvlJc w:val="right"/>
+      <w:pPr>
+        <w:ind w:left="2160" w:hanging="180"/>
+      </w:pPr>
+    </w:lvl>
+    <w:lvl w:ilvl="3" w:tplc="040C000F" w:tentative="1">
+      <w:start w:val="1"/>
+      <w:numFmt w:val="decimal"/>
+      <w:lvlText w:val="%4."/>
+      <w:lvlJc w:val="left"/>
+      <w:pPr>
+        <w:ind w:left="2880" w:hanging="360"/>
+      </w:pPr>
+    </w:lvl>
+    <w:lvl w:ilvl="4" w:tplc="040C0019" w:tentative="1">
+      <w:start w:val="1"/>
+      <w:numFmt w:val="lowerLetter"/>
+      <w:lvlText w:val="%5."/>
+      <w:lvlJc w:val="left"/>
+      <w:pPr>
+        <w:ind w:left="3600" w:hanging="360"/>
+      </w:pPr>
+    </w:lvl>
+    <w:lvl w:ilvl="5" w:tplc="040C001B" w:tentative="1">
+      <w:start w:val="1"/>
+      <w:numFmt w:val="lowerRoman"/>
+      <w:lvlText w:val="%6."/>
+      <w:lvlJc w:val="right"/>
+      <w:pPr>
+        <w:ind w:left="4320" w:hanging="180"/>
+      </w:pPr>
+    </w:lvl>
+    <w:lvl w:ilvl="6" w:tplc="040C000F" w:tentative="1">
+      <w:start w:val="1"/>
+      <w:numFmt w:val="decimal"/>
+      <w:lvlText w:val="%7."/>
+      <w:lvlJc w:val="left"/>
+      <w:pPr>
+        <w:ind w:left="5040" w:hanging="360"/>
+      </w:pPr>
+    </w:lvl>
+    <w:lvl w:ilvl="7" w:tplc="040C0019" w:tentative="1">
+      <w:start w:val="1"/>
+      <w:numFmt w:val="lowerLetter"/>
+      <w:lvlText w:val="%8."/>
+      <w:lvlJc w:val="left"/>
+      <w:pPr>
+        <w:ind w:left="5760" w:hanging="360"/>
+      </w:pPr>
+    </w:lvl>
+    <w:lvl w:ilvl="8" w:tplc="040C001B" w:tentative="1">
+      <w:start w:val="1"/>
+      <w:numFmt w:val="lowerRoman"/>
+      <w:lvlText w:val="%9."/>
+      <w:lvlJc w:val="right"/>
+      <w:pPr>
+        <w:ind w:left="6480" w:hanging="180"/>
+      </w:pPr>
+    </w:lvl>
+  </w:abstractNum>
+  <w:abstractNum w:abstractNumId="9" w15:restartNumberingAfterBreak="0">
     <w:nsid w:val="6A6903DD"/>
     <w:multiLevelType w:val="hybridMultilevel"/>
     <w:tmpl w:val="331E72B0"/>
@@ -4964,10 +7722,10 @@
       </w:pPr>
     </w:lvl>
   </w:abstractNum>
-  <w:abstractNum w:abstractNumId="5" w15:restartNumberingAfterBreak="0">
+  <w:abstractNum w:abstractNumId="10" w15:restartNumberingAfterBreak="0">
     <w:nsid w:val="71115852"/>
     <w:multiLevelType w:val="hybridMultilevel"/>
-    <w:tmpl w:val="86EA280E"/>
+    <w:tmpl w:val="54F48AFA"/>
     <w:lvl w:ilvl="0" w:tplc="040C0013">
       <w:start w:val="1"/>
       <w:numFmt w:val="upperRoman"/>
@@ -5050,7 +7808,7 @@
       </w:pPr>
     </w:lvl>
   </w:abstractNum>
-  <w:abstractNum w:abstractNumId="6" w15:restartNumberingAfterBreak="0">
+  <w:abstractNum w:abstractNumId="11" w15:restartNumberingAfterBreak="0">
     <w:nsid w:val="716454D7"/>
     <w:multiLevelType w:val="hybridMultilevel"/>
     <w:tmpl w:val="C05C30E2"/>
@@ -5136,7 +7894,7 @@
       </w:pPr>
     </w:lvl>
   </w:abstractNum>
-  <w:abstractNum w:abstractNumId="7" w15:restartNumberingAfterBreak="0">
+  <w:abstractNum w:abstractNumId="12" w15:restartNumberingAfterBreak="0">
     <w:nsid w:val="738E6D4F"/>
     <w:multiLevelType w:val="hybridMultilevel"/>
     <w:tmpl w:val="B8F4E0DA"/>
@@ -5222,7 +7980,7 @@
       </w:pPr>
     </w:lvl>
   </w:abstractNum>
-  <w:abstractNum w:abstractNumId="8" w15:restartNumberingAfterBreak="0">
+  <w:abstractNum w:abstractNumId="13" w15:restartNumberingAfterBreak="0">
     <w:nsid w:val="7B19302B"/>
     <w:multiLevelType w:val="hybridMultilevel"/>
     <w:tmpl w:val="C5C84108"/>
@@ -5312,31 +8070,46 @@
     </w:lvl>
   </w:abstractNum>
   <w:num w:numId="1" w16cid:durableId="1451901691">
+    <w:abstractNumId w:val="7"/>
+  </w:num>
+  <w:num w:numId="2" w16cid:durableId="499925865">
+    <w:abstractNumId w:val="1"/>
+  </w:num>
+  <w:num w:numId="3" w16cid:durableId="807207448">
+    <w:abstractNumId w:val="10"/>
+  </w:num>
+  <w:num w:numId="4" w16cid:durableId="124157636">
+    <w:abstractNumId w:val="2"/>
+  </w:num>
+  <w:num w:numId="5" w16cid:durableId="663750350">
+    <w:abstractNumId w:val="9"/>
+  </w:num>
+  <w:num w:numId="6" w16cid:durableId="894855773">
+    <w:abstractNumId w:val="13"/>
+  </w:num>
+  <w:num w:numId="7" w16cid:durableId="1430856418">
+    <w:abstractNumId w:val="11"/>
+  </w:num>
+  <w:num w:numId="8" w16cid:durableId="1246495840">
+    <w:abstractNumId w:val="12"/>
+  </w:num>
+  <w:num w:numId="9" w16cid:durableId="1948346993">
+    <w:abstractNumId w:val="6"/>
+  </w:num>
+  <w:num w:numId="10" w16cid:durableId="1452478406">
+    <w:abstractNumId w:val="8"/>
+  </w:num>
+  <w:num w:numId="11" w16cid:durableId="1069383038">
     <w:abstractNumId w:val="3"/>
   </w:num>
-  <w:num w:numId="2" w16cid:durableId="499925865">
-    <w:abstractNumId w:val="0"/>
+  <w:num w:numId="12" w16cid:durableId="228925836">
+    <w:abstractNumId w:val="4"/>
   </w:num>
-  <w:num w:numId="3" w16cid:durableId="807207448">
+  <w:num w:numId="13" w16cid:durableId="1869097030">
     <w:abstractNumId w:val="5"/>
   </w:num>
-  <w:num w:numId="4" w16cid:durableId="124157636">
-    <w:abstractNumId w:val="1"/>
-  </w:num>
-  <w:num w:numId="5" w16cid:durableId="663750350">
-    <w:abstractNumId w:val="4"/>
-  </w:num>
-  <w:num w:numId="6" w16cid:durableId="894855773">
-    <w:abstractNumId w:val="8"/>
-  </w:num>
-  <w:num w:numId="7" w16cid:durableId="1430856418">
-    <w:abstractNumId w:val="6"/>
-  </w:num>
-  <w:num w:numId="8" w16cid:durableId="1246495840">
-    <w:abstractNumId w:val="7"/>
-  </w:num>
-  <w:num w:numId="9" w16cid:durableId="1948346993">
-    <w:abstractNumId w:val="2"/>
+  <w:num w:numId="14" w16cid:durableId="1573008253">
+    <w:abstractNumId w:val="0"/>
   </w:num>
 </w:numbering>
 </file>
@@ -5783,6 +8556,28 @@
       <w:szCs w:val="26"/>
     </w:rPr>
   </w:style>
+  <w:style w:type="paragraph" w:styleId="Titre3">
+    <w:name w:val="heading 3"/>
+    <w:basedOn w:val="Normal"/>
+    <w:next w:val="Normal"/>
+    <w:link w:val="Titre3Car"/>
+    <w:uiPriority w:val="9"/>
+    <w:unhideWhenUsed/>
+    <w:qFormat/>
+    <w:rsid w:val="00A2723B"/>
+    <w:pPr>
+      <w:keepNext/>
+      <w:keepLines/>
+      <w:spacing w:before="40" w:after="0"/>
+      <w:outlineLvl w:val="2"/>
+    </w:pPr>
+    <w:rPr>
+      <w:rFonts w:asciiTheme="majorHAnsi" w:eastAsiaTheme="majorEastAsia" w:hAnsiTheme="majorHAnsi" w:cstheme="majorBidi"/>
+      <w:color w:val="1F3763" w:themeColor="accent1" w:themeShade="7F"/>
+      <w:sz w:val="24"/>
+      <w:szCs w:val="24"/>
+    </w:rPr>
+  </w:style>
   <w:style w:type="character" w:default="1" w:styleId="Policepardfaut">
     <w:name w:val="Default Paragraph Font"/>
     <w:uiPriority w:val="1"/>
@@ -5982,6 +8777,32 @@
     <w:pPr>
       <w:spacing w:after="100"/>
       <w:ind w:left="220"/>
+    </w:pPr>
+  </w:style>
+  <w:style w:type="character" w:customStyle="1" w:styleId="Titre3Car">
+    <w:name w:val="Titre 3 Car"/>
+    <w:basedOn w:val="Policepardfaut"/>
+    <w:link w:val="Titre3"/>
+    <w:uiPriority w:val="9"/>
+    <w:rsid w:val="00A2723B"/>
+    <w:rPr>
+      <w:rFonts w:asciiTheme="majorHAnsi" w:eastAsiaTheme="majorEastAsia" w:hAnsiTheme="majorHAnsi" w:cstheme="majorBidi"/>
+      <w:color w:val="1F3763" w:themeColor="accent1" w:themeShade="7F"/>
+      <w:sz w:val="24"/>
+      <w:szCs w:val="24"/>
+    </w:rPr>
+  </w:style>
+  <w:style w:type="paragraph" w:styleId="TM3">
+    <w:name w:val="toc 3"/>
+    <w:basedOn w:val="Normal"/>
+    <w:next w:val="Normal"/>
+    <w:autoRedefine/>
+    <w:uiPriority w:val="39"/>
+    <w:unhideWhenUsed/>
+    <w:rsid w:val="00EC219B"/>
+    <w:pPr>
+      <w:spacing w:after="100"/>
+      <w:ind w:left="440"/>
     </w:pPr>
   </w:style>
 </w:styles>

</xml_diff>